<commit_message>
Revisión de puntuación y otros.
Se revisó ortografía y se ingresó imágenes nuevas.
</commit_message>
<xml_diff>
--- a/perfilados_clientes.docx
+++ b/perfilados_clientes.docx
@@ -1,6 +1,6 @@
 
 <file path=word/document.xml><?xml version="1.0" encoding="utf-8"?>
-<w:document xmlns:wpc="http://schemas.microsoft.com/office/word/2010/wordprocessingCanvas" xmlns:cx="http://schemas.microsoft.com/office/drawing/2014/chartex" xmlns:cx1="http://schemas.microsoft.com/office/drawing/2015/9/8/chartex" xmlns:cx2="http://schemas.microsoft.com/office/drawing/2015/10/21/chartex" xmlns:cx3="http://schemas.microsoft.com/office/drawing/2016/5/9/chartex" xmlns:cx4="http://schemas.microsoft.com/office/drawing/2016/5/10/chartex" xmlns:cx5="http://schemas.microsoft.com/office/drawing/2016/5/11/chartex" xmlns:cx6="http://schemas.microsoft.com/office/drawing/2016/5/12/chartex" xmlns:cx7="http://schemas.microsoft.com/office/drawing/2016/5/13/chartex" xmlns:cx8="http://schemas.microsoft.com/office/drawing/2016/5/14/chartex" xmlns:mc="http://schemas.openxmlformats.org/markup-compatibility/2006" xmlns:aink="http://schemas.microsoft.com/office/drawing/2016/ink" xmlns:am3d="http://schemas.microsoft.com/office/drawing/2017/model3d" xmlns:o="urn:schemas-microsoft-com:office:office" xmlns:r="http://schemas.openxmlformats.org/officeDocument/2006/relationships" xmlns:m="http://schemas.openxmlformats.org/officeDocument/2006/math" xmlns:v="urn:schemas-microsoft-com:vml" xmlns:wp14="http://schemas.microsoft.com/office/word/2010/wordprocessingDrawing" xmlns:wp="http://schemas.openxmlformats.org/drawingml/2006/wordprocessingDrawing" xmlns:w10="urn:schemas-microsoft-com:office:word" xmlns:w="http://schemas.openxmlformats.org/wordprocessingml/2006/main" xmlns:w14="http://schemas.microsoft.com/office/word/2010/wordml" xmlns:w15="http://schemas.microsoft.com/office/word/2012/wordml" xmlns:w16cid="http://schemas.microsoft.com/office/word/2016/wordml/cid" xmlns:w16se="http://schemas.microsoft.com/office/word/2015/wordml/symex" xmlns:wpg="http://schemas.microsoft.com/office/word/2010/wordprocessingGroup" xmlns:wpi="http://schemas.microsoft.com/office/word/2010/wordprocessingInk" xmlns:wne="http://schemas.microsoft.com/office/word/2006/wordml" xmlns:wps="http://schemas.microsoft.com/office/word/2010/wordprocessingShape" mc:Ignorable="w14 w15 w16se w16cid wp14">
+<w:document xmlns:wpc="http://schemas.microsoft.com/office/word/2010/wordprocessingCanvas" xmlns:cx="http://schemas.microsoft.com/office/drawing/2014/chartex" xmlns:cx1="http://schemas.microsoft.com/office/drawing/2015/9/8/chartex" xmlns:cx2="http://schemas.microsoft.com/office/drawing/2015/10/21/chartex" xmlns:cx3="http://schemas.microsoft.com/office/drawing/2016/5/9/chartex" xmlns:cx4="http://schemas.microsoft.com/office/drawing/2016/5/10/chartex" xmlns:cx5="http://schemas.microsoft.com/office/drawing/2016/5/11/chartex" xmlns:cx6="http://schemas.microsoft.com/office/drawing/2016/5/12/chartex" xmlns:cx7="http://schemas.microsoft.com/office/drawing/2016/5/13/chartex" xmlns:cx8="http://schemas.microsoft.com/office/drawing/2016/5/14/chartex" xmlns:mc="http://schemas.openxmlformats.org/markup-compatibility/2006" xmlns:aink="http://schemas.microsoft.com/office/drawing/2016/ink" xmlns:am3d="http://schemas.microsoft.com/office/drawing/2017/model3d" xmlns:o="urn:schemas-microsoft-com:office:office" xmlns:r="http://schemas.openxmlformats.org/officeDocument/2006/relationships" xmlns:m="http://schemas.openxmlformats.org/officeDocument/2006/math" xmlns:v="urn:schemas-microsoft-com:vml" xmlns:wp14="http://schemas.microsoft.com/office/word/2010/wordprocessingDrawing" xmlns:wp="http://schemas.openxmlformats.org/drawingml/2006/wordprocessingDrawing" xmlns:w10="urn:schemas-microsoft-com:office:word" xmlns:w="http://schemas.openxmlformats.org/wordprocessingml/2006/main" xmlns:w14="http://schemas.microsoft.com/office/word/2010/wordml" xmlns:w15="http://schemas.microsoft.com/office/word/2012/wordml" xmlns:w16cex="http://schemas.microsoft.com/office/word/2018/wordml/cex" xmlns:w16cid="http://schemas.microsoft.com/office/word/2016/wordml/cid" xmlns:w16="http://schemas.microsoft.com/office/word/2018/wordml" xmlns:w16se="http://schemas.microsoft.com/office/word/2015/wordml/symex" xmlns:wpg="http://schemas.microsoft.com/office/word/2010/wordprocessingGroup" xmlns:wpi="http://schemas.microsoft.com/office/word/2010/wordprocessingInk" xmlns:wne="http://schemas.microsoft.com/office/word/2006/wordml" xmlns:wps="http://schemas.microsoft.com/office/word/2010/wordprocessingShape" mc:Ignorable="w14 w15 w16se w16cid w16 w16cex wp14">
   <w:body>
     <w:p>
       <w:pPr>
@@ -33,7 +33,27 @@
           <w:szCs w:val="32"/>
           <w:lang w:val="es-CO"/>
         </w:rPr>
-        <w:t>PERFILADO DE CLIENTES POR HABITO DE PAGO DISCRIMINADO POR REGIONES</w:t>
+        <w:t>PERFILADO DE CLIENTES POR H</w:t>
+      </w:r>
+      <w:r>
+        <w:rPr>
+          <w:rFonts w:asciiTheme="majorHAnsi" w:hAnsiTheme="majorHAnsi" w:cstheme="majorHAnsi"/>
+          <w:b/>
+          <w:sz w:val="32"/>
+          <w:szCs w:val="32"/>
+          <w:lang w:val="es-CO"/>
+        </w:rPr>
+        <w:t>Á</w:t>
+      </w:r>
+      <w:r>
+        <w:rPr>
+          <w:rFonts w:asciiTheme="majorHAnsi" w:hAnsiTheme="majorHAnsi" w:cstheme="majorHAnsi"/>
+          <w:b/>
+          <w:sz w:val="32"/>
+          <w:szCs w:val="32"/>
+          <w:lang w:val="es-CO"/>
+        </w:rPr>
+        <w:t>BITO DE PAGO DISCRIMINADO POR REGIONES</w:t>
       </w:r>
     </w:p>
     <w:p>
@@ -101,7 +121,7 @@
       <w:hyperlink r:id="rId11" w:history="1">
         <w:r>
           <w:rPr>
-            <w:rStyle w:val="Hyperlink"/>
+            <w:rStyle w:val="Hipervnculo"/>
             <w:rFonts w:eastAsia="Times New Roman" w:cstheme="minorHAnsi"/>
             <w:bCs/>
             <w:sz w:val="24"/>
@@ -167,7 +187,7 @@
       <w:hyperlink r:id="rId12" w:history="1">
         <w:r>
           <w:rPr>
-            <w:rStyle w:val="Hyperlink"/>
+            <w:rStyle w:val="Hipervnculo"/>
             <w:rFonts w:eastAsia="Times New Roman" w:cstheme="minorHAnsi"/>
             <w:bCs/>
             <w:sz w:val="24"/>
@@ -233,7 +253,7 @@
       <w:hyperlink r:id="rId13" w:history="1">
         <w:r>
           <w:rPr>
-            <w:rStyle w:val="Hyperlink"/>
+            <w:rStyle w:val="Hipervnculo"/>
             <w:rFonts w:eastAsia="Times New Roman" w:cstheme="minorHAnsi"/>
             <w:bCs/>
             <w:sz w:val="24"/>
@@ -299,7 +319,7 @@
       <w:hyperlink r:id="rId14" w:history="1">
         <w:r>
           <w:rPr>
-            <w:rStyle w:val="Hyperlink"/>
+            <w:rStyle w:val="Hipervnculo"/>
             <w:rFonts w:eastAsia="Times New Roman" w:cstheme="minorHAnsi"/>
             <w:bCs/>
             <w:sz w:val="24"/>
@@ -402,7 +422,7 @@
                     <a:blip r:embed="rId15">
                       <a:extLst>
                         <a:ext uri="{FF2B5EF4-FFF2-40B4-BE49-F238E27FC236}">
-                          <a16:creationId xmlns:a16="http://schemas.microsoft.com/office/drawing/2014/main" xmlns:a14="http://schemas.microsoft.com/office/drawing/2010/main" xmlns:w="http://schemas.openxmlformats.org/wordprocessingml/2006/main" xmlns:w10="urn:schemas-microsoft-com:office:word" xmlns:v="urn:schemas-microsoft-com:vml" xmlns:o="urn:schemas-microsoft-com:office:office" xmlns="" id="{00000000-0008-0000-0000-00000C000000}"/>
+                          <a16:creationId xmlns="" xmlns:o="urn:schemas-microsoft-com:office:office" xmlns:v="urn:schemas-microsoft-com:vml" xmlns:w10="urn:schemas-microsoft-com:office:word" xmlns:w="http://schemas.openxmlformats.org/wordprocessingml/2006/main" xmlns:a14="http://schemas.microsoft.com/office/drawing/2010/main" xmlns:a16="http://schemas.microsoft.com/office/drawing/2014/main" id="{00000000-0008-0000-0000-00000C000000}"/>
                         </a:ext>
                       </a:extLst>
                     </a:blip>
@@ -569,7 +589,7 @@
       <w:sdtContent>
         <w:p>
           <w:pPr>
-            <w:pStyle w:val="TOCHeading"/>
+            <w:pStyle w:val="TtuloTDC"/>
             <w:rPr>
               <w:lang w:val="es-CO"/>
             </w:rPr>
@@ -590,7 +610,7 @@
         </w:p>
         <w:p>
           <w:pPr>
-            <w:pStyle w:val="TOC1"/>
+            <w:pStyle w:val="TDC1"/>
             <w:tabs>
               <w:tab w:val="left" w:pos="440"/>
               <w:tab w:val="right" w:leader="dot" w:pos="8494"/>
@@ -613,7 +633,7 @@
           <w:hyperlink w:anchor="_Toc42954613" w:history="1">
             <w:r>
               <w:rPr>
-                <w:rStyle w:val="Hyperlink"/>
+                <w:rStyle w:val="Hipervnculo"/>
                 <w:noProof/>
               </w:rPr>
               <w:t>1.</w:t>
@@ -628,7 +648,7 @@
             </w:r>
             <w:r>
               <w:rPr>
-                <w:rStyle w:val="Hyperlink"/>
+                <w:rStyle w:val="Hipervnculo"/>
                 <w:noProof/>
                 <w:lang w:val="es-CO"/>
               </w:rPr>
@@ -636,7 +656,7 @@
             </w:r>
             <w:r>
               <w:rPr>
-                <w:rStyle w:val="Hyperlink"/>
+                <w:rStyle w:val="Hipervnculo"/>
                 <w:noProof/>
               </w:rPr>
               <w:t>:</w:t>
@@ -693,7 +713,7 @@
         </w:p>
         <w:p>
           <w:pPr>
-            <w:pStyle w:val="TOC1"/>
+            <w:pStyle w:val="TDC1"/>
             <w:tabs>
               <w:tab w:val="left" w:pos="440"/>
               <w:tab w:val="right" w:leader="dot" w:pos="8494"/>
@@ -707,7 +727,7 @@
           <w:hyperlink w:anchor="_Toc42954614" w:history="1">
             <w:r>
               <w:rPr>
-                <w:rStyle w:val="Hyperlink"/>
+                <w:rStyle w:val="Hipervnculo"/>
                 <w:noProof/>
                 <w:lang w:val="es-CO"/>
               </w:rPr>
@@ -723,7 +743,7 @@
             </w:r>
             <w:r>
               <w:rPr>
-                <w:rStyle w:val="Hyperlink"/>
+                <w:rStyle w:val="Hipervnculo"/>
                 <w:noProof/>
                 <w:lang w:val="es-CO"/>
               </w:rPr>
@@ -781,7 +801,7 @@
         </w:p>
         <w:p>
           <w:pPr>
-            <w:pStyle w:val="TOC2"/>
+            <w:pStyle w:val="TDC2"/>
             <w:tabs>
               <w:tab w:val="left" w:pos="880"/>
               <w:tab w:val="right" w:leader="dot" w:pos="8494"/>
@@ -795,7 +815,7 @@
           <w:hyperlink w:anchor="_Toc42954615" w:history="1">
             <w:r>
               <w:rPr>
-                <w:rStyle w:val="Hyperlink"/>
+                <w:rStyle w:val="Hipervnculo"/>
                 <w:noProof/>
                 <w:lang w:val="es-CO"/>
               </w:rPr>
@@ -811,7 +831,7 @@
             </w:r>
             <w:r>
               <w:rPr>
-                <w:rStyle w:val="Hyperlink"/>
+                <w:rStyle w:val="Hipervnculo"/>
                 <w:noProof/>
                 <w:lang w:val="es-CO"/>
               </w:rPr>
@@ -869,7 +889,7 @@
         </w:p>
         <w:p>
           <w:pPr>
-            <w:pStyle w:val="TOC1"/>
+            <w:pStyle w:val="TDC1"/>
             <w:tabs>
               <w:tab w:val="left" w:pos="440"/>
               <w:tab w:val="right" w:leader="dot" w:pos="8494"/>
@@ -883,7 +903,7 @@
           <w:hyperlink w:anchor="_Toc42954616" w:history="1">
             <w:r>
               <w:rPr>
-                <w:rStyle w:val="Hyperlink"/>
+                <w:rStyle w:val="Hipervnculo"/>
                 <w:noProof/>
                 <w:lang w:val="es-CO"/>
               </w:rPr>
@@ -899,7 +919,7 @@
             </w:r>
             <w:r>
               <w:rPr>
-                <w:rStyle w:val="Hyperlink"/>
+                <w:rStyle w:val="Hipervnculo"/>
                 <w:noProof/>
                 <w:lang w:val="es-CO"/>
               </w:rPr>
@@ -957,7 +977,7 @@
         </w:p>
         <w:p>
           <w:pPr>
-            <w:pStyle w:val="TOC2"/>
+            <w:pStyle w:val="TDC2"/>
             <w:tabs>
               <w:tab w:val="left" w:pos="880"/>
               <w:tab w:val="right" w:leader="dot" w:pos="8494"/>
@@ -971,7 +991,7 @@
           <w:hyperlink w:anchor="_Toc42954617" w:history="1">
             <w:r>
               <w:rPr>
-                <w:rStyle w:val="Hyperlink"/>
+                <w:rStyle w:val="Hipervnculo"/>
                 <w:noProof/>
                 <w:lang w:val="es-CO"/>
               </w:rPr>
@@ -987,7 +1007,7 @@
             </w:r>
             <w:r>
               <w:rPr>
-                <w:rStyle w:val="Hyperlink"/>
+                <w:rStyle w:val="Hipervnculo"/>
                 <w:noProof/>
                 <w:lang w:val="es-CO"/>
               </w:rPr>
@@ -1045,7 +1065,7 @@
         </w:p>
         <w:p>
           <w:pPr>
-            <w:pStyle w:val="TOC2"/>
+            <w:pStyle w:val="TDC2"/>
             <w:tabs>
               <w:tab w:val="left" w:pos="880"/>
               <w:tab w:val="right" w:leader="dot" w:pos="8494"/>
@@ -1059,7 +1079,7 @@
           <w:hyperlink w:anchor="_Toc42954618" w:history="1">
             <w:r>
               <w:rPr>
-                <w:rStyle w:val="Hyperlink"/>
+                <w:rStyle w:val="Hipervnculo"/>
                 <w:noProof/>
                 <w:lang w:val="es-CO"/>
               </w:rPr>
@@ -1075,7 +1095,7 @@
             </w:r>
             <w:r>
               <w:rPr>
-                <w:rStyle w:val="Hyperlink"/>
+                <w:rStyle w:val="Hipervnculo"/>
                 <w:noProof/>
                 <w:lang w:val="es-CO"/>
               </w:rPr>
@@ -1133,7 +1153,7 @@
         </w:p>
         <w:p>
           <w:pPr>
-            <w:pStyle w:val="TOC1"/>
+            <w:pStyle w:val="TDC1"/>
             <w:tabs>
               <w:tab w:val="left" w:pos="440"/>
               <w:tab w:val="right" w:leader="dot" w:pos="8494"/>
@@ -1147,7 +1167,7 @@
           <w:hyperlink w:anchor="_Toc42954619" w:history="1">
             <w:r>
               <w:rPr>
-                <w:rStyle w:val="Hyperlink"/>
+                <w:rStyle w:val="Hipervnculo"/>
                 <w:noProof/>
                 <w:lang w:val="es-CO"/>
               </w:rPr>
@@ -1163,7 +1183,7 @@
             </w:r>
             <w:r>
               <w:rPr>
-                <w:rStyle w:val="Hyperlink"/>
+                <w:rStyle w:val="Hipervnculo"/>
                 <w:noProof/>
                 <w:lang w:val="es-CO"/>
               </w:rPr>
@@ -1221,7 +1241,7 @@
         </w:p>
         <w:p>
           <w:pPr>
-            <w:pStyle w:val="TOC2"/>
+            <w:pStyle w:val="TDC2"/>
             <w:tabs>
               <w:tab w:val="left" w:pos="880"/>
               <w:tab w:val="right" w:leader="dot" w:pos="8494"/>
@@ -1235,7 +1255,7 @@
           <w:hyperlink w:anchor="_Toc42954620" w:history="1">
             <w:r>
               <w:rPr>
-                <w:rStyle w:val="Hyperlink"/>
+                <w:rStyle w:val="Hipervnculo"/>
                 <w:noProof/>
                 <w:lang w:val="es-CO"/>
               </w:rPr>
@@ -1251,7 +1271,7 @@
             </w:r>
             <w:r>
               <w:rPr>
-                <w:rStyle w:val="Hyperlink"/>
+                <w:rStyle w:val="Hipervnculo"/>
                 <w:noProof/>
                 <w:lang w:val="es-CO"/>
               </w:rPr>
@@ -1309,7 +1329,7 @@
         </w:p>
         <w:p>
           <w:pPr>
-            <w:pStyle w:val="TOC2"/>
+            <w:pStyle w:val="TDC2"/>
             <w:tabs>
               <w:tab w:val="left" w:pos="880"/>
               <w:tab w:val="right" w:leader="dot" w:pos="8494"/>
@@ -1323,7 +1343,7 @@
           <w:hyperlink w:anchor="_Toc42954621" w:history="1">
             <w:r>
               <w:rPr>
-                <w:rStyle w:val="Hyperlink"/>
+                <w:rStyle w:val="Hipervnculo"/>
                 <w:noProof/>
                 <w:lang w:val="es-CO"/>
               </w:rPr>
@@ -1339,7 +1359,7 @@
             </w:r>
             <w:r>
               <w:rPr>
-                <w:rStyle w:val="Hyperlink"/>
+                <w:rStyle w:val="Hipervnculo"/>
                 <w:noProof/>
                 <w:lang w:val="es-CO"/>
               </w:rPr>
@@ -1397,7 +1417,7 @@
         </w:p>
         <w:p>
           <w:pPr>
-            <w:pStyle w:val="TOC2"/>
+            <w:pStyle w:val="TDC2"/>
             <w:tabs>
               <w:tab w:val="left" w:pos="880"/>
               <w:tab w:val="right" w:leader="dot" w:pos="8494"/>
@@ -1411,7 +1431,7 @@
           <w:hyperlink w:anchor="_Toc42954622" w:history="1">
             <w:r>
               <w:rPr>
-                <w:rStyle w:val="Hyperlink"/>
+                <w:rStyle w:val="Hipervnculo"/>
                 <w:noProof/>
                 <w:lang w:val="es-CO"/>
               </w:rPr>
@@ -1427,7 +1447,7 @@
             </w:r>
             <w:r>
               <w:rPr>
-                <w:rStyle w:val="Hyperlink"/>
+                <w:rStyle w:val="Hipervnculo"/>
                 <w:noProof/>
                 <w:lang w:val="es-CO"/>
               </w:rPr>
@@ -1485,7 +1505,7 @@
         </w:p>
         <w:p>
           <w:pPr>
-            <w:pStyle w:val="TOC2"/>
+            <w:pStyle w:val="TDC2"/>
             <w:tabs>
               <w:tab w:val="left" w:pos="880"/>
               <w:tab w:val="right" w:leader="dot" w:pos="8494"/>
@@ -1499,7 +1519,7 @@
           <w:hyperlink w:anchor="_Toc42954623" w:history="1">
             <w:r>
               <w:rPr>
-                <w:rStyle w:val="Hyperlink"/>
+                <w:rStyle w:val="Hipervnculo"/>
                 <w:noProof/>
                 <w:lang w:val="es-CO"/>
               </w:rPr>
@@ -1515,7 +1535,7 @@
             </w:r>
             <w:r>
               <w:rPr>
-                <w:rStyle w:val="Hyperlink"/>
+                <w:rStyle w:val="Hipervnculo"/>
                 <w:noProof/>
                 <w:lang w:val="es-CO"/>
               </w:rPr>
@@ -1573,7 +1593,7 @@
         </w:p>
         <w:p>
           <w:pPr>
-            <w:pStyle w:val="TOC2"/>
+            <w:pStyle w:val="TDC2"/>
             <w:tabs>
               <w:tab w:val="left" w:pos="880"/>
               <w:tab w:val="right" w:leader="dot" w:pos="8494"/>
@@ -1587,7 +1607,7 @@
           <w:hyperlink w:anchor="_Toc42954624" w:history="1">
             <w:r>
               <w:rPr>
-                <w:rStyle w:val="Hyperlink"/>
+                <w:rStyle w:val="Hipervnculo"/>
                 <w:noProof/>
                 <w:lang w:val="es-CO"/>
               </w:rPr>
@@ -1603,7 +1623,7 @@
             </w:r>
             <w:r>
               <w:rPr>
-                <w:rStyle w:val="Hyperlink"/>
+                <w:rStyle w:val="Hipervnculo"/>
                 <w:noProof/>
                 <w:lang w:val="es-CO"/>
               </w:rPr>
@@ -1661,7 +1681,7 @@
         </w:p>
         <w:p>
           <w:pPr>
-            <w:pStyle w:val="TOC3"/>
+            <w:pStyle w:val="TDC3"/>
             <w:tabs>
               <w:tab w:val="left" w:pos="1320"/>
               <w:tab w:val="right" w:leader="dot" w:pos="8494"/>
@@ -1675,7 +1695,7 @@
           <w:hyperlink w:anchor="_Toc42954625" w:history="1">
             <w:r>
               <w:rPr>
-                <w:rStyle w:val="Hyperlink"/>
+                <w:rStyle w:val="Hipervnculo"/>
                 <w:noProof/>
                 <w:lang w:val="es-CO"/>
               </w:rPr>
@@ -1691,7 +1711,7 @@
             </w:r>
             <w:r>
               <w:rPr>
-                <w:rStyle w:val="Hyperlink"/>
+                <w:rStyle w:val="Hipervnculo"/>
                 <w:noProof/>
                 <w:lang w:val="es-CO"/>
               </w:rPr>
@@ -1749,7 +1769,7 @@
         </w:p>
         <w:p>
           <w:pPr>
-            <w:pStyle w:val="TOC3"/>
+            <w:pStyle w:val="TDC3"/>
             <w:tabs>
               <w:tab w:val="left" w:pos="1320"/>
               <w:tab w:val="right" w:leader="dot" w:pos="8494"/>
@@ -1763,7 +1783,7 @@
           <w:hyperlink w:anchor="_Toc42954626" w:history="1">
             <w:r>
               <w:rPr>
-                <w:rStyle w:val="Hyperlink"/>
+                <w:rStyle w:val="Hipervnculo"/>
                 <w:noProof/>
                 <w:lang w:val="es-CO"/>
               </w:rPr>
@@ -1779,7 +1799,7 @@
             </w:r>
             <w:r>
               <w:rPr>
-                <w:rStyle w:val="Hyperlink"/>
+                <w:rStyle w:val="Hipervnculo"/>
                 <w:noProof/>
                 <w:lang w:val="es-CO"/>
               </w:rPr>
@@ -1837,7 +1857,7 @@
         </w:p>
         <w:p>
           <w:pPr>
-            <w:pStyle w:val="TOC2"/>
+            <w:pStyle w:val="TDC2"/>
             <w:tabs>
               <w:tab w:val="left" w:pos="880"/>
               <w:tab w:val="right" w:leader="dot" w:pos="8494"/>
@@ -1851,7 +1871,7 @@
           <w:hyperlink w:anchor="_Toc42954627" w:history="1">
             <w:r>
               <w:rPr>
-                <w:rStyle w:val="Hyperlink"/>
+                <w:rStyle w:val="Hipervnculo"/>
                 <w:noProof/>
                 <w:lang w:val="es-CO"/>
               </w:rPr>
@@ -1867,7 +1887,7 @@
             </w:r>
             <w:r>
               <w:rPr>
-                <w:rStyle w:val="Hyperlink"/>
+                <w:rStyle w:val="Hipervnculo"/>
                 <w:noProof/>
                 <w:lang w:val="es-CO"/>
               </w:rPr>
@@ -1925,7 +1945,7 @@
         </w:p>
         <w:p>
           <w:pPr>
-            <w:pStyle w:val="TOC3"/>
+            <w:pStyle w:val="TDC3"/>
             <w:tabs>
               <w:tab w:val="left" w:pos="1320"/>
               <w:tab w:val="right" w:leader="dot" w:pos="8494"/>
@@ -1939,7 +1959,7 @@
           <w:hyperlink w:anchor="_Toc42954628" w:history="1">
             <w:r>
               <w:rPr>
-                <w:rStyle w:val="Hyperlink"/>
+                <w:rStyle w:val="Hipervnculo"/>
                 <w:noProof/>
                 <w:lang w:val="es-CO"/>
               </w:rPr>
@@ -1955,7 +1975,7 @@
             </w:r>
             <w:r>
               <w:rPr>
-                <w:rStyle w:val="Hyperlink"/>
+                <w:rStyle w:val="Hipervnculo"/>
                 <w:noProof/>
                 <w:lang w:val="es-CO"/>
               </w:rPr>
@@ -2013,7 +2033,7 @@
         </w:p>
         <w:p>
           <w:pPr>
-            <w:pStyle w:val="TOC3"/>
+            <w:pStyle w:val="TDC3"/>
             <w:tabs>
               <w:tab w:val="left" w:pos="1320"/>
               <w:tab w:val="right" w:leader="dot" w:pos="8494"/>
@@ -2027,7 +2047,7 @@
           <w:hyperlink w:anchor="_Toc42954629" w:history="1">
             <w:r>
               <w:rPr>
-                <w:rStyle w:val="Hyperlink"/>
+                <w:rStyle w:val="Hipervnculo"/>
                 <w:noProof/>
                 <w:lang w:val="es-CO"/>
               </w:rPr>
@@ -2043,7 +2063,7 @@
             </w:r>
             <w:r>
               <w:rPr>
-                <w:rStyle w:val="Hyperlink"/>
+                <w:rStyle w:val="Hipervnculo"/>
                 <w:noProof/>
                 <w:lang w:val="es-CO"/>
               </w:rPr>
@@ -2101,7 +2121,7 @@
         </w:p>
         <w:p>
           <w:pPr>
-            <w:pStyle w:val="TOC3"/>
+            <w:pStyle w:val="TDC3"/>
             <w:tabs>
               <w:tab w:val="left" w:pos="1320"/>
               <w:tab w:val="right" w:leader="dot" w:pos="8494"/>
@@ -2115,7 +2135,7 @@
           <w:hyperlink w:anchor="_Toc42954630" w:history="1">
             <w:r>
               <w:rPr>
-                <w:rStyle w:val="Hyperlink"/>
+                <w:rStyle w:val="Hipervnculo"/>
                 <w:noProof/>
                 <w:lang w:val="es-CO"/>
               </w:rPr>
@@ -2131,7 +2151,7 @@
             </w:r>
             <w:r>
               <w:rPr>
-                <w:rStyle w:val="Hyperlink"/>
+                <w:rStyle w:val="Hipervnculo"/>
                 <w:noProof/>
                 <w:lang w:val="es-CO"/>
               </w:rPr>
@@ -2189,7 +2209,7 @@
         </w:p>
         <w:p>
           <w:pPr>
-            <w:pStyle w:val="TOC2"/>
+            <w:pStyle w:val="TDC2"/>
             <w:tabs>
               <w:tab w:val="left" w:pos="880"/>
               <w:tab w:val="right" w:leader="dot" w:pos="8494"/>
@@ -2203,7 +2223,7 @@
           <w:hyperlink w:anchor="_Toc42954631" w:history="1">
             <w:r>
               <w:rPr>
-                <w:rStyle w:val="Hyperlink"/>
+                <w:rStyle w:val="Hipervnculo"/>
                 <w:noProof/>
                 <w:lang w:val="es-CO"/>
               </w:rPr>
@@ -2219,7 +2239,7 @@
             </w:r>
             <w:r>
               <w:rPr>
-                <w:rStyle w:val="Hyperlink"/>
+                <w:rStyle w:val="Hipervnculo"/>
                 <w:noProof/>
                 <w:lang w:val="es-CO"/>
               </w:rPr>
@@ -2277,7 +2297,7 @@
         </w:p>
         <w:p>
           <w:pPr>
-            <w:pStyle w:val="TOC1"/>
+            <w:pStyle w:val="TDC1"/>
             <w:tabs>
               <w:tab w:val="left" w:pos="440"/>
               <w:tab w:val="right" w:leader="dot" w:pos="8494"/>
@@ -2291,7 +2311,7 @@
           <w:hyperlink w:anchor="_Toc42954632" w:history="1">
             <w:r>
               <w:rPr>
-                <w:rStyle w:val="Hyperlink"/>
+                <w:rStyle w:val="Hipervnculo"/>
                 <w:noProof/>
                 <w:lang w:val="es-CO"/>
               </w:rPr>
@@ -2307,7 +2327,7 @@
             </w:r>
             <w:r>
               <w:rPr>
-                <w:rStyle w:val="Hyperlink"/>
+                <w:rStyle w:val="Hipervnculo"/>
                 <w:noProof/>
                 <w:lang w:val="es-CO"/>
               </w:rPr>
@@ -2365,7 +2385,7 @@
         </w:p>
         <w:p>
           <w:pPr>
-            <w:pStyle w:val="TOC1"/>
+            <w:pStyle w:val="TDC1"/>
             <w:tabs>
               <w:tab w:val="left" w:pos="440"/>
               <w:tab w:val="right" w:leader="dot" w:pos="8494"/>
@@ -2379,7 +2399,7 @@
           <w:hyperlink w:anchor="_Toc42954633" w:history="1">
             <w:r>
               <w:rPr>
-                <w:rStyle w:val="Hyperlink"/>
+                <w:rStyle w:val="Hipervnculo"/>
                 <w:noProof/>
                 <w:lang w:val="es-CO"/>
               </w:rPr>
@@ -2395,7 +2415,7 @@
             </w:r>
             <w:r>
               <w:rPr>
-                <w:rStyle w:val="Hyperlink"/>
+                <w:rStyle w:val="Hipervnculo"/>
                 <w:noProof/>
                 <w:lang w:val="es-CO"/>
               </w:rPr>
@@ -2453,7 +2473,7 @@
         </w:p>
         <w:p>
           <w:pPr>
-            <w:pStyle w:val="TOC2"/>
+            <w:pStyle w:val="TDC2"/>
             <w:tabs>
               <w:tab w:val="left" w:pos="880"/>
               <w:tab w:val="right" w:leader="dot" w:pos="8494"/>
@@ -2512,7 +2532,7 @@
     </w:p>
     <w:p>
       <w:pPr>
-        <w:pStyle w:val="Heading1"/>
+        <w:pStyle w:val="Ttulo1"/>
         <w:numPr>
           <w:ilvl w:val="0"/>
           <w:numId w:val="4"/>
@@ -2554,7 +2574,7 @@
     </w:p>
     <w:p>
       <w:pPr>
-        <w:pStyle w:val="Heading2"/>
+        <w:pStyle w:val="Ttulo2"/>
         <w:numPr>
           <w:ilvl w:val="1"/>
           <w:numId w:val="4"/>
@@ -2622,54 +2642,8 @@
           <w:iCs/>
           <w:lang w:val="es-CO"/>
         </w:rPr>
-        <w:t xml:space="preserve">(Cross </w:t>
-      </w:r>
-      <w:proofErr w:type="spellStart"/>
-      <w:r>
-        <w:rPr>
-          <w:i/>
-          <w:iCs/>
-          <w:lang w:val="es-CO"/>
-        </w:rPr>
-        <w:t>Industry</w:t>
-      </w:r>
-      <w:proofErr w:type="spellEnd"/>
-      <w:r>
-        <w:rPr>
-          <w:i/>
-          <w:iCs/>
-          <w:lang w:val="es-CO"/>
-        </w:rPr>
-        <w:t xml:space="preserve"> Standard </w:t>
-      </w:r>
-      <w:proofErr w:type="spellStart"/>
-      <w:r>
-        <w:rPr>
-          <w:i/>
-          <w:iCs/>
-          <w:lang w:val="es-CO"/>
-        </w:rPr>
-        <w:t>for</w:t>
-      </w:r>
-      <w:proofErr w:type="spellEnd"/>
-      <w:r>
-        <w:rPr>
-          <w:i/>
-          <w:iCs/>
-          <w:lang w:val="es-CO"/>
-        </w:rPr>
-        <w:t xml:space="preserve"> Data </w:t>
-      </w:r>
-      <w:proofErr w:type="spellStart"/>
-      <w:r>
-        <w:rPr>
-          <w:i/>
-          <w:iCs/>
-          <w:lang w:val="es-CO"/>
-        </w:rPr>
-        <w:t>Mining</w:t>
-      </w:r>
-      <w:proofErr w:type="spellEnd"/>
+        <w:t>(Cross Industry Standard for Data Mining</w:t>
+      </w:r>
       <w:r>
         <w:rPr>
           <w:lang w:val="es-CO"/>
@@ -2737,7 +2711,7 @@
     </w:p>
     <w:p>
       <w:pPr>
-        <w:pStyle w:val="Caption"/>
+        <w:pStyle w:val="Descripcin"/>
         <w:jc w:val="center"/>
         <w:rPr>
           <w:lang w:val="es-CO"/>
@@ -2801,7 +2775,7 @@
     </w:p>
     <w:p>
       <w:pPr>
-        <w:pStyle w:val="Heading1"/>
+        <w:pStyle w:val="Ttulo1"/>
         <w:numPr>
           <w:ilvl w:val="0"/>
           <w:numId w:val="4"/>
@@ -2812,27 +2786,13 @@
           <w:lang w:val="es-CO"/>
         </w:rPr>
         <w:lastRenderedPageBreak/>
-        <w:t xml:space="preserve">Business </w:t>
-      </w:r>
-      <w:proofErr w:type="spellStart"/>
-      <w:r>
-        <w:rPr>
-          <w:lang w:val="es-CO"/>
-        </w:rPr>
-        <w:t>understanding</w:t>
-      </w:r>
-      <w:proofErr w:type="spellEnd"/>
-      <w:r>
-        <w:rPr>
-          <w:lang w:val="es-CO"/>
-        </w:rPr>
-        <w:t xml:space="preserve">: </w:t>
+        <w:t xml:space="preserve">Business understanding: </w:t>
       </w:r>
     </w:p>
     <w:p/>
     <w:p>
       <w:pPr>
-        <w:pStyle w:val="Heading3"/>
+        <w:pStyle w:val="Ttulo3"/>
         <w:numPr>
           <w:ilvl w:val="1"/>
           <w:numId w:val="4"/>
@@ -2976,7 +2936,7 @@
     </w:p>
     <w:p>
       <w:pPr>
-        <w:pStyle w:val="Heading3"/>
+        <w:pStyle w:val="Ttulo3"/>
         <w:numPr>
           <w:ilvl w:val="1"/>
           <w:numId w:val="4"/>
@@ -3010,49 +2970,91 @@
         <w:rPr>
           <w:lang w:val="es-CO"/>
         </w:rPr>
-        <w:t xml:space="preserve">Es una empresa de Telecomunicaciones Colombiana creada en 2006, propiedad de Grupo EPM y de </w:t>
-      </w:r>
-      <w:proofErr w:type="spellStart"/>
-      <w:r>
-        <w:rPr>
-          <w:lang w:val="es-CO"/>
-        </w:rPr>
-        <w:t>Millicom</w:t>
-      </w:r>
-      <w:proofErr w:type="spellEnd"/>
-      <w:r>
-        <w:rPr>
-          <w:lang w:val="es-CO"/>
-        </w:rPr>
-        <w:t xml:space="preserve"> International </w:t>
-      </w:r>
-      <w:proofErr w:type="spellStart"/>
-      <w:r>
-        <w:rPr>
-          <w:lang w:val="es-CO"/>
-        </w:rPr>
-        <w:t>Cellular</w:t>
-      </w:r>
-      <w:proofErr w:type="spellEnd"/>
-      <w:r>
-        <w:rPr>
-          <w:lang w:val="es-CO"/>
-        </w:rPr>
-        <w:t xml:space="preserve">, S.A. La empresa ofrece servicios de telecomunicaciones a nivel nacional e internacional por medio de Colombia Móvil S.A. bajo la marca Tigo y bajo la marca </w:t>
-      </w:r>
-      <w:proofErr w:type="spellStart"/>
-      <w:r>
-        <w:rPr>
-          <w:lang w:val="es-CO"/>
-        </w:rPr>
-        <w:t>Orbitel</w:t>
-      </w:r>
-      <w:proofErr w:type="spellEnd"/>
-      <w:r>
-        <w:rPr>
-          <w:lang w:val="es-CO"/>
-        </w:rPr>
-        <w:t xml:space="preserve"> en Canadá, Estados Unidos y España.</w:t>
+        <w:t xml:space="preserve">Es una empresa de </w:t>
+      </w:r>
+      <w:r>
+        <w:rPr>
+          <w:lang w:val="es-CO"/>
+        </w:rPr>
+        <w:t>t</w:t>
+      </w:r>
+      <w:r>
+        <w:rPr>
+          <w:lang w:val="es-CO"/>
+        </w:rPr>
+        <w:t xml:space="preserve">elecomunicaciones </w:t>
+      </w:r>
+      <w:r>
+        <w:rPr>
+          <w:lang w:val="es-CO"/>
+        </w:rPr>
+        <w:t>c</w:t>
+      </w:r>
+      <w:r>
+        <w:rPr>
+          <w:lang w:val="es-CO"/>
+        </w:rPr>
+        <w:t>olombiana creada en 2006, propiedad de</w:t>
+      </w:r>
+      <w:r>
+        <w:rPr>
+          <w:lang w:val="es-CO"/>
+        </w:rPr>
+        <w:t>l</w:t>
+      </w:r>
+      <w:r>
+        <w:rPr>
+          <w:lang w:val="es-CO"/>
+        </w:rPr>
+        <w:t xml:space="preserve"> Grupo EPM y de Millicom International Cellular</w:t>
+      </w:r>
+      <w:r>
+        <w:rPr>
+          <w:lang w:val="es-CO"/>
+        </w:rPr>
+        <w:t xml:space="preserve"> </w:t>
+      </w:r>
+      <w:r>
+        <w:rPr>
+          <w:lang w:val="es-CO"/>
+        </w:rPr>
+        <w:t>S.A.</w:t>
+      </w:r>
+      <w:r>
+        <w:rPr>
+          <w:lang w:val="es-CO"/>
+        </w:rPr>
+        <w:t>, que ofrece</w:t>
+      </w:r>
+      <w:r>
+        <w:rPr>
+          <w:lang w:val="es-CO"/>
+        </w:rPr>
+        <w:t xml:space="preserve"> </w:t>
+      </w:r>
+      <w:r>
+        <w:rPr>
+          <w:lang w:val="es-CO"/>
+        </w:rPr>
+        <w:t xml:space="preserve">sus </w:t>
+      </w:r>
+      <w:r>
+        <w:rPr>
+          <w:lang w:val="es-CO"/>
+        </w:rPr>
+        <w:t xml:space="preserve">servicios </w:t>
+      </w:r>
+      <w:r>
+        <w:rPr>
+          <w:lang w:val="es-CO"/>
+        </w:rPr>
+        <w:t>en el ámbito</w:t>
+      </w:r>
+      <w:r>
+        <w:rPr>
+          <w:lang w:val="es-CO"/>
+        </w:rPr>
+        <w:t xml:space="preserve"> nacional e internacional por medio de Colombia Móvil S.A. bajo la marca Tigo y bajo la marca Orbitel en Canadá, Estados Unidos y España.</w:t>
       </w:r>
     </w:p>
     <w:p>
@@ -3066,19 +3068,57 @@
         <w:rPr>
           <w:lang w:val="es-CO"/>
         </w:rPr>
-        <w:t xml:space="preserve">Debido a Tigo es una empresa prestadora de servicios que hoy en día es considerado como esencial (internet y telefonía), y tiene una participación en el mercado del 22,3% en Colombia considerándose así el segundo operador </w:t>
-      </w:r>
-      <w:r>
-        <w:rPr>
-          <w:lang w:val="es-CO"/>
-        </w:rPr>
-        <w:t>más</w:t>
-      </w:r>
-      <w:r>
-        <w:rPr>
-          <w:lang w:val="es-CO"/>
-        </w:rPr>
-        <w:t xml:space="preserve"> grande del país. Es importante conocer el comportamiento de pago de los clientes y las razones que pueden tener para justificar dicho comportamiento.</w:t>
+        <w:t xml:space="preserve">Tigo </w:t>
+      </w:r>
+      <w:r>
+        <w:rPr>
+          <w:lang w:val="es-CO"/>
+        </w:rPr>
+        <w:t>presta</w:t>
+      </w:r>
+      <w:r>
+        <w:rPr>
+          <w:lang w:val="es-CO"/>
+        </w:rPr>
+        <w:t xml:space="preserve"> servicios </w:t>
+      </w:r>
+      <w:r>
+        <w:rPr>
+          <w:lang w:val="es-CO"/>
+        </w:rPr>
+        <w:t xml:space="preserve">de internet y telefonía, considerados para las empresas y hogares como algo esencial y que representa el 22,3% del mercado de las telecomunicaciones del </w:t>
+      </w:r>
+      <w:r>
+        <w:rPr>
+          <w:lang w:val="es-CO"/>
+        </w:rPr>
+        <w:t>país; posicionándolo</w:t>
+      </w:r>
+      <w:r>
+        <w:rPr>
+          <w:lang w:val="es-CO"/>
+        </w:rPr>
+        <w:t xml:space="preserve"> como el segundo operador más grande.</w:t>
+      </w:r>
+    </w:p>
+    <w:p>
+      <w:pPr>
+        <w:jc w:val="both"/>
+        <w:rPr>
+          <w:lang w:val="es-CO"/>
+        </w:rPr>
+      </w:pPr>
+      <w:r>
+        <w:rPr>
+          <w:lang w:val="es-CO"/>
+        </w:rPr>
+        <w:t>Por tanto, e</w:t>
+      </w:r>
+      <w:r>
+        <w:rPr>
+          <w:lang w:val="es-CO"/>
+        </w:rPr>
+        <w:t>s importante conocer el comportamiento de pago de los clientes y las razones que pueden tener para justificar dicho comportamiento.</w:t>
       </w:r>
     </w:p>
     <w:p>
@@ -3089,6 +3129,9 @@
         </w:rPr>
       </w:pPr>
       <w:r>
+        <w:rPr>
+          <w:noProof/>
+        </w:rPr>
         <w:drawing>
           <wp:inline distT="0" distB="0" distL="0" distR="0" wp14:anchorId="6E710444" wp14:editId="737714D4">
             <wp:extent cx="1396400" cy="2388358"/>
@@ -3146,6 +3189,9 @@
         </w:drawing>
       </w:r>
       <w:r>
+        <w:rPr>
+          <w:noProof/>
+        </w:rPr>
         <w:drawing>
           <wp:inline distT="0" distB="0" distL="0" distR="0" wp14:anchorId="64BC09CF" wp14:editId="1F8463C6">
             <wp:extent cx="1224710" cy="2251881"/>
@@ -3205,7 +3251,7 @@
     </w:p>
     <w:p>
       <w:pPr>
-        <w:pStyle w:val="Heading1"/>
+        <w:pStyle w:val="Ttulo1"/>
         <w:numPr>
           <w:ilvl w:val="0"/>
           <w:numId w:val="4"/>
@@ -3258,7 +3304,7 @@
     </w:p>
     <w:p>
       <w:pPr>
-        <w:pStyle w:val="ListParagraph"/>
+        <w:pStyle w:val="Prrafodelista"/>
         <w:numPr>
           <w:ilvl w:val="0"/>
           <w:numId w:val="18"/>
@@ -3284,7 +3330,7 @@
     </w:p>
     <w:p>
       <w:pPr>
-        <w:pStyle w:val="ListParagraph"/>
+        <w:pStyle w:val="Prrafodelista"/>
         <w:jc w:val="both"/>
         <w:rPr>
           <w:lang w:val="es-CO"/>
@@ -3299,7 +3345,7 @@
     </w:p>
     <w:p>
       <w:pPr>
-        <w:pStyle w:val="ListParagraph"/>
+        <w:pStyle w:val="Prrafodelista"/>
         <w:jc w:val="both"/>
         <w:rPr>
           <w:lang w:val="es-CO"/>
@@ -3308,7 +3354,7 @@
     </w:p>
     <w:p>
       <w:pPr>
-        <w:pStyle w:val="ListParagraph"/>
+        <w:pStyle w:val="Prrafodelista"/>
         <w:numPr>
           <w:ilvl w:val="0"/>
           <w:numId w:val="18"/>
@@ -3333,7 +3379,7 @@
     </w:p>
     <w:p>
       <w:pPr>
-        <w:pStyle w:val="ListParagraph"/>
+        <w:pStyle w:val="Prrafodelista"/>
         <w:rPr>
           <w:lang w:val="es-CO"/>
         </w:rPr>
@@ -3347,15 +3393,15 @@
     </w:p>
     <w:p>
       <w:pPr>
-        <w:pStyle w:val="ListParagraph"/>
-        <w:rPr>
-          <w:lang w:val="es-CO"/>
-        </w:rPr>
-      </w:pPr>
-    </w:p>
-    <w:p>
-      <w:pPr>
-        <w:pStyle w:val="ListParagraph"/>
+        <w:pStyle w:val="Prrafodelista"/>
+        <w:rPr>
+          <w:lang w:val="es-CO"/>
+        </w:rPr>
+      </w:pPr>
+    </w:p>
+    <w:p>
+      <w:pPr>
+        <w:pStyle w:val="Prrafodelista"/>
         <w:numPr>
           <w:ilvl w:val="0"/>
           <w:numId w:val="18"/>
@@ -3380,7 +3426,7 @@
     </w:p>
     <w:p>
       <w:pPr>
-        <w:pStyle w:val="ListParagraph"/>
+        <w:pStyle w:val="Prrafodelista"/>
         <w:jc w:val="both"/>
         <w:rPr>
           <w:lang w:val="es-CO"/>
@@ -3395,7 +3441,7 @@
     </w:p>
     <w:p>
       <w:pPr>
-        <w:pStyle w:val="ListParagraph"/>
+        <w:pStyle w:val="Prrafodelista"/>
         <w:jc w:val="both"/>
         <w:rPr>
           <w:lang w:val="es-CO"/>
@@ -3404,7 +3450,7 @@
     </w:p>
     <w:p>
       <w:pPr>
-        <w:pStyle w:val="ListParagraph"/>
+        <w:pStyle w:val="Prrafodelista"/>
         <w:numPr>
           <w:ilvl w:val="0"/>
           <w:numId w:val="18"/>
@@ -3424,7 +3470,7 @@
     </w:p>
     <w:p>
       <w:pPr>
-        <w:pStyle w:val="ListParagraph"/>
+        <w:pStyle w:val="Prrafodelista"/>
         <w:jc w:val="both"/>
         <w:rPr>
           <w:lang w:val="es-CO"/>
@@ -3439,15 +3485,15 @@
     </w:p>
     <w:p>
       <w:pPr>
-        <w:pStyle w:val="ListParagraph"/>
-        <w:rPr>
-          <w:lang w:val="es-CO"/>
-        </w:rPr>
-      </w:pPr>
-    </w:p>
-    <w:p>
-      <w:pPr>
-        <w:pStyle w:val="ListParagraph"/>
+        <w:pStyle w:val="Prrafodelista"/>
+        <w:rPr>
+          <w:lang w:val="es-CO"/>
+        </w:rPr>
+      </w:pPr>
+    </w:p>
+    <w:p>
+      <w:pPr>
+        <w:pStyle w:val="Prrafodelista"/>
         <w:jc w:val="both"/>
         <w:rPr>
           <w:lang w:val="es-CO"/>
@@ -3522,7 +3568,7 @@
     </w:p>
     <w:p>
       <w:pPr>
-        <w:pStyle w:val="Caption"/>
+        <w:pStyle w:val="Descripcin"/>
         <w:jc w:val="center"/>
         <w:rPr>
           <w:lang w:val="es-CO"/>
@@ -3636,7 +3682,7 @@
     </w:p>
     <w:p>
       <w:pPr>
-        <w:pStyle w:val="Caption"/>
+        <w:pStyle w:val="Descripcin"/>
         <w:jc w:val="center"/>
         <w:rPr>
           <w:lang w:val="es-CO"/>
@@ -3645,24 +3691,14 @@
       <w:r>
         <w:t xml:space="preserve">Figure </w:t>
       </w:r>
-      <w:r>
-        <w:fldChar w:fldCharType="begin"/>
-      </w:r>
-      <w:r>
-        <w:instrText xml:space="preserve"> SEQ Figure \* ARABIC </w:instrText>
-      </w:r>
-      <w:r>
-        <w:fldChar w:fldCharType="separate"/>
-      </w:r>
-      <w:r>
-        <w:rPr>
-          <w:noProof/>
-        </w:rPr>
-        <w:t>3</w:t>
-      </w:r>
-      <w:r>
-        <w:fldChar w:fldCharType="end"/>
-      </w:r>
+      <w:fldSimple w:instr=" SEQ Figure \* ARABIC ">
+        <w:r>
+          <w:rPr>
+            <w:noProof/>
+          </w:rPr>
+          <w:t>3</w:t>
+        </w:r>
+      </w:fldSimple>
       <w:r>
         <w:t>: Data Selection</w:t>
       </w:r>
@@ -3677,7 +3713,7 @@
     </w:p>
     <w:p>
       <w:pPr>
-        <w:pStyle w:val="Heading2"/>
+        <w:pStyle w:val="Ttulo2"/>
         <w:numPr>
           <w:ilvl w:val="1"/>
           <w:numId w:val="4"/>
@@ -3713,26 +3749,12 @@
         <w:rPr>
           <w:lang w:val="es-CO"/>
         </w:rPr>
-        <w:t xml:space="preserve">El almacenamiento del proyecto se diseño en AWS S3, en tres diferentes </w:t>
-      </w:r>
-      <w:proofErr w:type="spellStart"/>
-      <w:r>
-        <w:rPr>
-          <w:lang w:val="es-CO"/>
-        </w:rPr>
-        <w:t>buckets</w:t>
-      </w:r>
-      <w:proofErr w:type="spellEnd"/>
-      <w:r>
-        <w:rPr>
-          <w:lang w:val="es-CO"/>
-        </w:rPr>
-        <w:t xml:space="preserve">. </w:t>
-      </w:r>
-    </w:p>
-    <w:p>
-      <w:pPr>
-        <w:pStyle w:val="ListParagraph"/>
+        <w:t xml:space="preserve">El almacenamiento del proyecto se diseño en AWS S3, en tres diferentes buckets. </w:t>
+      </w:r>
+    </w:p>
+    <w:p>
+      <w:pPr>
+        <w:pStyle w:val="Prrafodelista"/>
         <w:numPr>
           <w:ilvl w:val="0"/>
           <w:numId w:val="25"/>
@@ -3742,23 +3764,13 @@
           <w:lang w:val="es-CO"/>
         </w:rPr>
       </w:pPr>
-      <w:proofErr w:type="spellStart"/>
       <w:r>
         <w:rPr>
           <w:i/>
           <w:iCs/>
           <w:lang w:val="es-CO"/>
         </w:rPr>
-        <w:t>Row</w:t>
-      </w:r>
-      <w:proofErr w:type="spellEnd"/>
-      <w:r>
-        <w:rPr>
-          <w:i/>
-          <w:iCs/>
-          <w:lang w:val="es-CO"/>
-        </w:rPr>
-        <w:t xml:space="preserve">: </w:t>
+        <w:t xml:space="preserve">Row: </w:t>
       </w:r>
       <w:r>
         <w:rPr>
@@ -3781,7 +3793,7 @@
     </w:p>
     <w:p>
       <w:pPr>
-        <w:pStyle w:val="ListParagraph"/>
+        <w:pStyle w:val="Prrafodelista"/>
         <w:jc w:val="both"/>
         <w:rPr>
           <w:lang w:val="es-CO"/>
@@ -3791,35 +3803,7 @@
         <w:rPr>
           <w:lang w:val="es-CO"/>
         </w:rPr>
-        <w:t xml:space="preserve">También, se realizó el análisis descriptivo, donde se realiza un data </w:t>
-      </w:r>
-      <w:proofErr w:type="spellStart"/>
-      <w:r>
-        <w:rPr>
-          <w:lang w:val="es-CO"/>
-        </w:rPr>
-        <w:t>understanding</w:t>
-      </w:r>
-      <w:proofErr w:type="spellEnd"/>
-      <w:r>
-        <w:rPr>
-          <w:lang w:val="es-CO"/>
-        </w:rPr>
-        <w:t xml:space="preserve"> y </w:t>
-      </w:r>
-      <w:proofErr w:type="spellStart"/>
-      <w:r>
-        <w:rPr>
-          <w:lang w:val="es-CO"/>
-        </w:rPr>
-        <w:t>exploration</w:t>
-      </w:r>
-      <w:proofErr w:type="spellEnd"/>
-      <w:r>
-        <w:rPr>
-          <w:lang w:val="es-CO"/>
-        </w:rPr>
-        <w:t xml:space="preserve"> de los diferentes </w:t>
+        <w:t xml:space="preserve">También, se realizó el análisis descriptivo, donde se realiza un data understanding y exploration de los diferentes </w:t>
       </w:r>
       <w:r>
         <w:rPr>
@@ -3836,7 +3820,7 @@
     </w:p>
     <w:p>
       <w:pPr>
-        <w:pStyle w:val="ListParagraph"/>
+        <w:pStyle w:val="Prrafodelista"/>
         <w:numPr>
           <w:ilvl w:val="0"/>
           <w:numId w:val="25"/>
@@ -3846,23 +3830,13 @@
           <w:lang w:val="es-CO"/>
         </w:rPr>
       </w:pPr>
-      <w:proofErr w:type="spellStart"/>
       <w:r>
         <w:rPr>
           <w:i/>
           <w:iCs/>
           <w:lang w:val="es-CO"/>
         </w:rPr>
-        <w:t>Preparation</w:t>
-      </w:r>
-      <w:proofErr w:type="spellEnd"/>
-      <w:r>
-        <w:rPr>
-          <w:i/>
-          <w:iCs/>
-          <w:lang w:val="es-CO"/>
-        </w:rPr>
-        <w:t>:</w:t>
+        <w:t>Preparation:</w:t>
       </w:r>
       <w:r>
         <w:rPr>
@@ -3897,7 +3871,7 @@
     </w:p>
     <w:p>
       <w:pPr>
-        <w:pStyle w:val="ListParagraph"/>
+        <w:pStyle w:val="Prrafodelista"/>
         <w:numPr>
           <w:ilvl w:val="0"/>
           <w:numId w:val="25"/>
@@ -3907,23 +3881,13 @@
           <w:lang w:val="es-CO"/>
         </w:rPr>
       </w:pPr>
-      <w:proofErr w:type="spellStart"/>
       <w:r>
         <w:rPr>
           <w:i/>
           <w:iCs/>
           <w:lang w:val="es-CO"/>
         </w:rPr>
-        <w:t>Production</w:t>
-      </w:r>
-      <w:proofErr w:type="spellEnd"/>
-      <w:r>
-        <w:rPr>
-          <w:i/>
-          <w:iCs/>
-          <w:lang w:val="es-CO"/>
-        </w:rPr>
-        <w:t>:</w:t>
+        <w:t>Production:</w:t>
       </w:r>
       <w:r>
         <w:rPr>
@@ -3947,7 +3911,7 @@
     </w:p>
     <w:p>
       <w:pPr>
-        <w:pStyle w:val="Heading2"/>
+        <w:pStyle w:val="Ttulo2"/>
         <w:numPr>
           <w:ilvl w:val="1"/>
           <w:numId w:val="4"/>
@@ -3982,33 +3946,19 @@
         <w:rPr>
           <w:lang w:val="es-CO"/>
         </w:rPr>
-        <w:t xml:space="preserve">Los ETL presentados en este trabajo son tipo </w:t>
-      </w:r>
-      <w:proofErr w:type="spellStart"/>
-      <w:r>
-        <w:rPr>
-          <w:lang w:val="es-CO"/>
-        </w:rPr>
-        <w:t>Batch</w:t>
-      </w:r>
-      <w:proofErr w:type="spellEnd"/>
-      <w:r>
-        <w:rPr>
-          <w:lang w:val="es-CO"/>
-        </w:rPr>
-        <w:t>.</w:t>
-      </w:r>
-    </w:p>
-    <w:p>
-      <w:pPr>
-        <w:rPr>
-          <w:lang w:val="es-CO"/>
-        </w:rPr>
-      </w:pPr>
-    </w:p>
-    <w:p>
-      <w:pPr>
-        <w:pStyle w:val="ListParagraph"/>
+        <w:t>Los ETL presentados en este trabajo son tipo Batch.</w:t>
+      </w:r>
+    </w:p>
+    <w:p>
+      <w:pPr>
+        <w:rPr>
+          <w:lang w:val="es-CO"/>
+        </w:rPr>
+      </w:pPr>
+    </w:p>
+    <w:p>
+      <w:pPr>
+        <w:pStyle w:val="Prrafodelista"/>
         <w:numPr>
           <w:ilvl w:val="2"/>
           <w:numId w:val="4"/>
@@ -4032,25 +3982,69 @@
           <w:iCs/>
           <w:lang w:val="es-CO"/>
         </w:rPr>
-        <w:t xml:space="preserve">Proceso ETL desde la base Oracle TIGO (Oracle – </w:t>
-      </w:r>
-      <w:proofErr w:type="spellStart"/>
+        <w:t>Proceso ETL desde la base Oracle TIGO (Oracle – Row)</w:t>
+      </w:r>
+    </w:p>
+    <w:p>
+      <w:pPr>
+        <w:ind w:left="720"/>
+        <w:jc w:val="both"/>
+        <w:rPr>
+          <w:lang w:val="es-CO"/>
+        </w:rPr>
+      </w:pPr>
+      <w:r>
+        <w:rPr>
+          <w:lang w:val="es-CO"/>
+        </w:rPr>
+        <w:t xml:space="preserve">Para la extracción y basados en la </w:t>
+      </w:r>
       <w:r>
         <w:rPr>
           <w:i/>
           <w:iCs/>
           <w:lang w:val="es-CO"/>
         </w:rPr>
-        <w:t>Row</w:t>
+        <w:t>figura 2</w:t>
+      </w:r>
+      <w:r>
+        <w:rPr>
+          <w:lang w:val="es-CO"/>
+        </w:rPr>
+        <w:t xml:space="preserve"> los datos se encuentran almacenados en BD relacionales ORACLE y SQLServer, estos datos son recopilados diariamente utilizando db_links de una BD centralizada</w:t>
+      </w:r>
+      <w:r>
+        <w:rPr>
+          <w:lang w:val="es-CO"/>
+        </w:rPr>
+        <w:t xml:space="preserve"> </w:t>
+      </w:r>
+      <w:r>
+        <w:rPr>
+          <w:lang w:val="es-CO"/>
+        </w:rPr>
+        <w:t>(SOX) a cada una de las BDs con ETL tipo PL-SQL para las BD ORACLE y un ETL tipo JAVA .</w:t>
+      </w:r>
+      <w:proofErr w:type="spellStart"/>
+      <w:r>
+        <w:rPr>
+          <w:lang w:val="es-CO"/>
+        </w:rPr>
+        <w:t>jar</w:t>
       </w:r>
       <w:proofErr w:type="spellEnd"/>
       <w:r>
         <w:rPr>
-          <w:i/>
-          <w:iCs/>
-          <w:lang w:val="es-CO"/>
-        </w:rPr>
-        <w:t>)</w:t>
+          <w:lang w:val="es-CO"/>
+        </w:rPr>
+        <w:t xml:space="preserve"> para la BD SQLServer; estos datos son </w:t>
+      </w:r>
+      <w:r>
+        <w:rPr>
+          <w:lang w:val="es-CO"/>
+        </w:rPr>
+        <w:lastRenderedPageBreak/>
+        <w:t xml:space="preserve">almacenados en una BD ORACLE final donde se exporta el dataset, un archivo plano con los datos seleccionados en la exploración de datos. </w:t>
       </w:r>
     </w:p>
     <w:p>
@@ -4065,112 +4059,7 @@
         <w:rPr>
           <w:lang w:val="es-CO"/>
         </w:rPr>
-        <w:t xml:space="preserve">Para la extracción y basados en la </w:t>
-      </w:r>
-      <w:r>
-        <w:rPr>
-          <w:i/>
-          <w:iCs/>
-          <w:lang w:val="es-CO"/>
-        </w:rPr>
-        <w:t>figura 2</w:t>
-      </w:r>
-      <w:r>
-        <w:rPr>
-          <w:lang w:val="es-CO"/>
-        </w:rPr>
-        <w:t xml:space="preserve"> los datos se encuentran almacenados en BD relacionales ORACLE y </w:t>
-      </w:r>
-      <w:proofErr w:type="spellStart"/>
-      <w:r>
-        <w:rPr>
-          <w:lang w:val="es-CO"/>
-        </w:rPr>
-        <w:t>SQLServer</w:t>
-      </w:r>
-      <w:proofErr w:type="spellEnd"/>
-      <w:r>
-        <w:rPr>
-          <w:lang w:val="es-CO"/>
-        </w:rPr>
-        <w:t xml:space="preserve">, estos datos son recopilados diariamente utilizando </w:t>
-      </w:r>
-      <w:proofErr w:type="spellStart"/>
-      <w:r>
-        <w:rPr>
-          <w:lang w:val="es-CO"/>
-        </w:rPr>
-        <w:t>db_links</w:t>
-      </w:r>
-      <w:proofErr w:type="spellEnd"/>
-      <w:r>
-        <w:rPr>
-          <w:lang w:val="es-CO"/>
-        </w:rPr>
-        <w:t xml:space="preserve"> de una BD centralizada(SOX) a cada una de las </w:t>
-      </w:r>
-      <w:proofErr w:type="spellStart"/>
-      <w:r>
-        <w:rPr>
-          <w:lang w:val="es-CO"/>
-        </w:rPr>
-        <w:t>BDs</w:t>
-      </w:r>
-      <w:proofErr w:type="spellEnd"/>
-      <w:r>
-        <w:rPr>
-          <w:lang w:val="es-CO"/>
-        </w:rPr>
-        <w:t xml:space="preserve"> con ETL tipo PL-SQL para las BD ORACLE y un ETL tipo JAVA .</w:t>
-      </w:r>
-      <w:proofErr w:type="spellStart"/>
-      <w:r>
-        <w:rPr>
-          <w:lang w:val="es-CO"/>
-        </w:rPr>
-        <w:t>jar</w:t>
-      </w:r>
-      <w:proofErr w:type="spellEnd"/>
-      <w:r>
-        <w:rPr>
-          <w:lang w:val="es-CO"/>
-        </w:rPr>
-        <w:t xml:space="preserve"> para la BD </w:t>
-      </w:r>
-      <w:proofErr w:type="spellStart"/>
-      <w:r>
-        <w:rPr>
-          <w:lang w:val="es-CO"/>
-        </w:rPr>
-        <w:t>SQLServer</w:t>
-      </w:r>
-      <w:proofErr w:type="spellEnd"/>
-      <w:r>
-        <w:rPr>
-          <w:lang w:val="es-CO"/>
-        </w:rPr>
-        <w:t xml:space="preserve">; estos datos son almacenados </w:t>
-      </w:r>
-      <w:r>
-        <w:rPr>
-          <w:lang w:val="es-CO"/>
-        </w:rPr>
-        <w:lastRenderedPageBreak/>
-        <w:t xml:space="preserve">en una BD ORACLE final donde se exporta el </w:t>
-      </w:r>
-      <w:proofErr w:type="spellStart"/>
-      <w:r>
-        <w:rPr>
-          <w:lang w:val="es-CO"/>
-        </w:rPr>
-        <w:t>dataset</w:t>
-      </w:r>
-      <w:proofErr w:type="spellEnd"/>
-      <w:r>
-        <w:rPr>
-          <w:lang w:val="es-CO"/>
-        </w:rPr>
-        <w:t xml:space="preserve">, un archivo plano con los datos seleccionados en la exploración de datos. </w:t>
+        <w:t>En los ETLs se realizaron transformaciones de los datos, la más importante de ella es tomar lo facturado de cada cliente hasta por 12 meses y validar si el pago de esa factura se realizó oportunamente, pago no oportuno o no pago, asignándole a cada uno de estos pagos una calificación y según esta calificación asignarle la etiqueta inicial.</w:t>
       </w:r>
     </w:p>
     <w:p>
@@ -4181,39 +4070,10 @@
           <w:lang w:val="es-CO"/>
         </w:rPr>
       </w:pPr>
-      <w:r>
-        <w:rPr>
-          <w:lang w:val="es-CO"/>
-        </w:rPr>
-        <w:t xml:space="preserve">En los </w:t>
-      </w:r>
-      <w:proofErr w:type="spellStart"/>
-      <w:r>
-        <w:rPr>
-          <w:lang w:val="es-CO"/>
-        </w:rPr>
-        <w:t>ETLs</w:t>
-      </w:r>
-      <w:proofErr w:type="spellEnd"/>
-      <w:r>
-        <w:rPr>
-          <w:lang w:val="es-CO"/>
-        </w:rPr>
-        <w:t xml:space="preserve"> se realizaron transformaciones de los datos, la más importante de ella es tomar lo facturado de cada cliente hasta por 12 meses y validar si el pago de esa factura se realizó oportunamente, pago no oportuno o no pago, asignándole a cada uno de estos pagos una calificación y según esta calificación asignarle la etiqueta inicial.</w:t>
-      </w:r>
-    </w:p>
-    <w:p>
-      <w:pPr>
-        <w:ind w:left="720"/>
-        <w:jc w:val="both"/>
-        <w:rPr>
-          <w:lang w:val="es-CO"/>
-        </w:rPr>
-      </w:pPr>
-    </w:p>
-    <w:p>
-      <w:pPr>
-        <w:pStyle w:val="ListParagraph"/>
+    </w:p>
+    <w:p>
+      <w:pPr>
+        <w:pStyle w:val="Prrafodelista"/>
         <w:numPr>
           <w:ilvl w:val="2"/>
           <w:numId w:val="4"/>
@@ -4231,43 +4091,7 @@
           <w:iCs/>
           <w:lang w:val="es-CO"/>
         </w:rPr>
-        <w:t xml:space="preserve">Proceso ETL del diseño del </w:t>
-      </w:r>
-      <w:proofErr w:type="spellStart"/>
-      <w:r>
-        <w:rPr>
-          <w:i/>
-          <w:iCs/>
-          <w:lang w:val="es-CO"/>
-        </w:rPr>
-        <w:t>datalake</w:t>
-      </w:r>
-      <w:proofErr w:type="spellEnd"/>
-      <w:r>
-        <w:rPr>
-          <w:i/>
-          <w:iCs/>
-          <w:lang w:val="es-CO"/>
-        </w:rPr>
-        <w:t xml:space="preserve"> (</w:t>
-      </w:r>
-      <w:proofErr w:type="spellStart"/>
-      <w:r>
-        <w:rPr>
-          <w:i/>
-          <w:iCs/>
-          <w:lang w:val="es-CO"/>
-        </w:rPr>
-        <w:t>Row-Preparation</w:t>
-      </w:r>
-      <w:proofErr w:type="spellEnd"/>
-      <w:r>
-        <w:rPr>
-          <w:i/>
-          <w:iCs/>
-          <w:lang w:val="es-CO"/>
-        </w:rPr>
-        <w:t>)</w:t>
+        <w:t>Proceso ETL del diseño del datalake (Row-Preparation)</w:t>
       </w:r>
     </w:p>
     <w:p>
@@ -4282,41 +4106,13 @@
         <w:rPr>
           <w:lang w:val="es-CO"/>
         </w:rPr>
-        <w:t xml:space="preserve">Data </w:t>
-      </w:r>
-      <w:proofErr w:type="spellStart"/>
-      <w:r>
-        <w:rPr>
-          <w:lang w:val="es-CO"/>
-        </w:rPr>
-        <w:t>understanding</w:t>
-      </w:r>
-      <w:proofErr w:type="spellEnd"/>
-      <w:r>
-        <w:rPr>
-          <w:lang w:val="es-CO"/>
-        </w:rPr>
-        <w:t>: En este proceso se</w:t>
-      </w:r>
-      <w:r>
-        <w:rPr>
-          <w:lang w:val="es-CO"/>
-        </w:rPr>
-        <w:t xml:space="preserve"> realiza la exploración de los </w:t>
-      </w:r>
-      <w:proofErr w:type="spellStart"/>
-      <w:r>
-        <w:rPr>
-          <w:lang w:val="es-CO"/>
-        </w:rPr>
-        <w:t>datasets</w:t>
-      </w:r>
-      <w:proofErr w:type="spellEnd"/>
-      <w:r>
-        <w:rPr>
-          <w:lang w:val="es-CO"/>
-        </w:rPr>
-        <w:t xml:space="preserve">, con el fin de entender cada una de las variables y realizar una exploración de los datos. </w:t>
+        <w:t>Data understanding: En este proceso se</w:t>
+      </w:r>
+      <w:r>
+        <w:rPr>
+          <w:lang w:val="es-CO"/>
+        </w:rPr>
+        <w:t xml:space="preserve"> realiza la exploración de los datasets, con el fin de entender cada una de las variables y realizar una exploración de los datos. </w:t>
       </w:r>
     </w:p>
     <w:p>
@@ -4343,69 +4139,13 @@
         <w:rPr>
           <w:lang w:val="es-CO"/>
         </w:rPr>
-        <w:t xml:space="preserve"> adicional se identificaron </w:t>
-      </w:r>
-      <w:proofErr w:type="spellStart"/>
-      <w:r>
-        <w:rPr>
-          <w:lang w:val="es-CO"/>
-        </w:rPr>
-        <w:t>datasets</w:t>
-      </w:r>
-      <w:proofErr w:type="spellEnd"/>
-      <w:r>
-        <w:rPr>
-          <w:lang w:val="es-CO"/>
-        </w:rPr>
-        <w:t xml:space="preserve"> que no cumplen </w:t>
-      </w:r>
-      <w:r>
-        <w:rPr>
-          <w:lang w:val="es-CO"/>
-        </w:rPr>
-        <w:t xml:space="preserve">con el alcance, que se mantienen en el </w:t>
-      </w:r>
-      <w:proofErr w:type="spellStart"/>
-      <w:r>
-        <w:rPr>
-          <w:lang w:val="es-CO"/>
-        </w:rPr>
-        <w:t>bucket</w:t>
-      </w:r>
-      <w:proofErr w:type="spellEnd"/>
-      <w:r>
-        <w:rPr>
-          <w:lang w:val="es-CO"/>
-        </w:rPr>
-        <w:t xml:space="preserve"> </w:t>
-      </w:r>
-      <w:proofErr w:type="spellStart"/>
-      <w:r>
-        <w:rPr>
-          <w:lang w:val="es-CO"/>
-        </w:rPr>
-        <w:t>Row</w:t>
-      </w:r>
-      <w:proofErr w:type="spellEnd"/>
-      <w:r>
-        <w:rPr>
-          <w:lang w:val="es-CO"/>
-        </w:rPr>
-        <w:t xml:space="preserve">, ya que se puede realizar otro proyecto con diferentes análisis que incluyan estos </w:t>
-      </w:r>
-      <w:proofErr w:type="spellStart"/>
-      <w:r>
-        <w:rPr>
-          <w:lang w:val="es-CO"/>
-        </w:rPr>
-        <w:t>datasets</w:t>
-      </w:r>
-      <w:proofErr w:type="spellEnd"/>
-      <w:r>
-        <w:rPr>
-          <w:lang w:val="es-CO"/>
-        </w:rPr>
-        <w:t>.</w:t>
+        <w:t xml:space="preserve"> adicional se identificaron datasets que no cumplen </w:t>
+      </w:r>
+      <w:r>
+        <w:rPr>
+          <w:lang w:val="es-CO"/>
+        </w:rPr>
+        <w:t>con el alcance, que se mantienen en el bucket Row, ya que se puede realizar otro proyecto con diferentes análisis que incluyan estos datasets.</w:t>
       </w:r>
     </w:p>
     <w:p>
@@ -4420,13 +4160,19 @@
         <w:rPr>
           <w:lang w:val="es-CO"/>
         </w:rPr>
-        <w:t>Se realizo una división de la información de acuerdo a las regiones comerciales definidas por la empresa, ya que los comportamientos comerciales son muy inherentes a la región</w:t>
-      </w:r>
-      <w:r>
-        <w:rPr>
-          <w:lang w:val="es-CO"/>
-        </w:rPr>
-        <w:t>. También se calcula el promedio de la calificación de servicio y se agrupa por cliente.</w:t>
+        <w:t xml:space="preserve">Se realizo una división de la información </w:t>
+      </w:r>
+      <w:r>
+        <w:rPr>
+          <w:lang w:val="es-CO"/>
+        </w:rPr>
+        <w:t>de acuerdo con</w:t>
+      </w:r>
+      <w:r>
+        <w:rPr>
+          <w:lang w:val="es-CO"/>
+        </w:rPr>
+        <w:t xml:space="preserve"> las regiones comerciales definidas por la empresa, ya que los comportamientos comerciales son muy inherentes a la región. También se calcula el promedio de la calificación de servicio y se agrupa por cliente.</w:t>
       </w:r>
     </w:p>
     <w:p>
@@ -4440,7 +4186,7 @@
     </w:p>
     <w:p>
       <w:pPr>
-        <w:pStyle w:val="ListParagraph"/>
+        <w:pStyle w:val="Prrafodelista"/>
         <w:numPr>
           <w:ilvl w:val="2"/>
           <w:numId w:val="4"/>
@@ -4458,43 +4204,7 @@
           <w:iCs/>
           <w:lang w:val="es-CO"/>
         </w:rPr>
-        <w:t xml:space="preserve">Proceso ETL del diseño del </w:t>
-      </w:r>
-      <w:proofErr w:type="spellStart"/>
-      <w:r>
-        <w:rPr>
-          <w:i/>
-          <w:iCs/>
-          <w:lang w:val="es-CO"/>
-        </w:rPr>
-        <w:t>datalake</w:t>
-      </w:r>
-      <w:proofErr w:type="spellEnd"/>
-      <w:r>
-        <w:rPr>
-          <w:i/>
-          <w:iCs/>
-          <w:lang w:val="es-CO"/>
-        </w:rPr>
-        <w:t xml:space="preserve"> (</w:t>
-      </w:r>
-      <w:proofErr w:type="spellStart"/>
-      <w:r>
-        <w:rPr>
-          <w:i/>
-          <w:iCs/>
-          <w:lang w:val="es-CO"/>
-        </w:rPr>
-        <w:t>Preparation-Production</w:t>
-      </w:r>
-      <w:proofErr w:type="spellEnd"/>
-      <w:r>
-        <w:rPr>
-          <w:i/>
-          <w:iCs/>
-          <w:lang w:val="es-CO"/>
-        </w:rPr>
-        <w:t>)</w:t>
+        <w:t>Proceso ETL del diseño del datalake (Preparation-Production)</w:t>
       </w:r>
     </w:p>
     <w:p>
@@ -4509,36 +4219,14 @@
         <w:rPr>
           <w:lang w:val="es-CO"/>
         </w:rPr>
-        <w:t xml:space="preserve">En el ETL de </w:t>
-      </w:r>
-      <w:proofErr w:type="spellStart"/>
-      <w:r>
-        <w:rPr>
-          <w:lang w:val="es-CO"/>
-        </w:rPr>
-        <w:t>preparation</w:t>
-      </w:r>
-      <w:proofErr w:type="spellEnd"/>
-      <w:r>
-        <w:rPr>
-          <w:lang w:val="es-CO"/>
-        </w:rPr>
-        <w:t xml:space="preserve"> a producción del archivo de quejas </w:t>
-      </w:r>
-      <w:r>
-        <w:rPr>
-          <w:lang w:val="es-CO"/>
-        </w:rPr>
-        <w:t xml:space="preserve">se debe realizar una </w:t>
-      </w:r>
-      <w:proofErr w:type="spellStart"/>
-      <w:r>
-        <w:rPr>
-          <w:lang w:val="es-CO"/>
-        </w:rPr>
-        <w:t>transformacion</w:t>
-      </w:r>
-      <w:proofErr w:type="spellEnd"/>
+        <w:t xml:space="preserve">En el ETL de preparation a producción del archivo de quejas se debe realizar una </w:t>
+      </w:r>
+      <w:r>
+        <w:rPr>
+          <w:lang w:val="es-CO"/>
+        </w:rPr>
+        <w:t>transformación</w:t>
+      </w:r>
       <w:r>
         <w:rPr>
           <w:lang w:val="es-CO"/>
@@ -4548,7 +4236,7 @@
     </w:p>
     <w:p>
       <w:pPr>
-        <w:pStyle w:val="ListParagraph"/>
+        <w:pStyle w:val="Prrafodelista"/>
         <w:numPr>
           <w:ilvl w:val="0"/>
           <w:numId w:val="23"/>
@@ -4558,38 +4246,22 @@
           <w:lang w:val="es-CO"/>
         </w:rPr>
       </w:pPr>
-      <w:proofErr w:type="spellStart"/>
-      <w:r>
-        <w:rPr>
-          <w:lang w:val="es-CO"/>
-        </w:rPr>
-        <w:t>Tokenizacion</w:t>
-      </w:r>
-      <w:proofErr w:type="spellEnd"/>
-      <w:r>
-        <w:rPr>
-          <w:lang w:val="es-CO"/>
-        </w:rPr>
-        <w:t xml:space="preserve"> por medio de la librería </w:t>
-      </w:r>
-      <w:proofErr w:type="spellStart"/>
-      <w:r>
-        <w:rPr>
-          <w:lang w:val="es-CO"/>
-        </w:rPr>
-        <w:t>gensim</w:t>
-      </w:r>
-      <w:proofErr w:type="spellEnd"/>
-      <w:r>
-        <w:rPr>
-          <w:lang w:val="es-CO"/>
-        </w:rPr>
-        <w:t xml:space="preserve"> </w:t>
-      </w:r>
-    </w:p>
-    <w:p>
-      <w:pPr>
-        <w:pStyle w:val="ListParagraph"/>
+      <w:r>
+        <w:rPr>
+          <w:lang w:val="es-CO"/>
+        </w:rPr>
+        <w:t>Tokenización</w:t>
+      </w:r>
+      <w:r>
+        <w:rPr>
+          <w:lang w:val="es-CO"/>
+        </w:rPr>
+        <w:t xml:space="preserve"> por medio de la librería gensim </w:t>
+      </w:r>
+    </w:p>
+    <w:p>
+      <w:pPr>
+        <w:pStyle w:val="Prrafodelista"/>
         <w:numPr>
           <w:ilvl w:val="0"/>
           <w:numId w:val="23"/>
@@ -4603,54 +4275,24 @@
         <w:rPr>
           <w:lang w:val="es-CO"/>
         </w:rPr>
-        <w:t xml:space="preserve">Generación de </w:t>
-      </w:r>
-      <w:proofErr w:type="spellStart"/>
-      <w:r>
-        <w:rPr>
-          <w:lang w:val="es-CO"/>
-        </w:rPr>
-        <w:t>bigram</w:t>
-      </w:r>
-      <w:proofErr w:type="spellEnd"/>
-      <w:r>
-        <w:rPr>
-          <w:lang w:val="es-CO"/>
-        </w:rPr>
-        <w:t xml:space="preserve"> y </w:t>
-      </w:r>
-      <w:proofErr w:type="spellStart"/>
-      <w:r>
-        <w:rPr>
-          <w:lang w:val="es-CO"/>
-        </w:rPr>
-        <w:t>Trigram</w:t>
-      </w:r>
-      <w:proofErr w:type="spellEnd"/>
-      <w:r>
-        <w:rPr>
-          <w:lang w:val="es-CO"/>
-        </w:rPr>
-        <w:t xml:space="preserve"> con la librería </w:t>
-      </w:r>
-      <w:proofErr w:type="spellStart"/>
-      <w:r>
-        <w:rPr>
-          <w:lang w:val="es-CO"/>
-        </w:rPr>
-        <w:t>gensim</w:t>
-      </w:r>
-      <w:proofErr w:type="spellEnd"/>
-      <w:r>
-        <w:rPr>
-          <w:lang w:val="es-CO"/>
-        </w:rPr>
-        <w:t xml:space="preserve"> </w:t>
-      </w:r>
-    </w:p>
-    <w:p>
-      <w:pPr>
-        <w:pStyle w:val="ListParagraph"/>
+        <w:t xml:space="preserve">Generación de bigram y </w:t>
+      </w:r>
+      <w:r>
+        <w:rPr>
+          <w:lang w:val="es-CO"/>
+        </w:rPr>
+        <w:t>t</w:t>
+      </w:r>
+      <w:r>
+        <w:rPr>
+          <w:lang w:val="es-CO"/>
+        </w:rPr>
+        <w:t xml:space="preserve">rigram con la librería gensim </w:t>
+      </w:r>
+    </w:p>
+    <w:p>
+      <w:pPr>
+        <w:pStyle w:val="Prrafodelista"/>
         <w:numPr>
           <w:ilvl w:val="0"/>
           <w:numId w:val="23"/>
@@ -4664,30 +4306,8 @@
         <w:rPr>
           <w:lang w:val="es-CO"/>
         </w:rPr>
-        <w:t xml:space="preserve">Eliminación de </w:t>
-      </w:r>
-      <w:proofErr w:type="spellStart"/>
-      <w:r>
-        <w:rPr>
-          <w:lang w:val="es-CO"/>
-        </w:rPr>
-        <w:t>Stopwords</w:t>
-      </w:r>
-      <w:proofErr w:type="spellEnd"/>
-      <w:r>
-        <w:rPr>
-          <w:lang w:val="es-CO"/>
-        </w:rPr>
-        <w:t xml:space="preserve"> y Lematización con la librería </w:t>
-      </w:r>
-      <w:proofErr w:type="spellStart"/>
-      <w:r>
-        <w:rPr>
-          <w:lang w:val="es-CO"/>
-        </w:rPr>
-        <w:t>gensim</w:t>
-      </w:r>
-      <w:proofErr w:type="spellEnd"/>
+        <w:t>Eliminación de Stopwords y Lematización con la librería gensim</w:t>
+      </w:r>
     </w:p>
     <w:p>
       <w:pPr>
@@ -4740,7 +4360,19 @@
         <w:rPr>
           <w:lang w:val="es-CO"/>
         </w:rPr>
-        <w:t xml:space="preserve"> una división de la información de acuerdo a las regiones comerciales definidas por la empresa, ya que los comportamientos comerciales son muy inherentes a la región.  </w:t>
+        <w:t xml:space="preserve"> una división de la información </w:t>
+      </w:r>
+      <w:r>
+        <w:rPr>
+          <w:lang w:val="es-CO"/>
+        </w:rPr>
+        <w:t>de acuerdo con</w:t>
+      </w:r>
+      <w:r>
+        <w:rPr>
+          <w:lang w:val="es-CO"/>
+        </w:rPr>
+        <w:t xml:space="preserve"> las regiones comerciales definidas por la empresa, ya que los comportamientos comerciales son muy inherentes a la región.  </w:t>
       </w:r>
       <w:r>
         <w:rPr>
@@ -4765,6 +4397,9 @@
         <w:jc w:val="both"/>
       </w:pPr>
       <w:r>
+        <w:rPr>
+          <w:noProof/>
+        </w:rPr>
         <w:lastRenderedPageBreak/>
         <w:drawing>
           <wp:inline distT="0" distB="0" distL="0" distR="0" wp14:anchorId="284AD00C" wp14:editId="75761606">
@@ -4831,7 +4466,7 @@
     </w:p>
     <w:p>
       <w:pPr>
-        <w:pStyle w:val="Caption"/>
+        <w:pStyle w:val="Descripcin"/>
         <w:jc w:val="center"/>
         <w:rPr>
           <w:lang w:val="es-CO"/>
@@ -4840,40 +4475,22 @@
       <w:r>
         <w:t xml:space="preserve">Figure </w:t>
       </w:r>
-      <w:r>
-        <w:fldChar w:fldCharType="begin"/>
-      </w:r>
-      <w:r>
-        <w:instrText xml:space="preserve"> SEQ Figure \* ARABIC </w:instrText>
-      </w:r>
-      <w:r>
-        <w:fldChar w:fldCharType="separate"/>
-      </w:r>
-      <w:r>
-        <w:rPr>
-          <w:noProof/>
-        </w:rPr>
-        <w:t>4</w:t>
-      </w:r>
-      <w:r>
-        <w:fldChar w:fldCharType="end"/>
-      </w:r>
+      <w:fldSimple w:instr=" SEQ Figure \* ARABIC ">
+        <w:r>
+          <w:rPr>
+            <w:noProof/>
+          </w:rPr>
+          <w:t>4</w:t>
+        </w:r>
+      </w:fldSimple>
       <w:r>
         <w:t xml:space="preserve">: </w:t>
       </w:r>
-      <w:proofErr w:type="spellStart"/>
-      <w:r>
-        <w:rPr>
-          <w:lang w:val="es-CO"/>
-        </w:rPr>
-        <w:t>Datalake</w:t>
-      </w:r>
-      <w:proofErr w:type="spellEnd"/>
-      <w:r>
-        <w:rPr>
-          <w:lang w:val="es-CO"/>
-        </w:rPr>
-        <w:t xml:space="preserve"> proyecto integrador</w:t>
+      <w:r>
+        <w:rPr>
+          <w:lang w:val="es-CO"/>
+        </w:rPr>
+        <w:t>Datalake proyecto integrador</w:t>
       </w:r>
     </w:p>
     <w:p>
@@ -4920,7 +4537,7 @@
     </w:p>
     <w:p>
       <w:pPr>
-        <w:pStyle w:val="Heading1"/>
+        <w:pStyle w:val="Ttulo1"/>
         <w:numPr>
           <w:ilvl w:val="0"/>
           <w:numId w:val="4"/>
@@ -4948,7 +4565,7 @@
     </w:p>
     <w:p>
       <w:pPr>
-        <w:pStyle w:val="Heading2"/>
+        <w:pStyle w:val="Ttulo2"/>
         <w:numPr>
           <w:ilvl w:val="1"/>
           <w:numId w:val="4"/>
@@ -5095,7 +4712,7 @@
     </w:p>
     <w:p>
       <w:pPr>
-        <w:pStyle w:val="Heading2"/>
+        <w:pStyle w:val="Ttulo2"/>
         <w:numPr>
           <w:ilvl w:val="1"/>
           <w:numId w:val="4"/>
@@ -5149,7 +4766,7 @@
     </w:p>
     <w:p>
       <w:pPr>
-        <w:pStyle w:val="Heading2"/>
+        <w:pStyle w:val="Ttulo2"/>
         <w:numPr>
           <w:ilvl w:val="1"/>
           <w:numId w:val="4"/>
@@ -5202,12 +4819,24 @@
         <w:rPr>
           <w:lang w:val="es-CO"/>
         </w:rPr>
-        <w:t xml:space="preserve"> que se evaluaran dentro del proyecto integrador:</w:t>
-      </w:r>
-    </w:p>
-    <w:p>
-      <w:pPr>
-        <w:pStyle w:val="Caption"/>
+        <w:t xml:space="preserve"> que se evaluaran dentro del proyecto integrador</w:t>
+      </w:r>
+      <w:r>
+        <w:rPr>
+          <w:lang w:val="es-CO"/>
+        </w:rPr>
+        <w:t xml:space="preserve"> (tabla 1)</w:t>
+      </w:r>
+      <w:r>
+        <w:rPr>
+          <w:lang w:val="es-CO"/>
+        </w:rPr>
+        <w:t>:</w:t>
+      </w:r>
+    </w:p>
+    <w:p>
+      <w:pPr>
+        <w:pStyle w:val="Descripcin"/>
         <w:keepNext/>
         <w:rPr>
           <w:lang w:val="es-CO"/>
@@ -5250,7 +4879,7 @@
     </w:p>
     <w:tbl>
       <w:tblPr>
-        <w:tblStyle w:val="GridTable4-Accent1"/>
+        <w:tblStyle w:val="Tablaconcuadrcula4-nfasis1"/>
         <w:tblW w:w="0" w:type="auto"/>
         <w:tblBorders>
           <w:top w:val="single" w:sz="4" w:space="0" w:color="A5C7C5"/>
@@ -5909,7 +5538,7 @@
     <w:p>
       <w:pPr>
         <w:rPr>
-          <w:rStyle w:val="Hyperlink"/>
+          <w:rStyle w:val="Hipervnculo"/>
           <w:lang w:val="es-CO"/>
         </w:rPr>
       </w:pPr>
@@ -5928,7 +5557,7 @@
       <w:hyperlink r:id="rId22" w:history="1">
         <w:r>
           <w:rPr>
-            <w:rStyle w:val="Hyperlink"/>
+            <w:rStyle w:val="Hipervnculo"/>
             <w:lang w:val="es-CO"/>
           </w:rPr>
           <w:t>DATA_DESCRIPTIONS.XLSX</w:t>
@@ -5962,31 +5591,23 @@
         </w:rPr>
         <w:t>Existe un total de 5.548.249 con un total de 58 atributos cuantitativos y cualitativos</w:t>
       </w:r>
-    </w:p>
-    <w:p>
-      <w:pPr>
-        <w:jc w:val="both"/>
-        <w:rPr>
-          <w:lang w:val="es-CO"/>
-        </w:rPr>
-      </w:pPr>
-      <w:r>
-        <w:rPr>
-          <w:lang w:val="es-CO"/>
-        </w:rPr>
-        <w:t xml:space="preserve">También se puede observar el </w:t>
-      </w:r>
-      <w:r>
-        <w:rPr>
-          <w:lang w:val="es-CO"/>
-        </w:rPr>
-        <w:t>número</w:t>
-      </w:r>
-      <w:r>
-        <w:rPr>
-          <w:lang w:val="es-CO"/>
-        </w:rPr>
-        <w:t xml:space="preserve"> de meses que han tenido servicio en los contratos, donde se puede observar que la mayoría tienen 12 meses</w:t>
+      <w:r>
+        <w:rPr>
+          <w:lang w:val="es-CO"/>
+        </w:rPr>
+        <w:t>; además de</w:t>
+      </w:r>
+      <w:r>
+        <w:rPr>
+          <w:lang w:val="es-CO"/>
+        </w:rPr>
+        <w:t xml:space="preserve"> observar el número de meses que han tenido servicio en los contratos, donde se puede observar que la mayoría tienen 12 meses</w:t>
+      </w:r>
+      <w:r>
+        <w:rPr>
+          <w:lang w:val="es-CO"/>
+        </w:rPr>
+        <w:t xml:space="preserve"> (figura 5).</w:t>
       </w:r>
     </w:p>
     <w:p>
@@ -5995,6 +5616,9 @@
         <w:jc w:val="center"/>
       </w:pPr>
       <w:r>
+        <w:rPr>
+          <w:noProof/>
+        </w:rPr>
         <w:lastRenderedPageBreak/>
         <w:drawing>
           <wp:inline distT="0" distB="0" distL="0" distR="0" wp14:anchorId="1AAD5F6F" wp14:editId="5526EACB">
@@ -6048,7 +5672,7 @@
     </w:p>
     <w:p>
       <w:pPr>
-        <w:pStyle w:val="Caption"/>
+        <w:pStyle w:val="Descripcin"/>
         <w:jc w:val="center"/>
         <w:rPr>
           <w:lang w:val="es-CO"/>
@@ -6099,19 +5723,13 @@
         <w:rPr>
           <w:lang w:val="es-CO"/>
         </w:rPr>
-        <w:t xml:space="preserve">Dentro de la exploración de los datos del vector fijo se pude determinar, que la región que tiene mayor </w:t>
-      </w:r>
-      <w:r>
-        <w:rPr>
-          <w:lang w:val="es-CO"/>
-        </w:rPr>
-        <w:t>parcelación</w:t>
-      </w:r>
-      <w:r>
-        <w:rPr>
-          <w:lang w:val="es-CO"/>
-        </w:rPr>
-        <w:t xml:space="preserve"> es el Noroccidente con un 52,8%, seguido por el eje cafetero con 13,9%:</w:t>
+        <w:t>Dentro de la exploración de los datos del vector fijo se pude determinar, que la región que tiene mayor parcelación es el Noroccidente con un 52,8%, seguido por el eje cafetero con 13,9%</w:t>
+      </w:r>
+      <w:r>
+        <w:rPr>
+          <w:lang w:val="es-CO"/>
+        </w:rPr>
+        <w:t xml:space="preserve"> (figura 6).</w:t>
       </w:r>
     </w:p>
     <w:p>
@@ -6120,6 +5738,9 @@
         <w:jc w:val="center"/>
       </w:pPr>
       <w:r>
+        <w:rPr>
+          <w:noProof/>
+        </w:rPr>
         <w:drawing>
           <wp:inline distT="0" distB="0" distL="0" distR="0" wp14:anchorId="29DAAF09" wp14:editId="477F2850">
             <wp:extent cx="5400040" cy="3938905"/>
@@ -6173,7 +5794,7 @@
     </w:p>
     <w:p>
       <w:pPr>
-        <w:pStyle w:val="Caption"/>
+        <w:pStyle w:val="Descripcin"/>
         <w:jc w:val="center"/>
         <w:rPr>
           <w:lang w:val="es-CO"/>
@@ -6231,19 +5852,13 @@
         <w:rPr>
           <w:lang w:val="es-CO"/>
         </w:rPr>
-        <w:t xml:space="preserve">Dentro de los días de pagos </w:t>
-      </w:r>
-      <w:r>
-        <w:rPr>
-          <w:lang w:val="es-CO"/>
-        </w:rPr>
-        <w:t>más</w:t>
-      </w:r>
-      <w:r>
-        <w:rPr>
-          <w:lang w:val="es-CO"/>
-        </w:rPr>
-        <w:t xml:space="preserve"> populares se encuentra los principios de mes y el día 15:</w:t>
+        <w:t>Dentro de los días de pagos más populares se encuentra los principios de mes y el día 15</w:t>
+      </w:r>
+      <w:r>
+        <w:rPr>
+          <w:lang w:val="es-CO"/>
+        </w:rPr>
+        <w:t xml:space="preserve"> (figura 7).</w:t>
       </w:r>
     </w:p>
     <w:p>
@@ -6252,6 +5867,9 @@
         <w:jc w:val="center"/>
       </w:pPr>
       <w:r>
+        <w:rPr>
+          <w:noProof/>
+        </w:rPr>
         <w:lastRenderedPageBreak/>
         <w:drawing>
           <wp:inline distT="0" distB="0" distL="0" distR="0" wp14:anchorId="7ABE7F96" wp14:editId="53ACC633">
@@ -6305,16 +5923,25 @@
     </w:p>
     <w:p>
       <w:pPr>
-        <w:pStyle w:val="Caption"/>
+        <w:pStyle w:val="Descripcin"/>
         <w:jc w:val="center"/>
-      </w:pPr>
-      <w:r>
+        <w:rPr>
+          <w:lang w:val="es-CO"/>
+        </w:rPr>
+      </w:pPr>
+      <w:r>
+        <w:rPr>
+          <w:lang w:val="es-CO"/>
+        </w:rPr>
         <w:t xml:space="preserve">Figure </w:t>
       </w:r>
       <w:r>
         <w:fldChar w:fldCharType="begin"/>
       </w:r>
       <w:r>
+        <w:rPr>
+          <w:lang w:val="es-CO"/>
+        </w:rPr>
         <w:instrText xml:space="preserve"> SEQ Figure \* ARABIC </w:instrText>
       </w:r>
       <w:r>
@@ -6323,6 +5950,7 @@
       <w:r>
         <w:rPr>
           <w:noProof/>
+          <w:lang w:val="es-CO"/>
         </w:rPr>
         <w:t>7</w:t>
       </w:r>
@@ -6330,21 +5958,25 @@
         <w:fldChar w:fldCharType="end"/>
       </w:r>
       <w:r>
+        <w:rPr>
+          <w:lang w:val="es-CO"/>
+        </w:rPr>
         <w:t xml:space="preserve">:Top 1 </w:t>
       </w:r>
       <w:proofErr w:type="spellStart"/>
       <w:r>
+        <w:rPr>
+          <w:lang w:val="es-CO"/>
+        </w:rPr>
         <w:t>dias</w:t>
       </w:r>
       <w:proofErr w:type="spellEnd"/>
       <w:r>
-        <w:t xml:space="preserve"> de </w:t>
-      </w:r>
-      <w:proofErr w:type="spellStart"/>
-      <w:r>
-        <w:t>pago</w:t>
-      </w:r>
-      <w:proofErr w:type="spellEnd"/>
+        <w:rPr>
+          <w:lang w:val="es-CO"/>
+        </w:rPr>
+        <w:t xml:space="preserve"> de pago</w:t>
+      </w:r>
     </w:p>
     <w:p>
       <w:pPr>
@@ -6364,19 +5996,25 @@
         <w:rPr>
           <w:lang w:val="es-CO"/>
         </w:rPr>
-        <w:t xml:space="preserve">La calificación por </w:t>
-      </w:r>
-      <w:r>
-        <w:rPr>
-          <w:lang w:val="es-CO"/>
-        </w:rPr>
-        <w:t>contrato</w:t>
-      </w:r>
-      <w:r>
-        <w:rPr>
-          <w:lang w:val="es-CO"/>
-        </w:rPr>
-        <w:t xml:space="preserve"> muestra que 36,5% son de pago Excelente, y 23,84% son clasificados como buenos</w:t>
+        <w:t xml:space="preserve">La calificación por contrato muestra que 36,5% son de pago </w:t>
+      </w:r>
+      <w:r>
+        <w:rPr>
+          <w:lang w:val="es-CO"/>
+        </w:rPr>
+        <w:t>e</w:t>
+      </w:r>
+      <w:r>
+        <w:rPr>
+          <w:lang w:val="es-CO"/>
+        </w:rPr>
+        <w:t>xcelente, y 23,84% son clasificados como buenos</w:t>
+      </w:r>
+      <w:r>
+        <w:rPr>
+          <w:lang w:val="es-CO"/>
+        </w:rPr>
+        <w:t xml:space="preserve"> (figura 8).</w:t>
       </w:r>
     </w:p>
     <w:p>
@@ -6384,6 +6022,9 @@
         <w:keepNext/>
       </w:pPr>
       <w:r>
+        <w:rPr>
+          <w:noProof/>
+        </w:rPr>
         <w:drawing>
           <wp:inline distT="0" distB="0" distL="0" distR="0" wp14:anchorId="04D6975F" wp14:editId="411BAA25">
             <wp:extent cx="5400040" cy="3687445"/>
@@ -6436,7 +6077,7 @@
     </w:p>
     <w:p>
       <w:pPr>
-        <w:pStyle w:val="Caption"/>
+        <w:pStyle w:val="Descripcin"/>
         <w:jc w:val="center"/>
         <w:rPr>
           <w:noProof/>
@@ -6496,7 +6137,85 @@
         <w:rPr>
           <w:lang w:val="es-CO"/>
         </w:rPr>
-        <w:t>Tigo tiene 3 tipo de calificación para cada contrato: Por Cliente, Contrato y por Servicio. Como se puede observar su comportamiento es similar</w:t>
+        <w:t>Tigo tiene 3 tipo</w:t>
+      </w:r>
+      <w:r>
+        <w:rPr>
+          <w:lang w:val="es-CO"/>
+        </w:rPr>
+        <w:t>s</w:t>
+      </w:r>
+      <w:r>
+        <w:rPr>
+          <w:lang w:val="es-CO"/>
+        </w:rPr>
+        <w:t xml:space="preserve"> de calificación para cada contrato: </w:t>
+      </w:r>
+      <w:r>
+        <w:rPr>
+          <w:lang w:val="es-CO"/>
+        </w:rPr>
+        <w:t>p</w:t>
+      </w:r>
+      <w:r>
+        <w:rPr>
+          <w:lang w:val="es-CO"/>
+        </w:rPr>
+        <w:t xml:space="preserve">or </w:t>
+      </w:r>
+      <w:r>
+        <w:rPr>
+          <w:lang w:val="es-CO"/>
+        </w:rPr>
+        <w:t>c</w:t>
+      </w:r>
+      <w:r>
+        <w:rPr>
+          <w:lang w:val="es-CO"/>
+        </w:rPr>
+        <w:t xml:space="preserve">liente, </w:t>
+      </w:r>
+      <w:r>
+        <w:rPr>
+          <w:lang w:val="es-CO"/>
+        </w:rPr>
+        <w:t>por c</w:t>
+      </w:r>
+      <w:r>
+        <w:rPr>
+          <w:lang w:val="es-CO"/>
+        </w:rPr>
+        <w:t xml:space="preserve">ontrato y por </w:t>
+      </w:r>
+      <w:r>
+        <w:rPr>
+          <w:lang w:val="es-CO"/>
+        </w:rPr>
+        <w:t>s</w:t>
+      </w:r>
+      <w:r>
+        <w:rPr>
+          <w:lang w:val="es-CO"/>
+        </w:rPr>
+        <w:t>ervicio</w:t>
+      </w:r>
+      <w:r>
+        <w:rPr>
+          <w:lang w:val="es-CO"/>
+        </w:rPr>
+        <w:t>; c</w:t>
+      </w:r>
+      <w:r>
+        <w:rPr>
+          <w:lang w:val="es-CO"/>
+        </w:rPr>
+        <w:t>omo se puede observar su comportamiento es similar</w:t>
+      </w:r>
+      <w:r>
+        <w:rPr>
+          <w:lang w:val="es-CO"/>
+        </w:rPr>
+        <w:t xml:space="preserve"> (figura 9).</w:t>
       </w:r>
     </w:p>
     <w:p>
@@ -6513,6 +6232,9 @@
         <w:jc w:val="center"/>
       </w:pPr>
       <w:r>
+        <w:rPr>
+          <w:noProof/>
+        </w:rPr>
         <w:lastRenderedPageBreak/>
         <w:drawing>
           <wp:inline distT="0" distB="0" distL="0" distR="0" wp14:anchorId="28F5BEB8" wp14:editId="32FA96C2">
@@ -6567,7 +6289,7 @@
     </w:p>
     <w:p>
       <w:pPr>
-        <w:pStyle w:val="Caption"/>
+        <w:pStyle w:val="Descripcin"/>
         <w:jc w:val="center"/>
         <w:rPr>
           <w:lang w:val="es-CO"/>
@@ -6626,7 +6348,7 @@
     </w:p>
     <w:p>
       <w:pPr>
-        <w:pStyle w:val="Heading2"/>
+        <w:pStyle w:val="Ttulo2"/>
         <w:numPr>
           <w:ilvl w:val="1"/>
           <w:numId w:val="4"/>
@@ -6673,7 +6395,7 @@
     </w:p>
     <w:p>
       <w:pPr>
-        <w:pStyle w:val="Caption"/>
+        <w:pStyle w:val="Descripcin"/>
         <w:keepNext/>
         <w:rPr>
           <w:lang w:val="es-CO"/>
@@ -6716,7 +6438,7 @@
     </w:p>
     <w:tbl>
       <w:tblPr>
-        <w:tblStyle w:val="GridTable5Dark-Accent1"/>
+        <w:tblStyle w:val="Tablaconcuadrcula5oscura-nfasis1"/>
         <w:tblW w:w="0" w:type="auto"/>
         <w:tblBorders>
           <w:top w:val="single" w:sz="4" w:space="0" w:color="A5C7C5"/>
@@ -6917,7 +6639,7 @@
             <w:hyperlink r:id="rId28" w:history="1">
               <w:r>
                 <w:rPr>
-                  <w:rStyle w:val="Hyperlink"/>
+                  <w:rStyle w:val="Hipervnculo"/>
                   <w:sz w:val="20"/>
                   <w:szCs w:val="20"/>
                   <w:lang w:val="es-CO"/>
@@ -6983,9 +6705,19 @@
                 <w:szCs w:val="20"/>
                 <w:lang w:val="es-CO"/>
               </w:rPr>
-              <w:t>ProyectoIntegrador_descriptivo.ipynb</w:t>
+              <w:t>ProyectoIntegrador_</w:t>
+            </w:r>
+            <w:proofErr w:type="gramStart"/>
+            <w:r>
+              <w:rPr>
+                <w:sz w:val="20"/>
+                <w:szCs w:val="20"/>
+                <w:lang w:val="es-CO"/>
+              </w:rPr>
+              <w:t>descriptivo.ipynb</w:t>
             </w:r>
             <w:proofErr w:type="spellEnd"/>
+            <w:proofErr w:type="gramEnd"/>
           </w:p>
           <w:p>
             <w:pPr>
@@ -7058,9 +6790,19 @@
                 <w:szCs w:val="20"/>
                 <w:lang w:val="es-CO"/>
               </w:rPr>
-              <w:t>Mdl_preliminar_costa.ipynb</w:t>
+              <w:t>Mdl_preliminar_</w:t>
+            </w:r>
+            <w:proofErr w:type="gramStart"/>
+            <w:r>
+              <w:rPr>
+                <w:sz w:val="20"/>
+                <w:szCs w:val="20"/>
+                <w:lang w:val="es-CO"/>
+              </w:rPr>
+              <w:t>costa.ipynb</w:t>
             </w:r>
             <w:proofErr w:type="spellEnd"/>
+            <w:proofErr w:type="gramEnd"/>
           </w:p>
           <w:p>
             <w:pPr>
@@ -7078,9 +6820,19 @@
                 <w:szCs w:val="20"/>
                 <w:lang w:val="es-CO"/>
               </w:rPr>
-              <w:t>Mdl_preliminar_eje.ipynb</w:t>
+              <w:t>Mdl_preliminar_</w:t>
+            </w:r>
+            <w:proofErr w:type="gramStart"/>
+            <w:r>
+              <w:rPr>
+                <w:sz w:val="20"/>
+                <w:szCs w:val="20"/>
+                <w:lang w:val="es-CO"/>
+              </w:rPr>
+              <w:t>eje.ipynb</w:t>
             </w:r>
             <w:proofErr w:type="spellEnd"/>
+            <w:proofErr w:type="gramEnd"/>
           </w:p>
           <w:p>
             <w:pPr>
@@ -7098,9 +6850,19 @@
                 <w:szCs w:val="20"/>
                 <w:lang w:val="es-CO"/>
               </w:rPr>
-              <w:t>Mdl_preliminar_noroccidente.ipynb</w:t>
+              <w:t>Mdl_preliminar_</w:t>
+            </w:r>
+            <w:proofErr w:type="gramStart"/>
+            <w:r>
+              <w:rPr>
+                <w:sz w:val="20"/>
+                <w:szCs w:val="20"/>
+                <w:lang w:val="es-CO"/>
+              </w:rPr>
+              <w:t>noroccidente.ipynb</w:t>
             </w:r>
             <w:proofErr w:type="spellEnd"/>
+            <w:proofErr w:type="gramEnd"/>
           </w:p>
           <w:p>
             <w:pPr>
@@ -7118,9 +6880,19 @@
                 <w:szCs w:val="20"/>
                 <w:lang w:val="es-CO"/>
               </w:rPr>
-              <w:t>Mdl_preliminar_oriente.ipynb</w:t>
+              <w:t>Mdl_preliminar_</w:t>
+            </w:r>
+            <w:proofErr w:type="gramStart"/>
+            <w:r>
+              <w:rPr>
+                <w:sz w:val="20"/>
+                <w:szCs w:val="20"/>
+                <w:lang w:val="es-CO"/>
+              </w:rPr>
+              <w:t>oriente.ipynb</w:t>
             </w:r>
             <w:proofErr w:type="spellEnd"/>
+            <w:proofErr w:type="gramEnd"/>
           </w:p>
           <w:p>
             <w:pPr>
@@ -7138,9 +6910,19 @@
                 <w:szCs w:val="20"/>
                 <w:lang w:val="es-CO"/>
               </w:rPr>
-              <w:t>Mdl_preliminar_sut.ipynb</w:t>
+              <w:t>Mdl_preliminar_</w:t>
+            </w:r>
+            <w:proofErr w:type="gramStart"/>
+            <w:r>
+              <w:rPr>
+                <w:sz w:val="20"/>
+                <w:szCs w:val="20"/>
+                <w:lang w:val="es-CO"/>
+              </w:rPr>
+              <w:t>sut.ipynb</w:t>
             </w:r>
             <w:proofErr w:type="spellEnd"/>
+            <w:proofErr w:type="gramEnd"/>
           </w:p>
           <w:p>
             <w:pPr>
@@ -7333,7 +7115,35 @@
     </w:p>
     <w:p>
       <w:pPr>
-        <w:pStyle w:val="Heading2"/>
+        <w:rPr>
+          <w:lang w:val="es-CO"/>
+        </w:rPr>
+      </w:pPr>
+    </w:p>
+    <w:p>
+      <w:pPr>
+        <w:rPr>
+          <w:lang w:val="es-CO"/>
+        </w:rPr>
+      </w:pPr>
+    </w:p>
+    <w:p>
+      <w:pPr>
+        <w:rPr>
+          <w:lang w:val="es-CO"/>
+        </w:rPr>
+      </w:pPr>
+    </w:p>
+    <w:p>
+      <w:pPr>
+        <w:rPr>
+          <w:lang w:val="es-CO"/>
+        </w:rPr>
+      </w:pPr>
+    </w:p>
+    <w:p>
+      <w:pPr>
+        <w:pStyle w:val="Ttulo2"/>
         <w:numPr>
           <w:ilvl w:val="1"/>
           <w:numId w:val="4"/>
@@ -7347,6 +7157,7 @@
         <w:rPr>
           <w:lang w:val="es-CO"/>
         </w:rPr>
+        <w:lastRenderedPageBreak/>
         <w:t>Preparación de datos</w:t>
       </w:r>
       <w:bookmarkEnd w:id="11"/>
@@ -7360,7 +7171,7 @@
     </w:p>
     <w:p>
       <w:pPr>
-        <w:pStyle w:val="Heading3"/>
+        <w:pStyle w:val="Ttulo3"/>
         <w:numPr>
           <w:ilvl w:val="2"/>
           <w:numId w:val="4"/>
@@ -7380,6 +7191,13 @@
     </w:p>
     <w:p>
       <w:pPr>
+        <w:rPr>
+          <w:lang w:val="es-CO"/>
+        </w:rPr>
+      </w:pPr>
+    </w:p>
+    <w:p>
+      <w:pPr>
         <w:ind w:left="720"/>
         <w:jc w:val="both"/>
         <w:rPr>
@@ -7390,21 +7208,7 @@
         <w:rPr>
           <w:lang w:val="es-CO"/>
         </w:rPr>
-        <w:t xml:space="preserve">A partir de los procesos de ETL anteriormente establecidos, obtenemos la información de forma </w:t>
-      </w:r>
-      <w:proofErr w:type="spellStart"/>
-      <w:r>
-        <w:rPr>
-          <w:lang w:val="es-CO"/>
-        </w:rPr>
-        <w:t>semiadecuada</w:t>
-      </w:r>
-      <w:proofErr w:type="spellEnd"/>
-      <w:r>
-        <w:rPr>
-          <w:lang w:val="es-CO"/>
-        </w:rPr>
-        <w:t xml:space="preserve"> pues nuestra solución va </w:t>
+        <w:t xml:space="preserve">A partir de los procesos de ETL anteriormente establecidos, obtenemos la información de forma semiadecuada pues nuestra solución va </w:t>
       </w:r>
       <w:r>
         <w:rPr>
@@ -7422,14 +7226,7 @@
         <w:rPr>
           <w:lang w:val="es-CO"/>
         </w:rPr>
-        <w:t xml:space="preserve">ricos de los productos y comportamiento </w:t>
-      </w:r>
-      <w:r>
-        <w:rPr>
-          <w:lang w:val="es-CO"/>
-        </w:rPr>
-        <w:lastRenderedPageBreak/>
-        <w:t xml:space="preserve">de pago, existen escenarios favorables para ciertos clientes con un </w:t>
+        <w:t xml:space="preserve">ricos de los productos y comportamiento de pago, existen escenarios favorables para ciertos clientes con un </w:t>
       </w:r>
       <w:r>
         <w:rPr>
@@ -7541,7 +7338,7 @@
     </w:p>
     <w:p>
       <w:pPr>
-        <w:pStyle w:val="ListParagraph"/>
+        <w:pStyle w:val="Prrafodelista"/>
         <w:numPr>
           <w:ilvl w:val="0"/>
           <w:numId w:val="21"/>
@@ -7572,7 +7369,7 @@
     </w:p>
     <w:p>
       <w:pPr>
-        <w:pStyle w:val="ListParagraph"/>
+        <w:pStyle w:val="Prrafodelista"/>
         <w:numPr>
           <w:ilvl w:val="0"/>
           <w:numId w:val="21"/>
@@ -7615,7 +7412,7 @@
     </w:p>
     <w:p>
       <w:pPr>
-        <w:pStyle w:val="ListParagraph"/>
+        <w:pStyle w:val="Prrafodelista"/>
         <w:numPr>
           <w:ilvl w:val="0"/>
           <w:numId w:val="21"/>
@@ -7698,7 +7495,7 @@
     </w:p>
     <w:p>
       <w:pPr>
-        <w:pStyle w:val="Heading3"/>
+        <w:pStyle w:val="Ttulo3"/>
         <w:numPr>
           <w:ilvl w:val="2"/>
           <w:numId w:val="4"/>
@@ -7718,6 +7515,13 @@
     </w:p>
     <w:p>
       <w:pPr>
+        <w:rPr>
+          <w:lang w:val="es-CO"/>
+        </w:rPr>
+      </w:pPr>
+    </w:p>
+    <w:p>
+      <w:pPr>
         <w:ind w:left="720"/>
         <w:jc w:val="both"/>
         <w:rPr>
@@ -7760,7 +7564,7 @@
     </w:p>
     <w:p>
       <w:pPr>
-        <w:pStyle w:val="ListParagraph"/>
+        <w:pStyle w:val="Prrafodelista"/>
         <w:numPr>
           <w:ilvl w:val="0"/>
           <w:numId w:val="23"/>
@@ -7770,38 +7574,28 @@
           <w:lang w:val="es-CO"/>
         </w:rPr>
       </w:pPr>
-      <w:proofErr w:type="spellStart"/>
-      <w:r>
-        <w:rPr>
-          <w:lang w:val="es-CO"/>
-        </w:rPr>
-        <w:t>Tokenizacion</w:t>
-      </w:r>
-      <w:proofErr w:type="spellEnd"/>
+      <w:r>
+        <w:rPr>
+          <w:lang w:val="es-CO"/>
+        </w:rPr>
+        <w:t>Tokenización</w:t>
+      </w:r>
       <w:r>
         <w:rPr>
           <w:lang w:val="es-CO"/>
         </w:rPr>
         <w:t xml:space="preserve"> por medio de la librería </w:t>
       </w:r>
-      <w:proofErr w:type="spellStart"/>
-      <w:r>
-        <w:rPr>
-          <w:lang w:val="es-CO"/>
-        </w:rPr>
-        <w:t>gensim</w:t>
-      </w:r>
-      <w:proofErr w:type="spellEnd"/>
-      <w:r>
-        <w:rPr>
-          <w:lang w:val="es-CO"/>
-        </w:rPr>
-        <w:t xml:space="preserve"> </w:t>
-      </w:r>
-    </w:p>
-    <w:p>
-      <w:pPr>
-        <w:pStyle w:val="ListParagraph"/>
+      <w:r>
+        <w:rPr>
+          <w:lang w:val="es-CO"/>
+        </w:rPr>
+        <w:t xml:space="preserve">gensim </w:t>
+      </w:r>
+    </w:p>
+    <w:p>
+      <w:pPr>
+        <w:pStyle w:val="Prrafodelista"/>
         <w:numPr>
           <w:ilvl w:val="0"/>
           <w:numId w:val="23"/>
@@ -7815,54 +7609,12 @@
         <w:rPr>
           <w:lang w:val="es-CO"/>
         </w:rPr>
-        <w:t xml:space="preserve">Generación de </w:t>
-      </w:r>
-      <w:proofErr w:type="spellStart"/>
-      <w:r>
-        <w:rPr>
-          <w:lang w:val="es-CO"/>
-        </w:rPr>
-        <w:t>bigram</w:t>
-      </w:r>
-      <w:proofErr w:type="spellEnd"/>
-      <w:r>
-        <w:rPr>
-          <w:lang w:val="es-CO"/>
-        </w:rPr>
-        <w:t xml:space="preserve"> y </w:t>
-      </w:r>
-      <w:proofErr w:type="spellStart"/>
-      <w:r>
-        <w:rPr>
-          <w:lang w:val="es-CO"/>
-        </w:rPr>
-        <w:t>Trigram</w:t>
-      </w:r>
-      <w:proofErr w:type="spellEnd"/>
-      <w:r>
-        <w:rPr>
-          <w:lang w:val="es-CO"/>
-        </w:rPr>
-        <w:t xml:space="preserve"> con la librería </w:t>
-      </w:r>
-      <w:proofErr w:type="spellStart"/>
-      <w:r>
-        <w:rPr>
-          <w:lang w:val="es-CO"/>
-        </w:rPr>
-        <w:t>gensim</w:t>
-      </w:r>
-      <w:proofErr w:type="spellEnd"/>
-      <w:r>
-        <w:rPr>
-          <w:lang w:val="es-CO"/>
-        </w:rPr>
-        <w:t xml:space="preserve"> </w:t>
-      </w:r>
-    </w:p>
-    <w:p>
-      <w:pPr>
-        <w:pStyle w:val="ListParagraph"/>
+        <w:t xml:space="preserve">Generación de bigram y Trigram con la librería gensim </w:t>
+      </w:r>
+    </w:p>
+    <w:p>
+      <w:pPr>
+        <w:pStyle w:val="Prrafodelista"/>
         <w:numPr>
           <w:ilvl w:val="0"/>
           <w:numId w:val="23"/>
@@ -7876,36 +7628,35 @@
         <w:rPr>
           <w:lang w:val="es-CO"/>
         </w:rPr>
-        <w:t xml:space="preserve">Eliminación de </w:t>
-      </w:r>
-      <w:proofErr w:type="spellStart"/>
-      <w:r>
-        <w:rPr>
-          <w:lang w:val="es-CO"/>
-        </w:rPr>
-        <w:t>Stopwords</w:t>
-      </w:r>
-      <w:proofErr w:type="spellEnd"/>
-      <w:r>
-        <w:rPr>
-          <w:lang w:val="es-CO"/>
-        </w:rPr>
-        <w:t xml:space="preserve"> y Lematización con la librería </w:t>
-      </w:r>
-      <w:proofErr w:type="spellStart"/>
-      <w:r>
-        <w:rPr>
-          <w:lang w:val="es-CO"/>
-        </w:rPr>
-        <w:t>gensim</w:t>
-      </w:r>
-      <w:proofErr w:type="spellEnd"/>
+        <w:t xml:space="preserve">Eliminación de Stopwords y Lematización con la librería gensim </w:t>
+      </w:r>
+    </w:p>
+    <w:p>
+      <w:pPr>
+        <w:ind w:left="720"/>
+        <w:rPr>
+          <w:lang w:val="es-CO"/>
+        </w:rPr>
+      </w:pPr>
+      <w:r>
+        <w:rPr>
+          <w:lang w:val="es-CO"/>
+        </w:rPr>
+        <w:t>Una vez se tienen preparados los datos, se puede generar el modelo del LDA.</w:t>
+      </w:r>
       <w:r>
         <w:rPr>
           <w:lang w:val="es-CO"/>
         </w:rPr>
         <w:t xml:space="preserve"> </w:t>
       </w:r>
+      <w:r>
+        <w:rPr>
+          <w:highlight w:val="cyan"/>
+          <w:lang w:val="es-CO"/>
+        </w:rPr>
+        <w:t>HERNAN</w:t>
+      </w:r>
     </w:p>
     <w:p>
       <w:pPr>
@@ -7914,37 +7665,10 @@
           <w:lang w:val="es-CO"/>
         </w:rPr>
       </w:pPr>
-      <w:r>
-        <w:rPr>
-          <w:lang w:val="es-CO"/>
-        </w:rPr>
-        <w:t>Una vez se tienen preparados los datos, se puede generar el modelo del LDA.</w:t>
-      </w:r>
-      <w:r>
-        <w:rPr>
-          <w:lang w:val="es-CO"/>
-        </w:rPr>
-        <w:t xml:space="preserve"> </w:t>
-      </w:r>
-      <w:r>
-        <w:rPr>
-          <w:highlight w:val="cyan"/>
-          <w:lang w:val="es-CO"/>
-        </w:rPr>
-        <w:t>HERNAN</w:t>
-      </w:r>
-    </w:p>
-    <w:p>
-      <w:pPr>
-        <w:ind w:left="720"/>
-        <w:rPr>
-          <w:lang w:val="es-CO"/>
-        </w:rPr>
-      </w:pPr>
-    </w:p>
-    <w:p>
-      <w:pPr>
-        <w:pStyle w:val="Heading2"/>
+    </w:p>
+    <w:p>
+      <w:pPr>
+        <w:pStyle w:val="Ttulo2"/>
         <w:numPr>
           <w:ilvl w:val="1"/>
           <w:numId w:val="4"/>
@@ -7972,7 +7696,7 @@
     </w:p>
     <w:p>
       <w:pPr>
-        <w:pStyle w:val="Heading3"/>
+        <w:pStyle w:val="Ttulo3"/>
         <w:numPr>
           <w:ilvl w:val="2"/>
           <w:numId w:val="4"/>
@@ -7998,6 +7722,13 @@
     </w:p>
     <w:p>
       <w:pPr>
+        <w:rPr>
+          <w:lang w:val="es-CO"/>
+        </w:rPr>
+      </w:pPr>
+    </w:p>
+    <w:p>
+      <w:pPr>
         <w:ind w:left="720"/>
         <w:jc w:val="both"/>
         <w:rPr>
@@ -8008,7 +7739,19 @@
         <w:rPr>
           <w:lang w:val="es-CO"/>
         </w:rPr>
-        <w:t xml:space="preserve">En el siguiente grafico se puede visualizar las </w:t>
+        <w:t>En el siguiente gr</w:t>
+      </w:r>
+      <w:r>
+        <w:rPr>
+          <w:lang w:val="es-CO"/>
+        </w:rPr>
+        <w:t>á</w:t>
+      </w:r>
+      <w:r>
+        <w:rPr>
+          <w:lang w:val="es-CO"/>
+        </w:rPr>
+        <w:t xml:space="preserve">fico se puede visualizar las </w:t>
       </w:r>
       <w:r>
         <w:rPr>
@@ -8032,7 +7775,14 @@
         <w:rPr>
           <w:lang w:val="es-CO"/>
         </w:rPr>
-        <w:t xml:space="preserve"> Este es un buen modelo, ya que las burbujas son grandes y no se encuentran superpuestas y no se encuentran agrupadas en un solo cuadrante. grandes y no se encuentran superpuestas y no se encuentran agrupadas en un solo cuadrante. </w:t>
+        <w:t xml:space="preserve"> Este es un buen modelo, ya que </w:t>
+      </w:r>
+      <w:r>
+        <w:rPr>
+          <w:lang w:val="es-CO"/>
+        </w:rPr>
+        <w:lastRenderedPageBreak/>
+        <w:t xml:space="preserve">las burbujas son grandes y no se encuentran superpuestas y no se encuentran agrupadas en un solo cuadrante. </w:t>
       </w:r>
     </w:p>
     <w:p>
@@ -8054,7 +7804,6 @@
         <w:rPr>
           <w:noProof/>
         </w:rPr>
-        <w:lastRenderedPageBreak/>
         <w:drawing>
           <wp:inline distT="0" distB="0" distL="0" distR="0" wp14:anchorId="1C6683DF" wp14:editId="77DA41D4">
             <wp:extent cx="5400040" cy="2626360"/>
@@ -8108,49 +7857,28 @@
     </w:p>
     <w:p>
       <w:pPr>
-        <w:pStyle w:val="Caption"/>
+        <w:pStyle w:val="Descripcin"/>
         <w:jc w:val="center"/>
       </w:pPr>
       <w:r>
         <w:t xml:space="preserve">Figure </w:t>
       </w:r>
-      <w:r>
-        <w:fldChar w:fldCharType="begin"/>
-      </w:r>
-      <w:r>
-        <w:instrText xml:space="preserve"> SEQ Figure \* ARABIC </w:instrText>
-      </w:r>
-      <w:r>
-        <w:fldChar w:fldCharType="separate"/>
-      </w:r>
-      <w:r>
-        <w:rPr>
-          <w:noProof/>
-        </w:rPr>
-        <w:t>12</w:t>
-      </w:r>
-      <w:r>
-        <w:rPr>
-          <w:noProof/>
-        </w:rPr>
-        <w:fldChar w:fldCharType="end"/>
-      </w:r>
-      <w:r>
-        <w:t xml:space="preserve">: </w:t>
-      </w:r>
-      <w:proofErr w:type="spellStart"/>
-      <w:r>
-        <w:t>Modelo</w:t>
-      </w:r>
-      <w:proofErr w:type="spellEnd"/>
-      <w:r>
-        <w:t xml:space="preserve"> LDA</w:t>
+      <w:fldSimple w:instr=" SEQ Figure \* ARABIC ">
+        <w:r>
+          <w:rPr>
+            <w:noProof/>
+          </w:rPr>
+          <w:t>12</w:t>
+        </w:r>
+      </w:fldSimple>
+      <w:r>
+        <w:t>: Modelo LDA</w:t>
       </w:r>
     </w:p>
     <w:p/>
     <w:p>
       <w:pPr>
-        <w:pStyle w:val="Heading3"/>
+        <w:pStyle w:val="Ttulo3"/>
         <w:numPr>
           <w:ilvl w:val="2"/>
           <w:numId w:val="4"/>
@@ -8176,6 +7904,13 @@
     </w:p>
     <w:p>
       <w:pPr>
+        <w:rPr>
+          <w:lang w:val="es-CO"/>
+        </w:rPr>
+      </w:pPr>
+    </w:p>
+    <w:p>
+      <w:pPr>
         <w:ind w:left="720"/>
         <w:jc w:val="both"/>
         <w:rPr>
@@ -8239,7 +7974,7 @@
     </w:p>
     <w:p>
       <w:pPr>
-        <w:pStyle w:val="ListParagraph"/>
+        <w:pStyle w:val="Prrafodelista"/>
         <w:numPr>
           <w:ilvl w:val="1"/>
           <w:numId w:val="1"/>
@@ -8253,40 +7988,12 @@
         <w:rPr>
           <w:lang w:val="es-CO"/>
         </w:rPr>
-        <w:t>KNN (K-</w:t>
-      </w:r>
-      <w:proofErr w:type="spellStart"/>
-      <w:r>
-        <w:rPr>
-          <w:lang w:val="es-CO"/>
-        </w:rPr>
-        <w:t>Neighboors</w:t>
-      </w:r>
-      <w:proofErr w:type="spellEnd"/>
-      <w:r>
-        <w:rPr>
-          <w:lang w:val="es-CO"/>
-        </w:rPr>
-        <w:t xml:space="preserve"> </w:t>
-      </w:r>
-      <w:proofErr w:type="spellStart"/>
-      <w:r>
-        <w:rPr>
-          <w:lang w:val="es-CO"/>
-        </w:rPr>
-        <w:t>Classifier</w:t>
-      </w:r>
-      <w:proofErr w:type="spellEnd"/>
-      <w:r>
-        <w:rPr>
-          <w:lang w:val="es-CO"/>
-        </w:rPr>
-        <w:t>)</w:t>
-      </w:r>
-    </w:p>
-    <w:p>
-      <w:pPr>
-        <w:pStyle w:val="ListParagraph"/>
+        <w:t>KNN (K-Neighboors Classifier)</w:t>
+      </w:r>
+    </w:p>
+    <w:p>
+      <w:pPr>
+        <w:pStyle w:val="Prrafodelista"/>
         <w:numPr>
           <w:ilvl w:val="1"/>
           <w:numId w:val="1"/>
@@ -8300,26 +8007,12 @@
         <w:rPr>
           <w:lang w:val="es-CO"/>
         </w:rPr>
-        <w:t>Árbol de decisión (</w:t>
-      </w:r>
-      <w:proofErr w:type="spellStart"/>
-      <w:r>
-        <w:rPr>
-          <w:lang w:val="es-CO"/>
-        </w:rPr>
-        <w:t>DecisionTreeClassifier</w:t>
-      </w:r>
-      <w:proofErr w:type="spellEnd"/>
-      <w:r>
-        <w:rPr>
-          <w:lang w:val="es-CO"/>
-        </w:rPr>
-        <w:t>)</w:t>
-      </w:r>
-    </w:p>
-    <w:p>
-      <w:pPr>
-        <w:pStyle w:val="ListParagraph"/>
+        <w:t>Árbol de decisión (DecisionTreeClassifier)</w:t>
+      </w:r>
+    </w:p>
+    <w:p>
+      <w:pPr>
+        <w:pStyle w:val="Prrafodelista"/>
         <w:numPr>
           <w:ilvl w:val="1"/>
           <w:numId w:val="1"/>
@@ -8334,42 +8027,26 @@
           <w:rFonts w:ascii="Calibri" w:eastAsia="Calibri" w:hAnsi="Calibri" w:cs="Calibri"/>
           <w:lang w:val="es-CO"/>
         </w:rPr>
-        <w:t>Bosque Aleatorio (</w:t>
-      </w:r>
-      <w:proofErr w:type="spellStart"/>
+        <w:t>Bosque Aleatorio (RandomF</w:t>
+      </w:r>
       <w:r>
         <w:rPr>
           <w:rFonts w:ascii="Calibri" w:eastAsia="Calibri" w:hAnsi="Calibri" w:cs="Calibri"/>
           <w:lang w:val="es-CO"/>
         </w:rPr>
-        <w:t>RandomF</w:t>
+        <w:t>o</w:t>
       </w:r>
       <w:r>
         <w:rPr>
           <w:rFonts w:ascii="Calibri" w:eastAsia="Calibri" w:hAnsi="Calibri" w:cs="Calibri"/>
           <w:lang w:val="es-CO"/>
         </w:rPr>
-        <w:t>o</w:t>
-      </w:r>
-      <w:r>
-        <w:rPr>
-          <w:rFonts w:ascii="Calibri" w:eastAsia="Calibri" w:hAnsi="Calibri" w:cs="Calibri"/>
-          <w:lang w:val="es-CO"/>
-        </w:rPr>
-        <w:t>restClassifier</w:t>
-      </w:r>
-      <w:proofErr w:type="spellEnd"/>
-      <w:r>
-        <w:rPr>
-          <w:rFonts w:ascii="Calibri" w:eastAsia="Calibri" w:hAnsi="Calibri" w:cs="Calibri"/>
-          <w:lang w:val="es-CO"/>
-        </w:rPr>
-        <w:t>)</w:t>
-      </w:r>
-    </w:p>
-    <w:p>
-      <w:pPr>
-        <w:pStyle w:val="ListParagraph"/>
+        <w:t>restClassifier)</w:t>
+      </w:r>
+    </w:p>
+    <w:p>
+      <w:pPr>
+        <w:pStyle w:val="Prrafodelista"/>
         <w:numPr>
           <w:ilvl w:val="1"/>
           <w:numId w:val="1"/>
@@ -8384,28 +8061,12 @@
           <w:rFonts w:ascii="Calibri" w:eastAsia="Calibri" w:hAnsi="Calibri" w:cs="Calibri"/>
           <w:lang w:val="es-CO"/>
         </w:rPr>
-        <w:t>Red Neuronal Multicapa con Perceptrón (</w:t>
-      </w:r>
-      <w:proofErr w:type="spellStart"/>
-      <w:r>
-        <w:rPr>
-          <w:rFonts w:ascii="Calibri" w:eastAsia="Calibri" w:hAnsi="Calibri" w:cs="Calibri"/>
-          <w:lang w:val="es-CO"/>
-        </w:rPr>
-        <w:t>MLPClassifier</w:t>
-      </w:r>
-      <w:proofErr w:type="spellEnd"/>
-      <w:r>
-        <w:rPr>
-          <w:rFonts w:ascii="Calibri" w:eastAsia="Calibri" w:hAnsi="Calibri" w:cs="Calibri"/>
-          <w:lang w:val="es-CO"/>
-        </w:rPr>
-        <w:t>),</w:t>
-      </w:r>
-    </w:p>
-    <w:p>
-      <w:pPr>
-        <w:pStyle w:val="ListParagraph"/>
+        <w:t>Red Neuronal Multicapa con Perceptrón (MLPClassifier),</w:t>
+      </w:r>
+    </w:p>
+    <w:p>
+      <w:pPr>
+        <w:pStyle w:val="Prrafodelista"/>
         <w:numPr>
           <w:ilvl w:val="1"/>
           <w:numId w:val="1"/>
@@ -8422,7 +8083,6 @@
         </w:rPr>
         <w:t>Regresión Logística (</w:t>
       </w:r>
-      <w:proofErr w:type="spellStart"/>
       <w:r>
         <w:rPr>
           <w:rFonts w:ascii="Calibri" w:eastAsia="Calibri" w:hAnsi="Calibri" w:cs="Calibri"/>
@@ -8430,7 +8090,6 @@
         </w:rPr>
         <w:t>LogisticRegression</w:t>
       </w:r>
-      <w:proofErr w:type="spellEnd"/>
       <w:r>
         <w:rPr>
           <w:rFonts w:ascii="Calibri" w:eastAsia="Calibri" w:hAnsi="Calibri" w:cs="Calibri"/>
@@ -8441,7 +8100,7 @@
     </w:p>
     <w:p>
       <w:pPr>
-        <w:pStyle w:val="ListParagraph"/>
+        <w:pStyle w:val="Prrafodelista"/>
         <w:numPr>
           <w:ilvl w:val="1"/>
           <w:numId w:val="1"/>
@@ -8450,42 +8109,209 @@
           <w:rFonts w:eastAsiaTheme="minorEastAsia"/>
         </w:rPr>
       </w:pPr>
-      <w:proofErr w:type="spellStart"/>
       <w:r>
         <w:rPr>
           <w:rFonts w:ascii="Calibri" w:eastAsia="Calibri" w:hAnsi="Calibri" w:cs="Calibri"/>
           <w:lang w:val="es-CO"/>
         </w:rPr>
-        <w:t>Nayve</w:t>
-      </w:r>
-      <w:proofErr w:type="spellEnd"/>
+        <w:t>Nayve Bayes (</w:t>
+      </w:r>
       <w:r>
         <w:rPr>
           <w:rFonts w:ascii="Calibri" w:eastAsia="Calibri" w:hAnsi="Calibri" w:cs="Calibri"/>
           <w:lang w:val="es-CO"/>
         </w:rPr>
-        <w:t xml:space="preserve"> Bayes (</w:t>
-      </w:r>
-      <w:proofErr w:type="spellStart"/>
+        <w:t>GaussianNB</w:t>
+      </w:r>
       <w:r>
         <w:rPr>
           <w:rFonts w:ascii="Calibri" w:eastAsia="Calibri" w:hAnsi="Calibri" w:cs="Calibri"/>
           <w:lang w:val="es-CO"/>
         </w:rPr>
-        <w:t>GaussianNB</w:t>
-      </w:r>
-      <w:proofErr w:type="spellEnd"/>
-      <w:r>
+        <w:t>)</w:t>
+      </w:r>
+    </w:p>
+    <w:p>
+      <w:pPr>
+        <w:pStyle w:val="Prrafodelista"/>
         <w:rPr>
           <w:rFonts w:ascii="Calibri" w:eastAsia="Calibri" w:hAnsi="Calibri" w:cs="Calibri"/>
           <w:lang w:val="es-CO"/>
         </w:rPr>
-        <w:t>)</w:t>
-      </w:r>
-    </w:p>
-    <w:p>
-      <w:pPr>
-        <w:pStyle w:val="ListParagraph"/>
+      </w:pPr>
+    </w:p>
+    <w:p>
+      <w:pPr>
+        <w:pStyle w:val="Prrafodelista"/>
+        <w:rPr>
+          <w:rFonts w:eastAsiaTheme="minorEastAsia"/>
+        </w:rPr>
+      </w:pPr>
+      <w:r>
+        <w:rPr>
+          <w:noProof/>
+        </w:rPr>
+        <w:lastRenderedPageBreak/>
+        <w:drawing>
+          <wp:inline distT="0" distB="0" distL="0" distR="0" wp14:anchorId="550545F2" wp14:editId="623C0951">
+            <wp:extent cx="4651247" cy="2571750"/>
+            <wp:effectExtent l="0" t="0" r="0" b="0"/>
+            <wp:docPr id="2" name="Imagen 2"/>
+            <wp:cNvGraphicFramePr>
+              <a:graphicFrameLocks xmlns:a="http://schemas.openxmlformats.org/drawingml/2006/main" noChangeAspect="1"/>
+            </wp:cNvGraphicFramePr>
+            <a:graphic xmlns:a="http://schemas.openxmlformats.org/drawingml/2006/main">
+              <a:graphicData uri="http://schemas.openxmlformats.org/drawingml/2006/picture">
+                <pic:pic xmlns:pic="http://schemas.openxmlformats.org/drawingml/2006/picture">
+                  <pic:nvPicPr>
+                    <pic:cNvPr id="1" name=""/>
+                    <pic:cNvPicPr/>
+                  </pic:nvPicPr>
+                  <pic:blipFill>
+                    <a:blip r:embed="rId30"/>
+                    <a:stretch>
+                      <a:fillRect/>
+                    </a:stretch>
+                  </pic:blipFill>
+                  <pic:spPr>
+                    <a:xfrm>
+                      <a:off x="0" y="0"/>
+                      <a:ext cx="4653939" cy="2573239"/>
+                    </a:xfrm>
+                    <a:prstGeom prst="rect">
+                      <a:avLst/>
+                    </a:prstGeom>
+                  </pic:spPr>
+                </pic:pic>
+              </a:graphicData>
+            </a:graphic>
+          </wp:inline>
+        </w:drawing>
+      </w:r>
+    </w:p>
+    <w:p>
+      <w:pPr>
+        <w:pStyle w:val="Prrafodelista"/>
+        <w:rPr>
+          <w:rFonts w:eastAsiaTheme="minorEastAsia"/>
+        </w:rPr>
+      </w:pPr>
+    </w:p>
+    <w:p>
+      <w:pPr>
+        <w:pStyle w:val="Prrafodelista"/>
+        <w:rPr>
+          <w:rFonts w:eastAsiaTheme="minorEastAsia"/>
+        </w:rPr>
+      </w:pPr>
+      <w:r>
+        <w:rPr>
+          <w:noProof/>
+        </w:rPr>
+        <w:drawing>
+          <wp:inline distT="0" distB="0" distL="0" distR="0" wp14:anchorId="132E35E4" wp14:editId="3534440B">
+            <wp:extent cx="4469845" cy="2428875"/>
+            <wp:effectExtent l="0" t="0" r="6985" b="0"/>
+            <wp:docPr id="7" name="Imagen 7"/>
+            <wp:cNvGraphicFramePr>
+              <a:graphicFrameLocks xmlns:a="http://schemas.openxmlformats.org/drawingml/2006/main" noChangeAspect="1"/>
+            </wp:cNvGraphicFramePr>
+            <a:graphic xmlns:a="http://schemas.openxmlformats.org/drawingml/2006/main">
+              <a:graphicData uri="http://schemas.openxmlformats.org/drawingml/2006/picture">
+                <pic:pic xmlns:pic="http://schemas.openxmlformats.org/drawingml/2006/picture">
+                  <pic:nvPicPr>
+                    <pic:cNvPr id="1" name=""/>
+                    <pic:cNvPicPr/>
+                  </pic:nvPicPr>
+                  <pic:blipFill>
+                    <a:blip r:embed="rId31"/>
+                    <a:stretch>
+                      <a:fillRect/>
+                    </a:stretch>
+                  </pic:blipFill>
+                  <pic:spPr>
+                    <a:xfrm>
+                      <a:off x="0" y="0"/>
+                      <a:ext cx="4475447" cy="2431919"/>
+                    </a:xfrm>
+                    <a:prstGeom prst="rect">
+                      <a:avLst/>
+                    </a:prstGeom>
+                  </pic:spPr>
+                </pic:pic>
+              </a:graphicData>
+            </a:graphic>
+          </wp:inline>
+        </w:drawing>
+      </w:r>
+    </w:p>
+    <w:p>
+      <w:pPr>
+        <w:pStyle w:val="Prrafodelista"/>
+        <w:rPr>
+          <w:rFonts w:eastAsiaTheme="minorEastAsia"/>
+        </w:rPr>
+      </w:pPr>
+    </w:p>
+    <w:p>
+      <w:pPr>
+        <w:pStyle w:val="Prrafodelista"/>
+        <w:rPr>
+          <w:rFonts w:eastAsiaTheme="minorEastAsia"/>
+        </w:rPr>
+      </w:pPr>
+      <w:r>
+        <w:rPr>
+          <w:noProof/>
+        </w:rPr>
+        <w:drawing>
+          <wp:inline distT="0" distB="0" distL="0" distR="0" wp14:anchorId="11A015C1" wp14:editId="5C0C28E0">
+            <wp:extent cx="4544476" cy="2543175"/>
+            <wp:effectExtent l="0" t="0" r="8890" b="0"/>
+            <wp:docPr id="11" name="Imagen 11"/>
+            <wp:cNvGraphicFramePr>
+              <a:graphicFrameLocks xmlns:a="http://schemas.openxmlformats.org/drawingml/2006/main" noChangeAspect="1"/>
+            </wp:cNvGraphicFramePr>
+            <a:graphic xmlns:a="http://schemas.openxmlformats.org/drawingml/2006/main">
+              <a:graphicData uri="http://schemas.openxmlformats.org/drawingml/2006/picture">
+                <pic:pic xmlns:pic="http://schemas.openxmlformats.org/drawingml/2006/picture">
+                  <pic:nvPicPr>
+                    <pic:cNvPr id="1" name=""/>
+                    <pic:cNvPicPr/>
+                  </pic:nvPicPr>
+                  <pic:blipFill>
+                    <a:blip r:embed="rId32"/>
+                    <a:stretch>
+                      <a:fillRect/>
+                    </a:stretch>
+                  </pic:blipFill>
+                  <pic:spPr>
+                    <a:xfrm>
+                      <a:off x="0" y="0"/>
+                      <a:ext cx="4551723" cy="2547230"/>
+                    </a:xfrm>
+                    <a:prstGeom prst="rect">
+                      <a:avLst/>
+                    </a:prstGeom>
+                  </pic:spPr>
+                </pic:pic>
+              </a:graphicData>
+            </a:graphic>
+          </wp:inline>
+        </w:drawing>
+      </w:r>
+    </w:p>
+    <w:p>
+      <w:pPr>
+        <w:pStyle w:val="Prrafodelista"/>
+        <w:rPr>
+          <w:rFonts w:eastAsiaTheme="minorEastAsia"/>
+        </w:rPr>
+      </w:pPr>
+    </w:p>
+    <w:p>
+      <w:pPr>
+        <w:pStyle w:val="Prrafodelista"/>
         <w:ind w:left="1440"/>
         <w:rPr>
           <w:rFonts w:eastAsiaTheme="minorEastAsia"/>
@@ -8494,7 +8320,7 @@
     </w:p>
     <w:p>
       <w:pPr>
-        <w:pStyle w:val="ListParagraph"/>
+        <w:pStyle w:val="Prrafodelista"/>
         <w:ind w:left="1440"/>
         <w:rPr>
           <w:rFonts w:eastAsiaTheme="minorEastAsia"/>
@@ -8503,7 +8329,7 @@
     </w:p>
     <w:p>
       <w:pPr>
-        <w:pStyle w:val="Heading2"/>
+        <w:pStyle w:val="Ttulo2"/>
         <w:numPr>
           <w:ilvl w:val="1"/>
           <w:numId w:val="4"/>
@@ -8518,6 +8344,7 @@
         <w:rPr>
           <w:lang w:val="es-CO"/>
         </w:rPr>
+        <w:lastRenderedPageBreak/>
         <w:t>Modelos finales validados.</w:t>
       </w:r>
       <w:bookmarkEnd w:id="17"/>
@@ -8564,41 +8391,13 @@
         <w:rPr>
           <w:lang w:val="es-CO"/>
         </w:rPr>
-        <w:t xml:space="preserve">tencia de modelos y posterior validación bajo la metodología Cross </w:t>
-      </w:r>
-      <w:proofErr w:type="spellStart"/>
-      <w:r>
-        <w:rPr>
-          <w:lang w:val="es-CO"/>
-        </w:rPr>
-        <w:t>Validation</w:t>
-      </w:r>
-      <w:proofErr w:type="spellEnd"/>
-      <w:r>
-        <w:rPr>
-          <w:lang w:val="es-CO"/>
-        </w:rPr>
-        <w:t>, la cual a partir</w:t>
-      </w:r>
-      <w:r>
-        <w:rPr>
-          <w:lang w:val="es-CO"/>
-        </w:rPr>
-        <w:t xml:space="preserve"> de la definición de un numero de K-</w:t>
-      </w:r>
-      <w:proofErr w:type="spellStart"/>
-      <w:r>
-        <w:rPr>
-          <w:lang w:val="es-CO"/>
-        </w:rPr>
-        <w:t>Folds</w:t>
-      </w:r>
-      <w:proofErr w:type="spellEnd"/>
-      <w:r>
-        <w:rPr>
-          <w:lang w:val="es-CO"/>
-        </w:rPr>
-        <w:t>, recrea particiones en las que se entrena K veces el modelo con mejores m</w:t>
+        <w:t>tencia de modelos y posterior validación bajo la metodología Cross Validation, la cual a partir</w:t>
+      </w:r>
+      <w:r>
+        <w:rPr>
+          <w:lang w:val="es-CO"/>
+        </w:rPr>
+        <w:t xml:space="preserve"> de la definición de un numero de K-Folds, recrea particiones en las que se entrena K veces el modelo con mejores m</w:t>
       </w:r>
       <w:r>
         <w:rPr>
@@ -8676,27 +8475,69 @@
         <w:rPr>
           <w:lang w:val="es-CO"/>
         </w:rPr>
-        <w:t xml:space="preserve">, </w:t>
-      </w:r>
-      <w:proofErr w:type="spellStart"/>
-      <w:r>
-        <w:rPr>
-          <w:lang w:val="es-CO"/>
-        </w:rPr>
-        <w:t>recall</w:t>
-      </w:r>
-      <w:proofErr w:type="spellEnd"/>
-      <w:r>
-        <w:rPr>
-          <w:lang w:val="es-CO"/>
-        </w:rPr>
-        <w:t xml:space="preserve"> y precisión</w:t>
+        <w:t>, recall y precisión</w:t>
       </w:r>
       <w:r>
         <w:rPr>
           <w:lang w:val="es-CO"/>
         </w:rPr>
         <w:t>.</w:t>
+      </w:r>
+    </w:p>
+    <w:p>
+      <w:pPr>
+        <w:jc w:val="both"/>
+        <w:rPr>
+          <w:lang w:val="es-CO"/>
+        </w:rPr>
+      </w:pPr>
+    </w:p>
+    <w:p>
+      <w:pPr>
+        <w:jc w:val="both"/>
+        <w:rPr>
+          <w:lang w:val="es-CO"/>
+        </w:rPr>
+      </w:pPr>
+      <w:r>
+        <w:rPr>
+          <w:noProof/>
+        </w:rPr>
+        <w:drawing>
+          <wp:inline distT="0" distB="0" distL="0" distR="0" wp14:anchorId="35B3E5DA" wp14:editId="2D5BF6C8">
+            <wp:extent cx="5147420" cy="2924175"/>
+            <wp:effectExtent l="0" t="0" r="0" b="0"/>
+            <wp:docPr id="13" name="Imagen 13"/>
+            <wp:cNvGraphicFramePr>
+              <a:graphicFrameLocks xmlns:a="http://schemas.openxmlformats.org/drawingml/2006/main" noChangeAspect="1"/>
+            </wp:cNvGraphicFramePr>
+            <a:graphic xmlns:a="http://schemas.openxmlformats.org/drawingml/2006/main">
+              <a:graphicData uri="http://schemas.openxmlformats.org/drawingml/2006/picture">
+                <pic:pic xmlns:pic="http://schemas.openxmlformats.org/drawingml/2006/picture">
+                  <pic:nvPicPr>
+                    <pic:cNvPr id="1" name=""/>
+                    <pic:cNvPicPr/>
+                  </pic:nvPicPr>
+                  <pic:blipFill>
+                    <a:blip r:embed="rId33"/>
+                    <a:stretch>
+                      <a:fillRect/>
+                    </a:stretch>
+                  </pic:blipFill>
+                  <pic:spPr>
+                    <a:xfrm>
+                      <a:off x="0" y="0"/>
+                      <a:ext cx="5148479" cy="2924777"/>
+                    </a:xfrm>
+                    <a:prstGeom prst="rect">
+                      <a:avLst/>
+                    </a:prstGeom>
+                  </pic:spPr>
+                </pic:pic>
+              </a:graphicData>
+            </a:graphic>
+          </wp:inline>
+        </w:drawing>
       </w:r>
     </w:p>
     <w:p>
@@ -8734,7 +8575,7 @@
     </w:p>
     <w:p>
       <w:pPr>
-        <w:pStyle w:val="Heading1"/>
+        <w:pStyle w:val="Ttulo1"/>
         <w:numPr>
           <w:ilvl w:val="0"/>
           <w:numId w:val="4"/>
@@ -8749,7 +8590,6 @@
         <w:rPr>
           <w:lang w:val="es-CO"/>
         </w:rPr>
-        <w:lastRenderedPageBreak/>
         <w:t>Requerimientos tecnológicos</w:t>
       </w:r>
       <w:bookmarkEnd w:id="18"/>
@@ -8802,7 +8642,7 @@
           <w:lang w:val="es-CO"/>
         </w:rPr>
         <w:sectPr>
-          <w:headerReference w:type="default" r:id="rId30"/>
+          <w:headerReference w:type="default" r:id="rId34"/>
           <w:pgSz w:w="11906" w:h="16838"/>
           <w:pgMar w:top="1417" w:right="1701" w:bottom="1417" w:left="1701" w:header="720" w:footer="720" w:gutter="0"/>
           <w:cols w:space="720"/>
@@ -8822,7 +8662,7 @@
     </w:p>
     <w:p>
       <w:pPr>
-        <w:pStyle w:val="Heading1"/>
+        <w:pStyle w:val="Ttulo1"/>
         <w:numPr>
           <w:ilvl w:val="0"/>
           <w:numId w:val="4"/>
@@ -9108,15 +8948,7 @@
                 <w:color w:val="44546A"/>
                 <w:lang w:val="es-CO" w:eastAsia="en-GB"/>
               </w:rPr>
-              <w:t>Definición</w:t>
-            </w:r>
-            <w:r>
-              <w:rPr>
-                <w:rFonts w:ascii="Calibri" w:eastAsia="Times New Roman" w:hAnsi="Calibri" w:cs="Calibri"/>
-                <w:color w:val="44546A"/>
-                <w:lang w:val="es-CO" w:eastAsia="en-GB"/>
-              </w:rPr>
-              <w:t xml:space="preserve"> del proyecto</w:t>
+              <w:t>Definición del proyecto</w:t>
             </w:r>
           </w:p>
         </w:tc>
@@ -9557,31 +9389,7 @@
                 <w:color w:val="44546A"/>
                 <w:lang w:val="es-CO" w:eastAsia="en-GB"/>
               </w:rPr>
-              <w:t>Creación</w:t>
-            </w:r>
-            <w:r>
-              <w:rPr>
-                <w:rFonts w:ascii="Calibri" w:eastAsia="Times New Roman" w:hAnsi="Calibri" w:cs="Calibri"/>
-                <w:color w:val="44546A"/>
-                <w:lang w:val="es-CO" w:eastAsia="en-GB"/>
-              </w:rPr>
-              <w:t xml:space="preserve"> de </w:t>
-            </w:r>
-            <w:r>
-              <w:rPr>
-                <w:rFonts w:ascii="Calibri" w:eastAsia="Times New Roman" w:hAnsi="Calibri" w:cs="Calibri"/>
-                <w:color w:val="44546A"/>
-                <w:lang w:val="es-CO" w:eastAsia="en-GB"/>
-              </w:rPr>
-              <w:t>presentación</w:t>
-            </w:r>
-            <w:r>
-              <w:rPr>
-                <w:rFonts w:ascii="Calibri" w:eastAsia="Times New Roman" w:hAnsi="Calibri" w:cs="Calibri"/>
-                <w:color w:val="44546A"/>
-                <w:lang w:val="es-CO" w:eastAsia="en-GB"/>
-              </w:rPr>
-              <w:t xml:space="preserve"> Publica</w:t>
+              <w:t>Creación de presentación Publica</w:t>
             </w:r>
           </w:p>
         </w:tc>
@@ -9728,23 +9536,7 @@
                 <w:color w:val="44546A"/>
                 <w:lang w:val="es-CO" w:eastAsia="en-GB"/>
               </w:rPr>
-              <w:t>Creación</w:t>
-            </w:r>
-            <w:r>
-              <w:rPr>
-                <w:rFonts w:ascii="Calibri" w:eastAsia="Times New Roman" w:hAnsi="Calibri" w:cs="Calibri"/>
-                <w:color w:val="44546A"/>
-                <w:lang w:val="es-CO" w:eastAsia="en-GB"/>
-              </w:rPr>
-              <w:t xml:space="preserve"> proyecto en </w:t>
-            </w:r>
-            <w:r>
-              <w:rPr>
-                <w:rFonts w:ascii="Calibri" w:eastAsia="Times New Roman" w:hAnsi="Calibri" w:cs="Calibri"/>
-                <w:color w:val="44546A"/>
-                <w:lang w:val="es-CO" w:eastAsia="en-GB"/>
-              </w:rPr>
-              <w:t>GitHub</w:t>
+              <w:t>Creación proyecto en GitHub</w:t>
             </w:r>
           </w:p>
         </w:tc>
@@ -9891,23 +9683,7 @@
                 <w:color w:val="44546A"/>
                 <w:lang w:val="es-CO" w:eastAsia="en-GB"/>
               </w:rPr>
-              <w:t xml:space="preserve">Reporte </w:t>
-            </w:r>
-            <w:r>
-              <w:rPr>
-                <w:rFonts w:ascii="Calibri" w:eastAsia="Times New Roman" w:hAnsi="Calibri" w:cs="Calibri"/>
-                <w:color w:val="44546A"/>
-                <w:lang w:val="es-CO" w:eastAsia="en-GB"/>
-              </w:rPr>
-              <w:t>técnico</w:t>
-            </w:r>
-            <w:r>
-              <w:rPr>
-                <w:rFonts w:ascii="Calibri" w:eastAsia="Times New Roman" w:hAnsi="Calibri" w:cs="Calibri"/>
-                <w:color w:val="44546A"/>
-                <w:lang w:val="es-CO" w:eastAsia="en-GB"/>
-              </w:rPr>
-              <w:t xml:space="preserve"> y modelos</w:t>
+              <w:t>Reporte técnico y modelos</w:t>
             </w:r>
           </w:p>
         </w:tc>
@@ -10054,31 +9830,7 @@
                 <w:color w:val="44546A"/>
                 <w:lang w:val="es-CO" w:eastAsia="en-GB"/>
               </w:rPr>
-              <w:t>Creación</w:t>
-            </w:r>
-            <w:r>
-              <w:rPr>
-                <w:rFonts w:ascii="Calibri" w:eastAsia="Times New Roman" w:hAnsi="Calibri" w:cs="Calibri"/>
-                <w:color w:val="44546A"/>
-                <w:lang w:val="es-CO" w:eastAsia="en-GB"/>
-              </w:rPr>
-              <w:t xml:space="preserve"> de </w:t>
-            </w:r>
-            <w:r>
-              <w:rPr>
-                <w:rFonts w:ascii="Calibri" w:eastAsia="Times New Roman" w:hAnsi="Calibri" w:cs="Calibri"/>
-                <w:color w:val="44546A"/>
-                <w:lang w:val="es-CO" w:eastAsia="en-GB"/>
-              </w:rPr>
-              <w:t>presentación</w:t>
-            </w:r>
-            <w:r>
-              <w:rPr>
-                <w:rFonts w:ascii="Calibri" w:eastAsia="Times New Roman" w:hAnsi="Calibri" w:cs="Calibri"/>
-                <w:color w:val="44546A"/>
-                <w:lang w:val="es-CO" w:eastAsia="en-GB"/>
-              </w:rPr>
-              <w:t xml:space="preserve"> Publica</w:t>
+              <w:t>Creación de presentación Publica</w:t>
             </w:r>
           </w:p>
         </w:tc>
@@ -10225,23 +9977,7 @@
                 <w:color w:val="44546A"/>
                 <w:lang w:val="es-CO" w:eastAsia="en-GB"/>
               </w:rPr>
-              <w:t>Creación</w:t>
-            </w:r>
-            <w:r>
-              <w:rPr>
-                <w:rFonts w:ascii="Calibri" w:eastAsia="Times New Roman" w:hAnsi="Calibri" w:cs="Calibri"/>
-                <w:color w:val="44546A"/>
-                <w:lang w:val="es-CO" w:eastAsia="en-GB"/>
-              </w:rPr>
-              <w:t xml:space="preserve"> proyecto en </w:t>
-            </w:r>
-            <w:r>
-              <w:rPr>
-                <w:rFonts w:ascii="Calibri" w:eastAsia="Times New Roman" w:hAnsi="Calibri" w:cs="Calibri"/>
-                <w:color w:val="44546A"/>
-                <w:lang w:val="es-CO" w:eastAsia="en-GB"/>
-              </w:rPr>
-              <w:t>GitHub</w:t>
+              <w:t>Creación proyecto en GitHub</w:t>
             </w:r>
           </w:p>
         </w:tc>
@@ -10388,23 +10124,7 @@
                 <w:color w:val="44546A"/>
                 <w:lang w:val="es-CO" w:eastAsia="en-GB"/>
               </w:rPr>
-              <w:t xml:space="preserve">Reporte </w:t>
-            </w:r>
-            <w:r>
-              <w:rPr>
-                <w:rFonts w:ascii="Calibri" w:eastAsia="Times New Roman" w:hAnsi="Calibri" w:cs="Calibri"/>
-                <w:color w:val="44546A"/>
-                <w:lang w:val="es-CO" w:eastAsia="en-GB"/>
-              </w:rPr>
-              <w:t>técnico</w:t>
-            </w:r>
-            <w:r>
-              <w:rPr>
-                <w:rFonts w:ascii="Calibri" w:eastAsia="Times New Roman" w:hAnsi="Calibri" w:cs="Calibri"/>
-                <w:color w:val="44546A"/>
-                <w:lang w:val="es-CO" w:eastAsia="en-GB"/>
-              </w:rPr>
-              <w:t xml:space="preserve"> y modelos</w:t>
+              <w:t>Reporte técnico y modelos</w:t>
             </w:r>
           </w:p>
         </w:tc>
@@ -10551,31 +10271,7 @@
                 <w:color w:val="44546A"/>
                 <w:lang w:val="es-CO" w:eastAsia="en-GB"/>
               </w:rPr>
-              <w:t>Disposición</w:t>
-            </w:r>
-            <w:r>
-              <w:rPr>
-                <w:rFonts w:ascii="Calibri" w:eastAsia="Times New Roman" w:hAnsi="Calibri" w:cs="Calibri"/>
-                <w:color w:val="44546A"/>
-                <w:lang w:val="es-CO" w:eastAsia="en-GB"/>
-              </w:rPr>
-              <w:t xml:space="preserve"> </w:t>
-            </w:r>
-            <w:r>
-              <w:rPr>
-                <w:rFonts w:ascii="Calibri" w:eastAsia="Times New Roman" w:hAnsi="Calibri" w:cs="Calibri"/>
-                <w:color w:val="44546A"/>
-                <w:lang w:val="es-CO" w:eastAsia="en-GB"/>
-              </w:rPr>
-              <w:t>tecnologías</w:t>
-            </w:r>
-            <w:r>
-              <w:rPr>
-                <w:rFonts w:ascii="Calibri" w:eastAsia="Times New Roman" w:hAnsi="Calibri" w:cs="Calibri"/>
-                <w:color w:val="44546A"/>
-                <w:lang w:val="es-CO" w:eastAsia="en-GB"/>
-              </w:rPr>
-              <w:t xml:space="preserve"> para el proyecto </w:t>
+              <w:t xml:space="preserve">Disposición tecnologías para el proyecto </w:t>
             </w:r>
           </w:p>
         </w:tc>
@@ -10722,15 +10418,7 @@
                 <w:color w:val="44546A"/>
                 <w:lang w:val="es-CO" w:eastAsia="en-GB"/>
               </w:rPr>
-              <w:t>Preparación</w:t>
-            </w:r>
-            <w:r>
-              <w:rPr>
-                <w:rFonts w:ascii="Calibri" w:eastAsia="Times New Roman" w:hAnsi="Calibri" w:cs="Calibri"/>
-                <w:color w:val="44546A"/>
-                <w:lang w:val="es-CO" w:eastAsia="en-GB"/>
-              </w:rPr>
-              <w:t xml:space="preserve"> de los datos</w:t>
+              <w:t>Preparación de los datos</w:t>
             </w:r>
           </w:p>
         </w:tc>
@@ -11024,31 +10712,7 @@
                 <w:color w:val="44546A"/>
                 <w:lang w:val="es-CO" w:eastAsia="en-GB"/>
               </w:rPr>
-              <w:t>Creación</w:t>
-            </w:r>
-            <w:r>
-              <w:rPr>
-                <w:rFonts w:ascii="Calibri" w:eastAsia="Times New Roman" w:hAnsi="Calibri" w:cs="Calibri"/>
-                <w:color w:val="44546A"/>
-                <w:lang w:val="es-CO" w:eastAsia="en-GB"/>
-              </w:rPr>
-              <w:t xml:space="preserve"> de </w:t>
-            </w:r>
-            <w:r>
-              <w:rPr>
-                <w:rFonts w:ascii="Calibri" w:eastAsia="Times New Roman" w:hAnsi="Calibri" w:cs="Calibri"/>
-                <w:color w:val="44546A"/>
-                <w:lang w:val="es-CO" w:eastAsia="en-GB"/>
-              </w:rPr>
-              <w:t>presentación</w:t>
-            </w:r>
-            <w:r>
-              <w:rPr>
-                <w:rFonts w:ascii="Calibri" w:eastAsia="Times New Roman" w:hAnsi="Calibri" w:cs="Calibri"/>
-                <w:color w:val="44546A"/>
-                <w:lang w:val="es-CO" w:eastAsia="en-GB"/>
-              </w:rPr>
-              <w:t xml:space="preserve"> Publica</w:t>
+              <w:t>Creación de presentación Publica</w:t>
             </w:r>
           </w:p>
         </w:tc>
@@ -11195,23 +10859,7 @@
                 <w:color w:val="44546A"/>
                 <w:lang w:val="es-CO" w:eastAsia="en-GB"/>
               </w:rPr>
-              <w:t>Creación</w:t>
-            </w:r>
-            <w:r>
-              <w:rPr>
-                <w:rFonts w:ascii="Calibri" w:eastAsia="Times New Roman" w:hAnsi="Calibri" w:cs="Calibri"/>
-                <w:color w:val="44546A"/>
-                <w:lang w:val="es-CO" w:eastAsia="en-GB"/>
-              </w:rPr>
-              <w:t xml:space="preserve"> proyecto en </w:t>
-            </w:r>
-            <w:r>
-              <w:rPr>
-                <w:rFonts w:ascii="Calibri" w:eastAsia="Times New Roman" w:hAnsi="Calibri" w:cs="Calibri"/>
-                <w:color w:val="44546A"/>
-                <w:lang w:val="es-CO" w:eastAsia="en-GB"/>
-              </w:rPr>
-              <w:t>GitHub</w:t>
+              <w:t>Creación proyecto en GitHub</w:t>
             </w:r>
           </w:p>
         </w:tc>
@@ -11358,23 +11006,7 @@
                 <w:color w:val="44546A"/>
                 <w:lang w:val="es-CO" w:eastAsia="en-GB"/>
               </w:rPr>
-              <w:t xml:space="preserve">Reporte </w:t>
-            </w:r>
-            <w:r>
-              <w:rPr>
-                <w:rFonts w:ascii="Calibri" w:eastAsia="Times New Roman" w:hAnsi="Calibri" w:cs="Calibri"/>
-                <w:color w:val="44546A"/>
-                <w:lang w:val="es-CO" w:eastAsia="en-GB"/>
-              </w:rPr>
-              <w:t>técnico</w:t>
-            </w:r>
-            <w:r>
-              <w:rPr>
-                <w:rFonts w:ascii="Calibri" w:eastAsia="Times New Roman" w:hAnsi="Calibri" w:cs="Calibri"/>
-                <w:color w:val="44546A"/>
-                <w:lang w:val="es-CO" w:eastAsia="en-GB"/>
-              </w:rPr>
-              <w:t xml:space="preserve"> y modelos</w:t>
+              <w:t>Reporte técnico y modelos</w:t>
             </w:r>
           </w:p>
         </w:tc>
@@ -11815,15 +11447,7 @@
                 <w:color w:val="44546A"/>
                 <w:lang w:val="es-CO" w:eastAsia="en-GB"/>
               </w:rPr>
-              <w:t>Definición</w:t>
-            </w:r>
-            <w:r>
-              <w:rPr>
-                <w:rFonts w:ascii="Calibri" w:eastAsia="Times New Roman" w:hAnsi="Calibri" w:cs="Calibri"/>
-                <w:color w:val="44546A"/>
-                <w:lang w:val="es-CO" w:eastAsia="en-GB"/>
-              </w:rPr>
-              <w:t xml:space="preserve"> del proyecto a presentar</w:t>
+              <w:t>Definición del proyecto a presentar</w:t>
             </w:r>
           </w:p>
         </w:tc>
@@ -11978,15 +11602,7 @@
                 <w:color w:val="44546A"/>
                 <w:lang w:val="es-CO" w:eastAsia="en-GB"/>
               </w:rPr>
-              <w:t>nvío</w:t>
-            </w:r>
-            <w:r>
-              <w:rPr>
-                <w:rFonts w:ascii="Calibri" w:eastAsia="Times New Roman" w:hAnsi="Calibri" w:cs="Calibri"/>
-                <w:color w:val="44546A"/>
-                <w:lang w:val="es-CO" w:eastAsia="en-GB"/>
-              </w:rPr>
-              <w:t xml:space="preserve"> del correo al PI</w:t>
+              <w:t>nvío del correo al PI</w:t>
             </w:r>
           </w:p>
         </w:tc>
@@ -12280,31 +11896,7 @@
                 <w:color w:val="44546A"/>
                 <w:lang w:val="es-CO" w:eastAsia="en-GB"/>
               </w:rPr>
-              <w:t>Creación</w:t>
-            </w:r>
-            <w:r>
-              <w:rPr>
-                <w:rFonts w:ascii="Calibri" w:eastAsia="Times New Roman" w:hAnsi="Calibri" w:cs="Calibri"/>
-                <w:color w:val="44546A"/>
-                <w:lang w:val="es-CO" w:eastAsia="en-GB"/>
-              </w:rPr>
-              <w:t xml:space="preserve"> de </w:t>
-            </w:r>
-            <w:r>
-              <w:rPr>
-                <w:rFonts w:ascii="Calibri" w:eastAsia="Times New Roman" w:hAnsi="Calibri" w:cs="Calibri"/>
-                <w:color w:val="44546A"/>
-                <w:lang w:val="es-CO" w:eastAsia="en-GB"/>
-              </w:rPr>
-              <w:t>presentación</w:t>
-            </w:r>
-            <w:r>
-              <w:rPr>
-                <w:rFonts w:ascii="Calibri" w:eastAsia="Times New Roman" w:hAnsi="Calibri" w:cs="Calibri"/>
-                <w:color w:val="44546A"/>
-                <w:lang w:val="es-CO" w:eastAsia="en-GB"/>
-              </w:rPr>
-              <w:t xml:space="preserve"> Publica</w:t>
+              <w:t>Creación de presentación Publica</w:t>
             </w:r>
           </w:p>
         </w:tc>
@@ -12451,23 +12043,7 @@
                 <w:color w:val="44546A"/>
                 <w:lang w:val="es-CO" w:eastAsia="en-GB"/>
               </w:rPr>
-              <w:t>Creación</w:t>
-            </w:r>
-            <w:r>
-              <w:rPr>
-                <w:rFonts w:ascii="Calibri" w:eastAsia="Times New Roman" w:hAnsi="Calibri" w:cs="Calibri"/>
-                <w:color w:val="44546A"/>
-                <w:lang w:val="es-CO" w:eastAsia="en-GB"/>
-              </w:rPr>
-              <w:t xml:space="preserve"> proyecto en </w:t>
-            </w:r>
-            <w:r>
-              <w:rPr>
-                <w:rFonts w:ascii="Calibri" w:eastAsia="Times New Roman" w:hAnsi="Calibri" w:cs="Calibri"/>
-                <w:color w:val="44546A"/>
-                <w:lang w:val="es-CO" w:eastAsia="en-GB"/>
-              </w:rPr>
-              <w:t>GitHub</w:t>
+              <w:t>Creación proyecto en GitHub</w:t>
             </w:r>
           </w:p>
         </w:tc>
@@ -12614,23 +12190,7 @@
                 <w:color w:val="44546A"/>
                 <w:lang w:val="es-CO" w:eastAsia="en-GB"/>
               </w:rPr>
-              <w:t xml:space="preserve">Reporte </w:t>
-            </w:r>
-            <w:r>
-              <w:rPr>
-                <w:rFonts w:ascii="Calibri" w:eastAsia="Times New Roman" w:hAnsi="Calibri" w:cs="Calibri"/>
-                <w:color w:val="44546A"/>
-                <w:lang w:val="es-CO" w:eastAsia="en-GB"/>
-              </w:rPr>
-              <w:t>técnico</w:t>
-            </w:r>
-            <w:r>
-              <w:rPr>
-                <w:rFonts w:ascii="Calibri" w:eastAsia="Times New Roman" w:hAnsi="Calibri" w:cs="Calibri"/>
-                <w:color w:val="44546A"/>
-                <w:lang w:val="es-CO" w:eastAsia="en-GB"/>
-              </w:rPr>
-              <w:t xml:space="preserve"> y modelos</w:t>
+              <w:t>Reporte técnico y modelos</w:t>
             </w:r>
           </w:p>
         </w:tc>
@@ -12870,7 +12430,7 @@
     </w:p>
     <w:p>
       <w:pPr>
-        <w:pStyle w:val="Heading1"/>
+        <w:pStyle w:val="Ttulo1"/>
         <w:numPr>
           <w:ilvl w:val="0"/>
           <w:numId w:val="4"/>
@@ -12886,8 +12446,6 @@
         <w:lastRenderedPageBreak/>
         <w:t>Bibliografía</w:t>
       </w:r>
-      <w:bookmarkStart w:id="20" w:name="_GoBack"/>
-      <w:bookmarkEnd w:id="20"/>
     </w:p>
     <w:p>
       <w:pPr>
@@ -12907,7 +12465,7 @@
 </file>
 
 <file path=word/endnotes.xml><?xml version="1.0" encoding="utf-8"?>
-<w:endnotes xmlns:wpc="http://schemas.microsoft.com/office/word/2010/wordprocessingCanvas" xmlns:cx="http://schemas.microsoft.com/office/drawing/2014/chartex" xmlns:cx1="http://schemas.microsoft.com/office/drawing/2015/9/8/chartex" xmlns:cx2="http://schemas.microsoft.com/office/drawing/2015/10/21/chartex" xmlns:cx3="http://schemas.microsoft.com/office/drawing/2016/5/9/chartex" xmlns:cx4="http://schemas.microsoft.com/office/drawing/2016/5/10/chartex" xmlns:cx5="http://schemas.microsoft.com/office/drawing/2016/5/11/chartex" xmlns:cx6="http://schemas.microsoft.com/office/drawing/2016/5/12/chartex" xmlns:cx7="http://schemas.microsoft.com/office/drawing/2016/5/13/chartex" xmlns:cx8="http://schemas.microsoft.com/office/drawing/2016/5/14/chartex" xmlns:mc="http://schemas.openxmlformats.org/markup-compatibility/2006" xmlns:aink="http://schemas.microsoft.com/office/drawing/2016/ink" xmlns:am3d="http://schemas.microsoft.com/office/drawing/2017/model3d" xmlns:o="urn:schemas-microsoft-com:office:office" xmlns:r="http://schemas.openxmlformats.org/officeDocument/2006/relationships" xmlns:m="http://schemas.openxmlformats.org/officeDocument/2006/math" xmlns:v="urn:schemas-microsoft-com:vml" xmlns:wp14="http://schemas.microsoft.com/office/word/2010/wordprocessingDrawing" xmlns:wp="http://schemas.openxmlformats.org/drawingml/2006/wordprocessingDrawing" xmlns:w10="urn:schemas-microsoft-com:office:word" xmlns:w="http://schemas.openxmlformats.org/wordprocessingml/2006/main" xmlns:w14="http://schemas.microsoft.com/office/word/2010/wordml" xmlns:w15="http://schemas.microsoft.com/office/word/2012/wordml" xmlns:w16cid="http://schemas.microsoft.com/office/word/2016/wordml/cid" xmlns:w16se="http://schemas.microsoft.com/office/word/2015/wordml/symex" xmlns:wpg="http://schemas.microsoft.com/office/word/2010/wordprocessingGroup" xmlns:wpi="http://schemas.microsoft.com/office/word/2010/wordprocessingInk" xmlns:wne="http://schemas.microsoft.com/office/word/2006/wordml" xmlns:wps="http://schemas.microsoft.com/office/word/2010/wordprocessingShape" mc:Ignorable="w14 w15 w16se w16cid wp14">
+<w:endnotes xmlns:wpc="http://schemas.microsoft.com/office/word/2010/wordprocessingCanvas" xmlns:cx="http://schemas.microsoft.com/office/drawing/2014/chartex" xmlns:cx1="http://schemas.microsoft.com/office/drawing/2015/9/8/chartex" xmlns:cx2="http://schemas.microsoft.com/office/drawing/2015/10/21/chartex" xmlns:cx3="http://schemas.microsoft.com/office/drawing/2016/5/9/chartex" xmlns:cx4="http://schemas.microsoft.com/office/drawing/2016/5/10/chartex" xmlns:cx5="http://schemas.microsoft.com/office/drawing/2016/5/11/chartex" xmlns:cx6="http://schemas.microsoft.com/office/drawing/2016/5/12/chartex" xmlns:cx7="http://schemas.microsoft.com/office/drawing/2016/5/13/chartex" xmlns:cx8="http://schemas.microsoft.com/office/drawing/2016/5/14/chartex" xmlns:mc="http://schemas.openxmlformats.org/markup-compatibility/2006" xmlns:aink="http://schemas.microsoft.com/office/drawing/2016/ink" xmlns:am3d="http://schemas.microsoft.com/office/drawing/2017/model3d" xmlns:o="urn:schemas-microsoft-com:office:office" xmlns:r="http://schemas.openxmlformats.org/officeDocument/2006/relationships" xmlns:m="http://schemas.openxmlformats.org/officeDocument/2006/math" xmlns:v="urn:schemas-microsoft-com:vml" xmlns:wp14="http://schemas.microsoft.com/office/word/2010/wordprocessingDrawing" xmlns:wp="http://schemas.openxmlformats.org/drawingml/2006/wordprocessingDrawing" xmlns:w10="urn:schemas-microsoft-com:office:word" xmlns:w="http://schemas.openxmlformats.org/wordprocessingml/2006/main" xmlns:w14="http://schemas.microsoft.com/office/word/2010/wordml" xmlns:w15="http://schemas.microsoft.com/office/word/2012/wordml" xmlns:w16cex="http://schemas.microsoft.com/office/word/2018/wordml/cex" xmlns:w16cid="http://schemas.microsoft.com/office/word/2016/wordml/cid" xmlns:w16="http://schemas.microsoft.com/office/word/2018/wordml" xmlns:w16se="http://schemas.microsoft.com/office/word/2015/wordml/symex" xmlns:wpg="http://schemas.microsoft.com/office/word/2010/wordprocessingGroup" xmlns:wpi="http://schemas.microsoft.com/office/word/2010/wordprocessingInk" xmlns:wne="http://schemas.microsoft.com/office/word/2006/wordml" xmlns:wps="http://schemas.microsoft.com/office/word/2010/wordprocessingShape" mc:Ignorable="w14 w15 w16se w16cid w16 w16cex wp14">
   <w:endnote w:type="separator" w:id="-1">
     <w:p>
       <w:pPr>
@@ -12939,7 +12497,7 @@
 </file>
 
 <file path=word/footnotes.xml><?xml version="1.0" encoding="utf-8"?>
-<w:footnotes xmlns:wpc="http://schemas.microsoft.com/office/word/2010/wordprocessingCanvas" xmlns:cx="http://schemas.microsoft.com/office/drawing/2014/chartex" xmlns:cx1="http://schemas.microsoft.com/office/drawing/2015/9/8/chartex" xmlns:cx2="http://schemas.microsoft.com/office/drawing/2015/10/21/chartex" xmlns:cx3="http://schemas.microsoft.com/office/drawing/2016/5/9/chartex" xmlns:cx4="http://schemas.microsoft.com/office/drawing/2016/5/10/chartex" xmlns:cx5="http://schemas.microsoft.com/office/drawing/2016/5/11/chartex" xmlns:cx6="http://schemas.microsoft.com/office/drawing/2016/5/12/chartex" xmlns:cx7="http://schemas.microsoft.com/office/drawing/2016/5/13/chartex" xmlns:cx8="http://schemas.microsoft.com/office/drawing/2016/5/14/chartex" xmlns:mc="http://schemas.openxmlformats.org/markup-compatibility/2006" xmlns:aink="http://schemas.microsoft.com/office/drawing/2016/ink" xmlns:am3d="http://schemas.microsoft.com/office/drawing/2017/model3d" xmlns:o="urn:schemas-microsoft-com:office:office" xmlns:r="http://schemas.openxmlformats.org/officeDocument/2006/relationships" xmlns:m="http://schemas.openxmlformats.org/officeDocument/2006/math" xmlns:v="urn:schemas-microsoft-com:vml" xmlns:wp14="http://schemas.microsoft.com/office/word/2010/wordprocessingDrawing" xmlns:wp="http://schemas.openxmlformats.org/drawingml/2006/wordprocessingDrawing" xmlns:w10="urn:schemas-microsoft-com:office:word" xmlns:w="http://schemas.openxmlformats.org/wordprocessingml/2006/main" xmlns:w14="http://schemas.microsoft.com/office/word/2010/wordml" xmlns:w15="http://schemas.microsoft.com/office/word/2012/wordml" xmlns:w16cid="http://schemas.microsoft.com/office/word/2016/wordml/cid" xmlns:w16se="http://schemas.microsoft.com/office/word/2015/wordml/symex" xmlns:wpg="http://schemas.microsoft.com/office/word/2010/wordprocessingGroup" xmlns:wpi="http://schemas.microsoft.com/office/word/2010/wordprocessingInk" xmlns:wne="http://schemas.microsoft.com/office/word/2006/wordml" xmlns:wps="http://schemas.microsoft.com/office/word/2010/wordprocessingShape" mc:Ignorable="w14 w15 w16se w16cid wp14">
+<w:footnotes xmlns:wpc="http://schemas.microsoft.com/office/word/2010/wordprocessingCanvas" xmlns:cx="http://schemas.microsoft.com/office/drawing/2014/chartex" xmlns:cx1="http://schemas.microsoft.com/office/drawing/2015/9/8/chartex" xmlns:cx2="http://schemas.microsoft.com/office/drawing/2015/10/21/chartex" xmlns:cx3="http://schemas.microsoft.com/office/drawing/2016/5/9/chartex" xmlns:cx4="http://schemas.microsoft.com/office/drawing/2016/5/10/chartex" xmlns:cx5="http://schemas.microsoft.com/office/drawing/2016/5/11/chartex" xmlns:cx6="http://schemas.microsoft.com/office/drawing/2016/5/12/chartex" xmlns:cx7="http://schemas.microsoft.com/office/drawing/2016/5/13/chartex" xmlns:cx8="http://schemas.microsoft.com/office/drawing/2016/5/14/chartex" xmlns:mc="http://schemas.openxmlformats.org/markup-compatibility/2006" xmlns:aink="http://schemas.microsoft.com/office/drawing/2016/ink" xmlns:am3d="http://schemas.microsoft.com/office/drawing/2017/model3d" xmlns:o="urn:schemas-microsoft-com:office:office" xmlns:r="http://schemas.openxmlformats.org/officeDocument/2006/relationships" xmlns:m="http://schemas.openxmlformats.org/officeDocument/2006/math" xmlns:v="urn:schemas-microsoft-com:vml" xmlns:wp14="http://schemas.microsoft.com/office/word/2010/wordprocessingDrawing" xmlns:wp="http://schemas.openxmlformats.org/drawingml/2006/wordprocessingDrawing" xmlns:w10="urn:schemas-microsoft-com:office:word" xmlns:w="http://schemas.openxmlformats.org/wordprocessingml/2006/main" xmlns:w14="http://schemas.microsoft.com/office/word/2010/wordml" xmlns:w15="http://schemas.microsoft.com/office/word/2012/wordml" xmlns:w16cex="http://schemas.microsoft.com/office/word/2018/wordml/cex" xmlns:w16cid="http://schemas.microsoft.com/office/word/2016/wordml/cid" xmlns:w16="http://schemas.microsoft.com/office/word/2018/wordml" xmlns:w16se="http://schemas.microsoft.com/office/word/2015/wordml/symex" xmlns:wpg="http://schemas.microsoft.com/office/word/2010/wordprocessingGroup" xmlns:wpi="http://schemas.microsoft.com/office/word/2010/wordprocessingInk" xmlns:wne="http://schemas.microsoft.com/office/word/2006/wordml" xmlns:wps="http://schemas.microsoft.com/office/word/2010/wordprocessingShape" mc:Ignorable="w14 w15 w16se w16cid w16 w16cex wp14">
   <w:footnote w:type="separator" w:id="-1">
     <w:p>
       <w:pPr>
@@ -12971,10 +12529,10 @@
 </file>
 
 <file path=word/header1.xml><?xml version="1.0" encoding="utf-8"?>
-<w:hdr xmlns:wpc="http://schemas.microsoft.com/office/word/2010/wordprocessingCanvas" xmlns:cx="http://schemas.microsoft.com/office/drawing/2014/chartex" xmlns:cx1="http://schemas.microsoft.com/office/drawing/2015/9/8/chartex" xmlns:cx2="http://schemas.microsoft.com/office/drawing/2015/10/21/chartex" xmlns:cx3="http://schemas.microsoft.com/office/drawing/2016/5/9/chartex" xmlns:cx4="http://schemas.microsoft.com/office/drawing/2016/5/10/chartex" xmlns:cx5="http://schemas.microsoft.com/office/drawing/2016/5/11/chartex" xmlns:cx6="http://schemas.microsoft.com/office/drawing/2016/5/12/chartex" xmlns:cx7="http://schemas.microsoft.com/office/drawing/2016/5/13/chartex" xmlns:cx8="http://schemas.microsoft.com/office/drawing/2016/5/14/chartex" xmlns:mc="http://schemas.openxmlformats.org/markup-compatibility/2006" xmlns:aink="http://schemas.microsoft.com/office/drawing/2016/ink" xmlns:am3d="http://schemas.microsoft.com/office/drawing/2017/model3d" xmlns:o="urn:schemas-microsoft-com:office:office" xmlns:r="http://schemas.openxmlformats.org/officeDocument/2006/relationships" xmlns:m="http://schemas.openxmlformats.org/officeDocument/2006/math" xmlns:v="urn:schemas-microsoft-com:vml" xmlns:wp14="http://schemas.microsoft.com/office/word/2010/wordprocessingDrawing" xmlns:wp="http://schemas.openxmlformats.org/drawingml/2006/wordprocessingDrawing" xmlns:w10="urn:schemas-microsoft-com:office:word" xmlns:w="http://schemas.openxmlformats.org/wordprocessingml/2006/main" xmlns:w14="http://schemas.microsoft.com/office/word/2010/wordml" xmlns:w15="http://schemas.microsoft.com/office/word/2012/wordml" xmlns:w16cid="http://schemas.microsoft.com/office/word/2016/wordml/cid" xmlns:w16se="http://schemas.microsoft.com/office/word/2015/wordml/symex" xmlns:wpg="http://schemas.microsoft.com/office/word/2010/wordprocessingGroup" xmlns:wpi="http://schemas.microsoft.com/office/word/2010/wordprocessingInk" xmlns:wne="http://schemas.microsoft.com/office/word/2006/wordml" xmlns:wps="http://schemas.microsoft.com/office/word/2010/wordprocessingShape" mc:Ignorable="w14 w15 w16se w16cid wp14">
+<w:hdr xmlns:wpc="http://schemas.microsoft.com/office/word/2010/wordprocessingCanvas" xmlns:cx="http://schemas.microsoft.com/office/drawing/2014/chartex" xmlns:cx1="http://schemas.microsoft.com/office/drawing/2015/9/8/chartex" xmlns:cx2="http://schemas.microsoft.com/office/drawing/2015/10/21/chartex" xmlns:cx3="http://schemas.microsoft.com/office/drawing/2016/5/9/chartex" xmlns:cx4="http://schemas.microsoft.com/office/drawing/2016/5/10/chartex" xmlns:cx5="http://schemas.microsoft.com/office/drawing/2016/5/11/chartex" xmlns:cx6="http://schemas.microsoft.com/office/drawing/2016/5/12/chartex" xmlns:cx7="http://schemas.microsoft.com/office/drawing/2016/5/13/chartex" xmlns:cx8="http://schemas.microsoft.com/office/drawing/2016/5/14/chartex" xmlns:mc="http://schemas.openxmlformats.org/markup-compatibility/2006" xmlns:aink="http://schemas.microsoft.com/office/drawing/2016/ink" xmlns:am3d="http://schemas.microsoft.com/office/drawing/2017/model3d" xmlns:o="urn:schemas-microsoft-com:office:office" xmlns:r="http://schemas.openxmlformats.org/officeDocument/2006/relationships" xmlns:m="http://schemas.openxmlformats.org/officeDocument/2006/math" xmlns:v="urn:schemas-microsoft-com:vml" xmlns:wp14="http://schemas.microsoft.com/office/word/2010/wordprocessingDrawing" xmlns:wp="http://schemas.openxmlformats.org/drawingml/2006/wordprocessingDrawing" xmlns:w10="urn:schemas-microsoft-com:office:word" xmlns:w="http://schemas.openxmlformats.org/wordprocessingml/2006/main" xmlns:w14="http://schemas.microsoft.com/office/word/2010/wordml" xmlns:w15="http://schemas.microsoft.com/office/word/2012/wordml" xmlns:w16cex="http://schemas.microsoft.com/office/word/2018/wordml/cex" xmlns:w16cid="http://schemas.microsoft.com/office/word/2016/wordml/cid" xmlns:w16="http://schemas.microsoft.com/office/word/2018/wordml" xmlns:w16se="http://schemas.microsoft.com/office/word/2015/wordml/symex" xmlns:wpg="http://schemas.microsoft.com/office/word/2010/wordprocessingGroup" xmlns:wpi="http://schemas.microsoft.com/office/word/2010/wordprocessingInk" xmlns:wne="http://schemas.microsoft.com/office/word/2006/wordml" xmlns:wps="http://schemas.microsoft.com/office/word/2010/wordprocessingShape" mc:Ignorable="w14 w15 w16se w16cid w16 w16cex wp14">
   <w:p>
     <w:pPr>
-      <w:pStyle w:val="Header"/>
+      <w:pStyle w:val="Encabezado"/>
     </w:pPr>
     <w:r>
       <w:rPr>
@@ -13052,7 +12610,7 @@
 </file>
 
 <file path=word/numbering.xml><?xml version="1.0" encoding="utf-8"?>
-<w:numbering xmlns:wpc="http://schemas.microsoft.com/office/word/2010/wordprocessingCanvas" xmlns:cx="http://schemas.microsoft.com/office/drawing/2014/chartex" xmlns:cx1="http://schemas.microsoft.com/office/drawing/2015/9/8/chartex" xmlns:cx2="http://schemas.microsoft.com/office/drawing/2015/10/21/chartex" xmlns:cx3="http://schemas.microsoft.com/office/drawing/2016/5/9/chartex" xmlns:cx4="http://schemas.microsoft.com/office/drawing/2016/5/10/chartex" xmlns:cx5="http://schemas.microsoft.com/office/drawing/2016/5/11/chartex" xmlns:cx6="http://schemas.microsoft.com/office/drawing/2016/5/12/chartex" xmlns:cx7="http://schemas.microsoft.com/office/drawing/2016/5/13/chartex" xmlns:cx8="http://schemas.microsoft.com/office/drawing/2016/5/14/chartex" xmlns:mc="http://schemas.openxmlformats.org/markup-compatibility/2006" xmlns:aink="http://schemas.microsoft.com/office/drawing/2016/ink" xmlns:am3d="http://schemas.microsoft.com/office/drawing/2017/model3d" xmlns:o="urn:schemas-microsoft-com:office:office" xmlns:r="http://schemas.openxmlformats.org/officeDocument/2006/relationships" xmlns:m="http://schemas.openxmlformats.org/officeDocument/2006/math" xmlns:v="urn:schemas-microsoft-com:vml" xmlns:wp14="http://schemas.microsoft.com/office/word/2010/wordprocessingDrawing" xmlns:wp="http://schemas.openxmlformats.org/drawingml/2006/wordprocessingDrawing" xmlns:w10="urn:schemas-microsoft-com:office:word" xmlns:w="http://schemas.openxmlformats.org/wordprocessingml/2006/main" xmlns:w14="http://schemas.microsoft.com/office/word/2010/wordml" xmlns:w15="http://schemas.microsoft.com/office/word/2012/wordml" xmlns:w16cid="http://schemas.microsoft.com/office/word/2016/wordml/cid" xmlns:w16se="http://schemas.microsoft.com/office/word/2015/wordml/symex" xmlns:wpg="http://schemas.microsoft.com/office/word/2010/wordprocessingGroup" xmlns:wpi="http://schemas.microsoft.com/office/word/2010/wordprocessingInk" xmlns:wne="http://schemas.microsoft.com/office/word/2006/wordml" xmlns:wps="http://schemas.microsoft.com/office/word/2010/wordprocessingShape" mc:Ignorable="w14 w15 w16se w16cid wp14">
+<w:numbering xmlns:wpc="http://schemas.microsoft.com/office/word/2010/wordprocessingCanvas" xmlns:cx="http://schemas.microsoft.com/office/drawing/2014/chartex" xmlns:cx1="http://schemas.microsoft.com/office/drawing/2015/9/8/chartex" xmlns:cx2="http://schemas.microsoft.com/office/drawing/2015/10/21/chartex" xmlns:cx3="http://schemas.microsoft.com/office/drawing/2016/5/9/chartex" xmlns:cx4="http://schemas.microsoft.com/office/drawing/2016/5/10/chartex" xmlns:cx5="http://schemas.microsoft.com/office/drawing/2016/5/11/chartex" xmlns:cx6="http://schemas.microsoft.com/office/drawing/2016/5/12/chartex" xmlns:cx7="http://schemas.microsoft.com/office/drawing/2016/5/13/chartex" xmlns:cx8="http://schemas.microsoft.com/office/drawing/2016/5/14/chartex" xmlns:mc="http://schemas.openxmlformats.org/markup-compatibility/2006" xmlns:aink="http://schemas.microsoft.com/office/drawing/2016/ink" xmlns:am3d="http://schemas.microsoft.com/office/drawing/2017/model3d" xmlns:o="urn:schemas-microsoft-com:office:office" xmlns:r="http://schemas.openxmlformats.org/officeDocument/2006/relationships" xmlns:m="http://schemas.openxmlformats.org/officeDocument/2006/math" xmlns:v="urn:schemas-microsoft-com:vml" xmlns:wp14="http://schemas.microsoft.com/office/word/2010/wordprocessingDrawing" xmlns:wp="http://schemas.openxmlformats.org/drawingml/2006/wordprocessingDrawing" xmlns:w10="urn:schemas-microsoft-com:office:word" xmlns:w="http://schemas.openxmlformats.org/wordprocessingml/2006/main" xmlns:w14="http://schemas.microsoft.com/office/word/2010/wordml" xmlns:w15="http://schemas.microsoft.com/office/word/2012/wordml" xmlns:w16cex="http://schemas.microsoft.com/office/word/2018/wordml/cex" xmlns:w16cid="http://schemas.microsoft.com/office/word/2016/wordml/cid" xmlns:w16="http://schemas.microsoft.com/office/word/2018/wordml" xmlns:w16se="http://schemas.microsoft.com/office/word/2015/wordml/symex" xmlns:wpg="http://schemas.microsoft.com/office/word/2010/wordprocessingGroup" xmlns:wpi="http://schemas.microsoft.com/office/word/2010/wordprocessingInk" xmlns:wne="http://schemas.microsoft.com/office/word/2006/wordml" xmlns:wps="http://schemas.microsoft.com/office/word/2010/wordprocessingShape" mc:Ignorable="w14 w15 w16se w16cid w16 w16cex wp14">
   <w:abstractNum w:abstractNumId="0" w15:restartNumberingAfterBreak="0">
     <w:nsid w:val="00637FBA"/>
     <w:multiLevelType w:val="multilevel"/>
@@ -15894,7 +15452,7 @@
 </file>
 
 <file path=word/styles.xml><?xml version="1.0" encoding="utf-8"?>
-<w:styles xmlns:mc="http://schemas.openxmlformats.org/markup-compatibility/2006" xmlns:r="http://schemas.openxmlformats.org/officeDocument/2006/relationships" xmlns:w="http://schemas.openxmlformats.org/wordprocessingml/2006/main" xmlns:w14="http://schemas.microsoft.com/office/word/2010/wordml" xmlns:w15="http://schemas.microsoft.com/office/word/2012/wordml" xmlns:w16cid="http://schemas.microsoft.com/office/word/2016/wordml/cid" xmlns:w16se="http://schemas.microsoft.com/office/word/2015/wordml/symex" mc:Ignorable="w14 w15 w16se w16cid">
+<w:styles xmlns:mc="http://schemas.openxmlformats.org/markup-compatibility/2006" xmlns:r="http://schemas.openxmlformats.org/officeDocument/2006/relationships" xmlns:w="http://schemas.openxmlformats.org/wordprocessingml/2006/main" xmlns:w14="http://schemas.microsoft.com/office/word/2010/wordml" xmlns:w15="http://schemas.microsoft.com/office/word/2012/wordml" xmlns:w16cex="http://schemas.microsoft.com/office/word/2018/wordml/cex" xmlns:w16cid="http://schemas.microsoft.com/office/word/2016/wordml/cid" xmlns:w16="http://schemas.microsoft.com/office/word/2018/wordml" xmlns:w16se="http://schemas.microsoft.com/office/word/2015/wordml/symex" mc:Ignorable="w14 w15 w16se w16cid w16 w16cex">
   <w:docDefaults>
     <w:rPrDefault>
       <w:rPr>
@@ -16292,11 +15850,11 @@
     <w:name w:val="Normal"/>
     <w:qFormat/>
   </w:style>
-  <w:style w:type="paragraph" w:styleId="Heading1">
+  <w:style w:type="paragraph" w:styleId="Ttulo1">
     <w:name w:val="heading 1"/>
     <w:basedOn w:val="Normal"/>
     <w:next w:val="Normal"/>
-    <w:link w:val="Heading1Char"/>
+    <w:link w:val="Ttulo1Car"/>
     <w:uiPriority w:val="9"/>
     <w:qFormat/>
     <w:rsid w:val="00274C31"/>
@@ -16313,11 +15871,11 @@
       <w:szCs w:val="32"/>
     </w:rPr>
   </w:style>
-  <w:style w:type="paragraph" w:styleId="Heading2">
+  <w:style w:type="paragraph" w:styleId="Ttulo2">
     <w:name w:val="heading 2"/>
     <w:basedOn w:val="Normal"/>
     <w:next w:val="Normal"/>
-    <w:link w:val="Heading2Char"/>
+    <w:link w:val="Ttulo2Car"/>
     <w:uiPriority w:val="9"/>
     <w:unhideWhenUsed/>
     <w:qFormat/>
@@ -16335,11 +15893,11 @@
       <w:szCs w:val="26"/>
     </w:rPr>
   </w:style>
-  <w:style w:type="paragraph" w:styleId="Heading3">
+  <w:style w:type="paragraph" w:styleId="Ttulo3">
     <w:name w:val="heading 3"/>
     <w:basedOn w:val="Normal"/>
     <w:next w:val="Normal"/>
-    <w:link w:val="Heading3Char"/>
+    <w:link w:val="Ttulo3Car"/>
     <w:uiPriority w:val="9"/>
     <w:unhideWhenUsed/>
     <w:qFormat/>
@@ -16357,12 +15915,13 @@
       <w:szCs w:val="24"/>
     </w:rPr>
   </w:style>
-  <w:style w:type="character" w:default="1" w:styleId="DefaultParagraphFont">
+  <w:style w:type="character" w:default="1" w:styleId="Fuentedeprrafopredeter">
     <w:name w:val="Default Paragraph Font"/>
     <w:uiPriority w:val="1"/>
+    <w:semiHidden/>
     <w:unhideWhenUsed/>
   </w:style>
-  <w:style w:type="table" w:default="1" w:styleId="TableNormal">
+  <w:style w:type="table" w:default="1" w:styleId="Tablanormal">
     <w:name w:val="Normal Table"/>
     <w:uiPriority w:val="99"/>
     <w:semiHidden/>
@@ -16377,16 +15936,16 @@
       </w:tblCellMar>
     </w:tblPr>
   </w:style>
-  <w:style w:type="numbering" w:default="1" w:styleId="NoList">
+  <w:style w:type="numbering" w:default="1" w:styleId="Sinlista">
     <w:name w:val="No List"/>
     <w:uiPriority w:val="99"/>
     <w:semiHidden/>
     <w:unhideWhenUsed/>
   </w:style>
-  <w:style w:type="paragraph" w:styleId="Header">
+  <w:style w:type="paragraph" w:styleId="Encabezado">
     <w:name w:val="header"/>
     <w:basedOn w:val="Normal"/>
-    <w:link w:val="HeaderChar"/>
+    <w:link w:val="EncabezadoCar"/>
     <w:uiPriority w:val="99"/>
     <w:unhideWhenUsed/>
     <w:rsid w:val="00CE5A4C"/>
@@ -16398,17 +15957,17 @@
       <w:spacing w:after="0" w:line="240" w:lineRule="auto"/>
     </w:pPr>
   </w:style>
-  <w:style w:type="character" w:customStyle="1" w:styleId="HeaderChar">
-    <w:name w:val="Header Char"/>
-    <w:basedOn w:val="DefaultParagraphFont"/>
-    <w:link w:val="Header"/>
+  <w:style w:type="character" w:customStyle="1" w:styleId="EncabezadoCar">
+    <w:name w:val="Encabezado Car"/>
+    <w:basedOn w:val="Fuentedeprrafopredeter"/>
+    <w:link w:val="Encabezado"/>
     <w:uiPriority w:val="99"/>
     <w:rsid w:val="00CE5A4C"/>
   </w:style>
-  <w:style w:type="paragraph" w:styleId="Footer">
+  <w:style w:type="paragraph" w:styleId="Piedepgina">
     <w:name w:val="footer"/>
     <w:basedOn w:val="Normal"/>
-    <w:link w:val="FooterChar"/>
+    <w:link w:val="PiedepginaCar"/>
     <w:uiPriority w:val="99"/>
     <w:unhideWhenUsed/>
     <w:rsid w:val="00CE5A4C"/>
@@ -16420,17 +15979,17 @@
       <w:spacing w:after="0" w:line="240" w:lineRule="auto"/>
     </w:pPr>
   </w:style>
-  <w:style w:type="character" w:customStyle="1" w:styleId="FooterChar">
-    <w:name w:val="Footer Char"/>
-    <w:basedOn w:val="DefaultParagraphFont"/>
-    <w:link w:val="Footer"/>
+  <w:style w:type="character" w:customStyle="1" w:styleId="PiedepginaCar">
+    <w:name w:val="Pie de página Car"/>
+    <w:basedOn w:val="Fuentedeprrafopredeter"/>
+    <w:link w:val="Piedepgina"/>
     <w:uiPriority w:val="99"/>
     <w:rsid w:val="00CE5A4C"/>
   </w:style>
-  <w:style w:type="character" w:customStyle="1" w:styleId="Heading1Char">
-    <w:name w:val="Heading 1 Char"/>
-    <w:basedOn w:val="DefaultParagraphFont"/>
-    <w:link w:val="Heading1"/>
+  <w:style w:type="character" w:customStyle="1" w:styleId="Ttulo1Car">
+    <w:name w:val="Título 1 Car"/>
+    <w:basedOn w:val="Fuentedeprrafopredeter"/>
+    <w:link w:val="Ttulo1"/>
     <w:uiPriority w:val="9"/>
     <w:rsid w:val="00274C31"/>
     <w:rPr>
@@ -16440,10 +15999,10 @@
       <w:szCs w:val="32"/>
     </w:rPr>
   </w:style>
-  <w:style w:type="character" w:customStyle="1" w:styleId="Heading2Char">
-    <w:name w:val="Heading 2 Char"/>
-    <w:basedOn w:val="DefaultParagraphFont"/>
-    <w:link w:val="Heading2"/>
+  <w:style w:type="character" w:customStyle="1" w:styleId="Ttulo2Car">
+    <w:name w:val="Título 2 Car"/>
+    <w:basedOn w:val="Fuentedeprrafopredeter"/>
+    <w:link w:val="Ttulo2"/>
     <w:uiPriority w:val="9"/>
     <w:rsid w:val="00683D93"/>
     <w:rPr>
@@ -16453,7 +16012,7 @@
       <w:szCs w:val="26"/>
     </w:rPr>
   </w:style>
-  <w:style w:type="paragraph" w:styleId="ListParagraph">
+  <w:style w:type="paragraph" w:styleId="Prrafodelista">
     <w:name w:val="List Paragraph"/>
     <w:basedOn w:val="Normal"/>
     <w:uiPriority w:val="34"/>
@@ -16466,12 +16025,12 @@
   </w:style>
   <w:style w:type="character" w:customStyle="1" w:styleId="st">
     <w:name w:val="st"/>
-    <w:basedOn w:val="DefaultParagraphFont"/>
+    <w:basedOn w:val="Fuentedeprrafopredeter"/>
     <w:rsid w:val="00FB38CE"/>
   </w:style>
-  <w:style w:type="paragraph" w:styleId="TOCHeading">
+  <w:style w:type="paragraph" w:styleId="TtuloTDC">
     <w:name w:val="TOC Heading"/>
-    <w:basedOn w:val="Heading1"/>
+    <w:basedOn w:val="Ttulo1"/>
     <w:next w:val="Normal"/>
     <w:uiPriority w:val="39"/>
     <w:unhideWhenUsed/>
@@ -16484,7 +16043,7 @@
       <w:lang w:val="en-US"/>
     </w:rPr>
   </w:style>
-  <w:style w:type="paragraph" w:styleId="TOC2">
+  <w:style w:type="paragraph" w:styleId="TDC2">
     <w:name w:val="toc 2"/>
     <w:basedOn w:val="Normal"/>
     <w:next w:val="Normal"/>
@@ -16501,7 +16060,7 @@
       <w:lang w:val="en-US"/>
     </w:rPr>
   </w:style>
-  <w:style w:type="paragraph" w:styleId="TOC1">
+  <w:style w:type="paragraph" w:styleId="TDC1">
     <w:name w:val="toc 1"/>
     <w:basedOn w:val="Normal"/>
     <w:next w:val="Normal"/>
@@ -16517,7 +16076,7 @@
       <w:lang w:val="en-US"/>
     </w:rPr>
   </w:style>
-  <w:style w:type="paragraph" w:styleId="TOC3">
+  <w:style w:type="paragraph" w:styleId="TDC3">
     <w:name w:val="toc 3"/>
     <w:basedOn w:val="Normal"/>
     <w:next w:val="Normal"/>
@@ -16534,9 +16093,9 @@
       <w:lang w:val="en-US"/>
     </w:rPr>
   </w:style>
-  <w:style w:type="character" w:styleId="Hyperlink">
+  <w:style w:type="character" w:styleId="Hipervnculo">
     <w:name w:val="Hyperlink"/>
-    <w:basedOn w:val="DefaultParagraphFont"/>
+    <w:basedOn w:val="Fuentedeprrafopredeter"/>
     <w:uiPriority w:val="99"/>
     <w:unhideWhenUsed/>
     <w:rsid w:val="00196589"/>
@@ -16545,10 +16104,10 @@
       <w:u w:val="single"/>
     </w:rPr>
   </w:style>
-  <w:style w:type="character" w:customStyle="1" w:styleId="Heading3Char">
-    <w:name w:val="Heading 3 Char"/>
-    <w:basedOn w:val="DefaultParagraphFont"/>
-    <w:link w:val="Heading3"/>
+  <w:style w:type="character" w:customStyle="1" w:styleId="Ttulo3Car">
+    <w:name w:val="Título 3 Car"/>
+    <w:basedOn w:val="Fuentedeprrafopredeter"/>
+    <w:link w:val="Ttulo3"/>
     <w:uiPriority w:val="9"/>
     <w:rsid w:val="00B033D0"/>
     <w:rPr>
@@ -16558,9 +16117,9 @@
       <w:szCs w:val="24"/>
     </w:rPr>
   </w:style>
-  <w:style w:type="table" w:styleId="TableGrid">
+  <w:style w:type="table" w:styleId="Tablaconcuadrcula">
     <w:name w:val="Table Grid"/>
-    <w:basedOn w:val="TableNormal"/>
+    <w:basedOn w:val="Tablanormal"/>
     <w:uiPriority w:val="39"/>
     <w:rsid w:val="00787E39"/>
     <w:pPr>
@@ -16577,10 +16136,10 @@
       </w:tblBorders>
     </w:tblPr>
   </w:style>
-  <w:style w:type="table" w:styleId="GridTable4-Accent1">
+  <w:style w:type="table" w:styleId="Tablaconcuadrcula4-nfasis1">
     <w:name w:val="Grid Table 4 Accent 1"/>
     <w:aliases w:val="Test"/>
-    <w:basedOn w:val="TableNormal"/>
+    <w:basedOn w:val="Tablanormal"/>
     <w:uiPriority w:val="49"/>
     <w:rsid w:val="00787E39"/>
     <w:pPr>
@@ -16654,9 +16213,9 @@
       </w:tcPr>
     </w:tblStylePr>
   </w:style>
-  <w:style w:type="character" w:styleId="UnresolvedMention">
+  <w:style w:type="character" w:styleId="Mencinsinresolver">
     <w:name w:val="Unresolved Mention"/>
-    <w:basedOn w:val="DefaultParagraphFont"/>
+    <w:basedOn w:val="Fuentedeprrafopredeter"/>
     <w:uiPriority w:val="99"/>
     <w:semiHidden/>
     <w:unhideWhenUsed/>
@@ -16666,9 +16225,9 @@
       <w:shd w:val="clear" w:color="auto" w:fill="E1DFDD"/>
     </w:rPr>
   </w:style>
-  <w:style w:type="table" w:styleId="GridTable5Dark-Accent1">
+  <w:style w:type="table" w:styleId="Tablaconcuadrcula5oscura-nfasis1">
     <w:name w:val="Grid Table 5 Dark Accent 1"/>
-    <w:basedOn w:val="TableNormal"/>
+    <w:basedOn w:val="Tablanormal"/>
     <w:uiPriority w:val="50"/>
     <w:rsid w:val="00664F6F"/>
     <w:pPr>
@@ -16772,9 +16331,9 @@
       </w:tcPr>
     </w:tblStylePr>
   </w:style>
-  <w:style w:type="table" w:styleId="GridTable4-Accent5">
+  <w:style w:type="table" w:styleId="Tablaconcuadrcula4-nfasis5">
     <w:name w:val="Grid Table 4 Accent 5"/>
-    <w:basedOn w:val="TableNormal"/>
+    <w:basedOn w:val="Tablanormal"/>
     <w:uiPriority w:val="49"/>
     <w:rsid w:val="00A20DE1"/>
     <w:pPr>
@@ -16848,7 +16407,7 @@
       </w:tcPr>
     </w:tblStylePr>
   </w:style>
-  <w:style w:type="paragraph" w:styleId="Caption">
+  <w:style w:type="paragraph" w:styleId="Descripcin">
     <w:name w:val="caption"/>
     <w:basedOn w:val="Normal"/>
     <w:next w:val="Normal"/>
@@ -16869,7 +16428,7 @@
   </w:style>
   <w:style w:type="table" w:customStyle="1" w:styleId="Style1">
     <w:name w:val="Style1"/>
-    <w:basedOn w:val="TableNormal"/>
+    <w:basedOn w:val="Tablanormal"/>
     <w:uiPriority w:val="99"/>
     <w:rsid w:val="008308DD"/>
     <w:pPr>
@@ -17176,6 +16735,12 @@
 </file>
 
 <file path=customXml/item1.xml><?xml version="1.0" encoding="utf-8"?>
+<p:properties xmlns:p="http://schemas.microsoft.com/office/2006/metadata/properties" xmlns:xsi="http://www.w3.org/2001/XMLSchema-instance" xmlns:pc="http://schemas.microsoft.com/office/infopath/2007/PartnerControls">
+  <documentManagement/>
+</p:properties>
+</file>
+
+<file path=customXml/item2.xml><?xml version="1.0" encoding="utf-8"?>
 <?mso-contentType ?>
 <FormTemplates xmlns="http://schemas.microsoft.com/sharepoint/v3/contenttype/forms">
   <Display>DocumentLibraryForm</Display>
@@ -17184,13 +16749,11 @@
 </FormTemplates>
 </file>
 
-<file path=customXml/item2.xml><?xml version="1.0" encoding="utf-8"?>
-<p:properties xmlns:p="http://schemas.microsoft.com/office/2006/metadata/properties" xmlns:xsi="http://www.w3.org/2001/XMLSchema-instance" xmlns:pc="http://schemas.microsoft.com/office/infopath/2007/PartnerControls">
-  <documentManagement/>
-</p:properties>
+<file path=customXml/item3.xml><?xml version="1.0" encoding="utf-8"?>
+<b:Sources xmlns:b="http://schemas.openxmlformats.org/officeDocument/2006/bibliography" xmlns="http://schemas.openxmlformats.org/officeDocument/2006/bibliography" SelectedStyle="\APASixthEditionOfficeOnline.xsl" StyleName="APA" Version="6"/>
 </file>
 
-<file path=customXml/item3.xml><?xml version="1.0" encoding="utf-8"?>
+<file path=customXml/item4.xml><?xml version="1.0" encoding="utf-8"?>
 <ct:contentTypeSchema xmlns:ct="http://schemas.microsoft.com/office/2006/metadata/contentType" xmlns:ma="http://schemas.microsoft.com/office/2006/metadata/properties/metaAttributes" ct:_="" ma:_="" ma:contentTypeName="Documento" ma:contentTypeID="0x010100731F552DF13A6D40B459BD2966D82FC3" ma:contentTypeVersion="6" ma:contentTypeDescription="Crear nuevo documento." ma:contentTypeScope="" ma:versionID="de7b86046e5caa0de29cdf54ffd035e0">
   <xsd:schema xmlns:xsd="http://www.w3.org/2001/XMLSchema" xmlns:xs="http://www.w3.org/2001/XMLSchema" xmlns:p="http://schemas.microsoft.com/office/2006/metadata/properties" xmlns:ns2="580b4332-39d2-4436-8fe6-7a9bf13888b4" targetNamespace="http://schemas.microsoft.com/office/2006/metadata/properties" ma:root="true" ma:fieldsID="e4f4a3179bba09b6ab24c4a7fbff1aad" ns2:_="">
     <xsd:import namespace="580b4332-39d2-4436-8fe6-7a9bf13888b4"/>
@@ -17346,19 +16909,7 @@
 </ct:contentTypeSchema>
 </file>
 
-<file path=customXml/item4.xml><?xml version="1.0" encoding="utf-8"?>
-<b:Sources xmlns:b="http://schemas.openxmlformats.org/officeDocument/2006/bibliography" xmlns="http://schemas.openxmlformats.org/officeDocument/2006/bibliography" SelectedStyle="\APASixthEditionOfficeOnline.xsl" StyleName="APA" Version="6"/>
-</file>
-
 <file path=customXml/itemProps1.xml><?xml version="1.0" encoding="utf-8"?>
-<ds:datastoreItem xmlns:ds="http://schemas.openxmlformats.org/officeDocument/2006/customXml" ds:itemID="{052176BB-262A-4688-BB86-E59FD63C81C7}">
-  <ds:schemaRefs>
-    <ds:schemaRef ds:uri="http://schemas.microsoft.com/sharepoint/v3/contenttype/forms"/>
-  </ds:schemaRefs>
-</ds:datastoreItem>
-</file>
-
-<file path=customXml/itemProps2.xml><?xml version="1.0" encoding="utf-8"?>
 <ds:datastoreItem xmlns:ds="http://schemas.openxmlformats.org/officeDocument/2006/customXml" ds:itemID="{570B5FA0-ED46-4193-BA28-D4D5B0651D52}">
   <ds:schemaRefs>
     <ds:schemaRef ds:uri="http://schemas.microsoft.com/office/2006/metadata/properties"/>
@@ -17367,7 +16918,23 @@
 </ds:datastoreItem>
 </file>
 
+<file path=customXml/itemProps2.xml><?xml version="1.0" encoding="utf-8"?>
+<ds:datastoreItem xmlns:ds="http://schemas.openxmlformats.org/officeDocument/2006/customXml" ds:itemID="{052176BB-262A-4688-BB86-E59FD63C81C7}">
+  <ds:schemaRefs>
+    <ds:schemaRef ds:uri="http://schemas.microsoft.com/sharepoint/v3/contenttype/forms"/>
+  </ds:schemaRefs>
+</ds:datastoreItem>
+</file>
+
 <file path=customXml/itemProps3.xml><?xml version="1.0" encoding="utf-8"?>
+<ds:datastoreItem xmlns:ds="http://schemas.openxmlformats.org/officeDocument/2006/customXml" ds:itemID="{F19D3206-1787-4BEB-941C-F9D68819FC84}">
+  <ds:schemaRefs>
+    <ds:schemaRef ds:uri="http://schemas.openxmlformats.org/officeDocument/2006/bibliography"/>
+  </ds:schemaRefs>
+</ds:datastoreItem>
+</file>
+
+<file path=customXml/itemProps4.xml><?xml version="1.0" encoding="utf-8"?>
 <ds:datastoreItem xmlns:ds="http://schemas.openxmlformats.org/officeDocument/2006/customXml" ds:itemID="{2663955C-408C-462D-80A6-6EB4EBD657F3}">
   <ds:schemaRefs>
     <ds:schemaRef ds:uri="http://schemas.microsoft.com/office/2006/metadata/contentType"/>
@@ -17383,12 +16950,4 @@
     <ds:schemaRef ds:uri="http://schemas.microsoft.com/internal/obd"/>
   </ds:schemaRefs>
 </ds:datastoreItem>
-</file>
-
-<file path=customXml/itemProps4.xml><?xml version="1.0" encoding="utf-8"?>
-<ds:datastoreItem xmlns:ds="http://schemas.openxmlformats.org/officeDocument/2006/customXml" ds:itemID="{F19D3206-1787-4BEB-941C-F9D68819FC84}">
-  <ds:schemaRefs>
-    <ds:schemaRef ds:uri="http://schemas.openxmlformats.org/officeDocument/2006/bibliography"/>
-  </ds:schemaRefs>
-</ds:datastoreItem>
 </file>
</xml_diff>